<commit_message>
Started to making of template for ua - not finished
</commit_message>
<xml_diff>
--- a/resources/UA_template.docx
+++ b/resources/UA_template.docx
@@ -1,6 +1,6 @@
 
 <file path=word/document.xml><?xml version="1.0" encoding="utf-8"?>
-<w:document xmlns:wpc="http://schemas.microsoft.com/office/word/2010/wordprocessingCanvas" xmlns:mc="http://schemas.openxmlformats.org/markup-compatibility/2006" xmlns:o="urn:schemas-microsoft-com:office:office" xmlns:r="http://schemas.openxmlformats.org/officeDocument/2006/relationships" xmlns:m="http://schemas.openxmlformats.org/officeDocument/2006/math" xmlns:v="urn:schemas-microsoft-com:vml" xmlns:wp14="http://schemas.microsoft.com/office/word/2010/wordprocessingDrawing" xmlns:wp="http://schemas.openxmlformats.org/drawingml/2006/wordprocessingDrawing" xmlns:w10="urn:schemas-microsoft-com:office:word" xmlns:w="http://schemas.openxmlformats.org/wordprocessingml/2006/main" xmlns:w14="http://schemas.microsoft.com/office/word/2010/wordml" xmlns:w15="http://schemas.microsoft.com/office/word/2012/wordml" xmlns:wpg="http://schemas.microsoft.com/office/word/2010/wordprocessingGroup" xmlns:wpi="http://schemas.microsoft.com/office/word/2010/wordprocessingInk" xmlns:wne="http://schemas.microsoft.com/office/word/2006/wordml" xmlns:wps="http://schemas.microsoft.com/office/word/2010/wordprocessingShape" mc:Ignorable="w14 w15 wp14">
+<w:document xmlns:wpc="http://schemas.microsoft.com/office/word/2010/wordprocessingCanvas" xmlns:cx="http://schemas.microsoft.com/office/drawing/2014/chartex" xmlns:cx1="http://schemas.microsoft.com/office/drawing/2015/9/8/chartex" xmlns:cx2="http://schemas.microsoft.com/office/drawing/2015/10/21/chartex" xmlns:cx3="http://schemas.microsoft.com/office/drawing/2016/5/9/chartex" xmlns:cx4="http://schemas.microsoft.com/office/drawing/2016/5/10/chartex" xmlns:cx5="http://schemas.microsoft.com/office/drawing/2016/5/11/chartex" xmlns:cx6="http://schemas.microsoft.com/office/drawing/2016/5/12/chartex" xmlns:cx7="http://schemas.microsoft.com/office/drawing/2016/5/13/chartex" xmlns:cx8="http://schemas.microsoft.com/office/drawing/2016/5/14/chartex" xmlns:mc="http://schemas.openxmlformats.org/markup-compatibility/2006" xmlns:aink="http://schemas.microsoft.com/office/drawing/2016/ink" xmlns:am3d="http://schemas.microsoft.com/office/drawing/2017/model3d" xmlns:o="urn:schemas-microsoft-com:office:office" xmlns:r="http://schemas.openxmlformats.org/officeDocument/2006/relationships" xmlns:m="http://schemas.openxmlformats.org/officeDocument/2006/math" xmlns:v="urn:schemas-microsoft-com:vml" xmlns:wp14="http://schemas.microsoft.com/office/word/2010/wordprocessingDrawing" xmlns:wp="http://schemas.openxmlformats.org/drawingml/2006/wordprocessingDrawing" xmlns:w10="urn:schemas-microsoft-com:office:word" xmlns:w="http://schemas.openxmlformats.org/wordprocessingml/2006/main" xmlns:w14="http://schemas.microsoft.com/office/word/2010/wordml" xmlns:w15="http://schemas.microsoft.com/office/word/2012/wordml" xmlns:w16cex="http://schemas.microsoft.com/office/word/2018/wordml/cex" xmlns:w16cid="http://schemas.microsoft.com/office/word/2016/wordml/cid" xmlns:w16="http://schemas.microsoft.com/office/word/2018/wordml" xmlns:w16sdtdh="http://schemas.microsoft.com/office/word/2020/wordml/sdtdatahash" xmlns:w16se="http://schemas.microsoft.com/office/word/2015/wordml/symex" xmlns:wpg="http://schemas.microsoft.com/office/word/2010/wordprocessingGroup" xmlns:wpi="http://schemas.microsoft.com/office/word/2010/wordprocessingInk" xmlns:wne="http://schemas.microsoft.com/office/word/2006/wordml" xmlns:wps="http://schemas.microsoft.com/office/word/2010/wordprocessingShape" mc:Ignorable="w14 w15 w16se w16cid w16 w16cex w16sdtdh wp14">
   <w:body>
     <w:p>
       <w:pPr>
@@ -51,16 +51,26 @@
           <w:sz w:val="24"/>
           <w:szCs w:val="24"/>
         </w:rPr>
-        <w:t xml:space="preserve"> охраноспособно</w:t>
-      </w:r>
+        <w:t xml:space="preserve"> </w:t>
+      </w:r>
+      <w:proofErr w:type="spellStart"/>
       <w:r>
         <w:rPr>
           <w:b/>
           <w:sz w:val="24"/>
           <w:szCs w:val="24"/>
         </w:rPr>
+        <w:t>охраноспособно</w:t>
+      </w:r>
+      <w:r>
+        <w:rPr>
+          <w:b/>
+          <w:sz w:val="24"/>
+          <w:szCs w:val="24"/>
+        </w:rPr>
         <w:t>м</w:t>
       </w:r>
+      <w:proofErr w:type="spellEnd"/>
       <w:r>
         <w:rPr>
           <w:b/>
@@ -761,14 +771,25 @@
         </w:rPr>
         <w:t xml:space="preserve">я создал </w:t>
       </w:r>
-      <w:r>
-        <w:rPr>
-          <w:rFonts w:eastAsia="Times New Roman"/>
-          <w:sz w:val="24"/>
-          <w:szCs w:val="24"/>
-          <w:lang w:eastAsia="ru-RU"/>
-        </w:rPr>
-        <w:t>охраноспособный результат интеллектуальной деятельности.</w:t>
+      <w:proofErr w:type="spellStart"/>
+      <w:r>
+        <w:rPr>
+          <w:rFonts w:eastAsia="Times New Roman"/>
+          <w:sz w:val="24"/>
+          <w:szCs w:val="24"/>
+          <w:lang w:eastAsia="ru-RU"/>
+        </w:rPr>
+        <w:t>охраноспособный</w:t>
+      </w:r>
+      <w:proofErr w:type="spellEnd"/>
+      <w:r>
+        <w:rPr>
+          <w:rFonts w:eastAsia="Times New Roman"/>
+          <w:sz w:val="24"/>
+          <w:szCs w:val="24"/>
+          <w:lang w:eastAsia="ru-RU"/>
+        </w:rPr>
+        <w:t xml:space="preserve"> результат интеллектуальной деятельности.</w:t>
       </w:r>
     </w:p>
     <w:p>
@@ -799,7 +820,27 @@
           <w:szCs w:val="24"/>
           <w:lang w:eastAsia="ru-RU"/>
         </w:rPr>
-        <w:t>Творческий вклад:  _______________________________________________________________</w:t>
+        <w:t xml:space="preserve">Творческий </w:t>
+      </w:r>
+      <w:proofErr w:type="gramStart"/>
+      <w:r>
+        <w:rPr>
+          <w:rFonts w:eastAsia="Times New Roman"/>
+          <w:sz w:val="24"/>
+          <w:szCs w:val="24"/>
+          <w:lang w:eastAsia="ru-RU"/>
+        </w:rPr>
+        <w:t>вклад:  _</w:t>
+      </w:r>
+      <w:proofErr w:type="gramEnd"/>
+      <w:r>
+        <w:rPr>
+          <w:rFonts w:eastAsia="Times New Roman"/>
+          <w:sz w:val="24"/>
+          <w:szCs w:val="24"/>
+          <w:lang w:eastAsia="ru-RU"/>
+        </w:rPr>
+        <w:t>______________________________________________________________</w:t>
       </w:r>
     </w:p>
     <w:p>
@@ -1311,7 +1352,27 @@
           <w:szCs w:val="24"/>
           <w:lang w:eastAsia="ru-RU"/>
         </w:rPr>
-        <w:t>ного РИД, по мнению автора (ов),</w:t>
+        <w:t>ного РИД, по мнению автора (</w:t>
+      </w:r>
+      <w:proofErr w:type="spellStart"/>
+      <w:r>
+        <w:rPr>
+          <w:rFonts w:eastAsia="Times New Roman"/>
+          <w:sz w:val="24"/>
+          <w:szCs w:val="24"/>
+          <w:lang w:eastAsia="ru-RU"/>
+        </w:rPr>
+        <w:t>ов</w:t>
+      </w:r>
+      <w:proofErr w:type="spellEnd"/>
+      <w:r>
+        <w:rPr>
+          <w:rFonts w:eastAsia="Times New Roman"/>
+          <w:sz w:val="24"/>
+          <w:szCs w:val="24"/>
+          <w:lang w:eastAsia="ru-RU"/>
+        </w:rPr>
+        <w:t>),</w:t>
       </w:r>
     </w:p>
     <w:p>
@@ -2073,7 +2134,15 @@
         <w:jc w:val="both"/>
       </w:pPr>
       <w:r>
-        <w:t>Автор (ы) РИД подтверждает (ют), что он (и) не раскрывал (и) третьим лицам сущность заявленного РИД и прочую информацию, раскрытие которой может исключить или нанести иной ущерб охраноспособности РИД, и он (и) обязуется (обязуются) не раскрывать третьим лицам указанную информацию без письменного разрешения правообладателя РИД.</w:t>
+        <w:t xml:space="preserve">Автор (ы) РИД подтверждает (ют), что он (и) не раскрывал (и) третьим лицам сущность заявленного РИД и прочую информацию, раскрытие которой может исключить или нанести иной ущерб </w:t>
+      </w:r>
+      <w:proofErr w:type="spellStart"/>
+      <w:r>
+        <w:t>охраноспособности</w:t>
+      </w:r>
+      <w:proofErr w:type="spellEnd"/>
+      <w:r>
+        <w:t xml:space="preserve"> РИД, и он (и) обязуется (обязуются) не раскрывать третьим лицам указанную информацию без письменного разрешения правообладателя РИД.</w:t>
       </w:r>
     </w:p>
     <w:p>
@@ -2090,6 +2159,1297 @@
     <w:p>
       <w:pPr>
         <w:pStyle w:val="ab"/>
+        <w:spacing w:before="0" w:after="0"/>
+        <w:ind w:right="-572"/>
+        <w:jc w:val="both"/>
+      </w:pPr>
+    </w:p>
+    <w:tbl>
+      <w:tblPr>
+        <w:tblStyle w:val="tableuanote"/>
+        <w:tblW w:w="0" w:type="auto"/>
+        <w:tblLook w:val="04A0" w:firstRow="1" w:lastRow="0" w:firstColumn="1" w:lastColumn="0" w:noHBand="0" w:noVBand="1"/>
+      </w:tblPr>
+      <w:tblGrid>
+        <w:gridCol w:w="2674"/>
+        <w:gridCol w:w="3339"/>
+        <w:gridCol w:w="3342"/>
+      </w:tblGrid>
+      <w:tr>
+        <w:trPr>
+          <w:cnfStyle w:val="000000100000" w:firstRow="0" w:lastRow="0" w:firstColumn="0" w:lastColumn="0" w:oddVBand="0" w:evenVBand="0" w:oddHBand="1" w:evenHBand="0" w:firstRowFirstColumn="0" w:firstRowLastColumn="0" w:lastRowFirstColumn="0" w:lastRowLastColumn="0"/>
+        </w:trPr>
+        <w:tc>
+          <w:tcPr>
+            <w:tcW w:w="2674" w:type="dxa"/>
+          </w:tcPr>
+          <w:p>
+            <w:pPr>
+              <w:jc w:val="center"/>
+            </w:pPr>
+            <w:r>
+              <w:t>________________/</w:t>
+            </w:r>
+          </w:p>
+        </w:tc>
+        <w:tc>
+          <w:tcPr>
+            <w:tcW w:w="3339" w:type="dxa"/>
+          </w:tcPr>
+          <w:p>
+            <w:pPr>
+              <w:jc w:val="center"/>
+            </w:pPr>
+            <w:r>
+              <w:rPr>
+                <w:u w:val="single"/>
+              </w:rPr>
+              <w:t>Смирнов А.</w:t>
+            </w:r>
+          </w:p>
+        </w:tc>
+        <w:tc>
+          <w:tcPr>
+            <w:tcW w:w="3342" w:type="dxa"/>
+          </w:tcPr>
+          <w:p>
+            <w:pPr>
+              <w:jc w:val="center"/>
+            </w:pPr>
+            <w:r>
+              <w:t>Дата: «01» 08 2018г.</w:t>
+            </w:r>
+          </w:p>
+        </w:tc>
+      </w:tr>
+      <w:tr>
+        <w:trPr>
+          <w:cnfStyle w:val="000000010000" w:firstRow="0" w:lastRow="0" w:firstColumn="0" w:lastColumn="0" w:oddVBand="0" w:evenVBand="0" w:oddHBand="0" w:evenHBand="1" w:firstRowFirstColumn="0" w:firstRowLastColumn="0" w:lastRowFirstColumn="0" w:lastRowLastColumn="0"/>
+        </w:trPr>
+        <w:tc>
+          <w:tcPr>
+            <w:tcW w:w="2674" w:type="dxa"/>
+          </w:tcPr>
+          <w:p>
+            <w:pPr>
+              <w:jc w:val="center"/>
+              <w:rPr>
+                <w:sz w:val="20"/>
+                <w:szCs w:val="20"/>
+              </w:rPr>
+            </w:pPr>
+            <w:r>
+              <w:rPr>
+                <w:sz w:val="20"/>
+                <w:szCs w:val="20"/>
+              </w:rPr>
+              <w:t>(подпись)</w:t>
+            </w:r>
+          </w:p>
+          <w:p>
+            <w:pPr>
+              <w:jc w:val="center"/>
+              <w:rPr>
+                <w:sz w:val="18"/>
+              </w:rPr>
+            </w:pPr>
+          </w:p>
+        </w:tc>
+        <w:tc>
+          <w:tcPr>
+            <w:tcW w:w="3339" w:type="dxa"/>
+          </w:tcPr>
+          <w:p>
+            <w:pPr>
+              <w:jc w:val="center"/>
+            </w:pPr>
+            <w:r>
+              <w:rPr>
+                <w:sz w:val="18"/>
+              </w:rPr>
+              <w:t>(Фамилия И. О.)</w:t>
+            </w:r>
+          </w:p>
+        </w:tc>
+        <w:tc>
+          <w:tcPr>
+            <w:tcW w:w="3342" w:type="dxa"/>
+          </w:tcPr>
+          <w:p/>
+        </w:tc>
+      </w:tr>
+      <w:tr>
+        <w:trPr>
+          <w:cnfStyle w:val="000000100000" w:firstRow="0" w:lastRow="0" w:firstColumn="0" w:lastColumn="0" w:oddVBand="0" w:evenVBand="0" w:oddHBand="1" w:evenHBand="0" w:firstRowFirstColumn="0" w:firstRowLastColumn="0" w:lastRowFirstColumn="0" w:lastRowLastColumn="0"/>
+        </w:trPr>
+        <w:tc>
+          <w:tcPr>
+            <w:tcW w:w="2674" w:type="dxa"/>
+          </w:tcPr>
+          <w:p>
+            <w:pPr>
+              <w:jc w:val="center"/>
+            </w:pPr>
+            <w:r>
+              <w:t>_________________/</w:t>
+            </w:r>
+          </w:p>
+        </w:tc>
+        <w:tc>
+          <w:tcPr>
+            <w:tcW w:w="3339" w:type="dxa"/>
+          </w:tcPr>
+          <w:p>
+            <w:pPr>
+              <w:jc w:val="center"/>
+            </w:pPr>
+            <w:r>
+              <w:rPr>
+                <w:u w:val="single"/>
+              </w:rPr>
+              <w:t>Кузнецов И.В.</w:t>
+            </w:r>
+          </w:p>
+        </w:tc>
+        <w:tc>
+          <w:tcPr>
+            <w:tcW w:w="3342" w:type="dxa"/>
+          </w:tcPr>
+          <w:p>
+            <w:pPr>
+              <w:jc w:val="center"/>
+            </w:pPr>
+            <w:r>
+              <w:t>Дата: «01» 08 2019г.</w:t>
+            </w:r>
+          </w:p>
+        </w:tc>
+      </w:tr>
+      <w:tr>
+        <w:trPr>
+          <w:cnfStyle w:val="000000010000" w:firstRow="0" w:lastRow="0" w:firstColumn="0" w:lastColumn="0" w:oddVBand="0" w:evenVBand="0" w:oddHBand="0" w:evenHBand="1" w:firstRowFirstColumn="0" w:firstRowLastColumn="0" w:lastRowFirstColumn="0" w:lastRowLastColumn="0"/>
+        </w:trPr>
+        <w:tc>
+          <w:tcPr>
+            <w:tcW w:w="2674" w:type="dxa"/>
+          </w:tcPr>
+          <w:p>
+            <w:pPr>
+              <w:jc w:val="center"/>
+              <w:rPr>
+                <w:sz w:val="18"/>
+              </w:rPr>
+            </w:pPr>
+            <w:r>
+              <w:rPr>
+                <w:sz w:val="18"/>
+              </w:rPr>
+              <w:t>(подпись)</w:t>
+            </w:r>
+          </w:p>
+          <w:p>
+            <w:pPr>
+              <w:jc w:val="center"/>
+            </w:pPr>
+          </w:p>
+        </w:tc>
+        <w:tc>
+          <w:tcPr>
+            <w:tcW w:w="3339" w:type="dxa"/>
+          </w:tcPr>
+          <w:p>
+            <w:pPr>
+              <w:jc w:val="center"/>
+              <w:rPr>
+                <w:sz w:val="18"/>
+              </w:rPr>
+            </w:pPr>
+            <w:r>
+              <w:rPr>
+                <w:sz w:val="18"/>
+              </w:rPr>
+              <w:t>(Фамилия И. О.)</w:t>
+            </w:r>
+          </w:p>
+        </w:tc>
+        <w:tc>
+          <w:tcPr>
+            <w:tcW w:w="3342" w:type="dxa"/>
+          </w:tcPr>
+          <w:p/>
+        </w:tc>
+      </w:tr>
+      <w:tr>
+        <w:trPr>
+          <w:cnfStyle w:val="000000100000" w:firstRow="0" w:lastRow="0" w:firstColumn="0" w:lastColumn="0" w:oddVBand="0" w:evenVBand="0" w:oddHBand="1" w:evenHBand="0" w:firstRowFirstColumn="0" w:firstRowLastColumn="0" w:lastRowFirstColumn="0" w:lastRowLastColumn="0"/>
+        </w:trPr>
+        <w:tc>
+          <w:tcPr>
+            <w:tcW w:w="2674" w:type="dxa"/>
+          </w:tcPr>
+          <w:p>
+            <w:pPr>
+              <w:jc w:val="center"/>
+            </w:pPr>
+            <w:r>
+              <w:t>_____</w:t>
+            </w:r>
+            <w:r>
+              <w:rPr>
+                <w:b/>
+                <w:bCs/>
+              </w:rPr>
+              <w:t>___________</w:t>
+            </w:r>
+            <w:r>
+              <w:t>/</w:t>
+            </w:r>
+          </w:p>
+        </w:tc>
+        <w:tc>
+          <w:tcPr>
+            <w:tcW w:w="3339" w:type="dxa"/>
+          </w:tcPr>
+          <w:p>
+            <w:pPr>
+              <w:jc w:val="center"/>
+            </w:pPr>
+            <w:r>
+              <w:rPr>
+                <w:u w:val="single"/>
+              </w:rPr>
+              <w:t>Топоркова А.</w:t>
+            </w:r>
+          </w:p>
+        </w:tc>
+        <w:tc>
+          <w:tcPr>
+            <w:tcW w:w="3342" w:type="dxa"/>
+          </w:tcPr>
+          <w:p>
+            <w:pPr>
+              <w:jc w:val="center"/>
+            </w:pPr>
+            <w:r>
+              <w:t>Дата: «01» 08 2020г.</w:t>
+            </w:r>
+          </w:p>
+        </w:tc>
+      </w:tr>
+      <w:tr>
+        <w:trPr>
+          <w:cnfStyle w:val="000000010000" w:firstRow="0" w:lastRow="0" w:firstColumn="0" w:lastColumn="0" w:oddVBand="0" w:evenVBand="0" w:oddHBand="0" w:evenHBand="1" w:firstRowFirstColumn="0" w:firstRowLastColumn="0" w:lastRowFirstColumn="0" w:lastRowLastColumn="0"/>
+        </w:trPr>
+        <w:tc>
+          <w:tcPr>
+            <w:tcW w:w="2674" w:type="dxa"/>
+          </w:tcPr>
+          <w:p>
+            <w:pPr>
+              <w:jc w:val="center"/>
+              <w:rPr>
+                <w:sz w:val="18"/>
+              </w:rPr>
+            </w:pPr>
+            <w:r>
+              <w:rPr>
+                <w:sz w:val="18"/>
+              </w:rPr>
+              <w:t>(подпись)</w:t>
+            </w:r>
+          </w:p>
+          <w:p>
+            <w:pPr>
+              <w:jc w:val="center"/>
+            </w:pPr>
+          </w:p>
+        </w:tc>
+        <w:tc>
+          <w:tcPr>
+            <w:tcW w:w="3339" w:type="dxa"/>
+          </w:tcPr>
+          <w:p>
+            <w:pPr>
+              <w:jc w:val="center"/>
+              <w:rPr>
+                <w:sz w:val="18"/>
+              </w:rPr>
+            </w:pPr>
+            <w:r>
+              <w:rPr>
+                <w:sz w:val="18"/>
+              </w:rPr>
+              <w:t>(Фамилия И. О.)</w:t>
+            </w:r>
+          </w:p>
+        </w:tc>
+        <w:tc>
+          <w:tcPr>
+            <w:tcW w:w="3342" w:type="dxa"/>
+          </w:tcPr>
+          <w:p/>
+        </w:tc>
+      </w:tr>
+      <w:tr>
+        <w:trPr>
+          <w:cnfStyle w:val="000000100000" w:firstRow="0" w:lastRow="0" w:firstColumn="0" w:lastColumn="0" w:oddVBand="0" w:evenVBand="0" w:oddHBand="1" w:evenHBand="0" w:firstRowFirstColumn="0" w:firstRowLastColumn="0" w:lastRowFirstColumn="0" w:lastRowLastColumn="0"/>
+        </w:trPr>
+        <w:tc>
+          <w:tcPr>
+            <w:tcW w:w="2674" w:type="dxa"/>
+          </w:tcPr>
+          <w:p/>
+        </w:tc>
+        <w:tc>
+          <w:tcPr>
+            <w:tcW w:w="3339" w:type="dxa"/>
+          </w:tcPr>
+          <w:p/>
+        </w:tc>
+        <w:tc>
+          <w:tcPr>
+            <w:tcW w:w="3342" w:type="dxa"/>
+          </w:tcPr>
+          <w:p/>
+        </w:tc>
+      </w:tr>
+      <w:tr>
+        <w:trPr>
+          <w:cnfStyle w:val="000000010000" w:firstRow="0" w:lastRow="0" w:firstColumn="0" w:lastColumn="0" w:oddVBand="0" w:evenVBand="0" w:oddHBand="0" w:evenHBand="1" w:firstRowFirstColumn="0" w:firstRowLastColumn="0" w:lastRowFirstColumn="0" w:lastRowLastColumn="0"/>
+        </w:trPr>
+        <w:tc>
+          <w:tcPr>
+            <w:tcW w:w="2674" w:type="dxa"/>
+          </w:tcPr>
+          <w:p>
+            <w:pPr>
+              <w:jc w:val="center"/>
+            </w:pPr>
+            <w:r>
+              <w:t>________________/</w:t>
+            </w:r>
+          </w:p>
+        </w:tc>
+        <w:tc>
+          <w:tcPr>
+            <w:tcW w:w="3339" w:type="dxa"/>
+          </w:tcPr>
+          <w:p>
+            <w:pPr>
+              <w:jc w:val="center"/>
+            </w:pPr>
+            <w:r>
+              <w:rPr>
+                <w:u w:val="single"/>
+              </w:rPr>
+              <w:t>Иванович Ю.В.</w:t>
+            </w:r>
+          </w:p>
+        </w:tc>
+        <w:tc>
+          <w:tcPr>
+            <w:tcW w:w="3342" w:type="dxa"/>
+          </w:tcPr>
+          <w:p>
+            <w:pPr>
+              <w:jc w:val="center"/>
+            </w:pPr>
+            <w:r>
+              <w:t>Дата: «__» __ 20__г.</w:t>
+            </w:r>
+          </w:p>
+        </w:tc>
+      </w:tr>
+      <w:tr>
+        <w:trPr>
+          <w:cnfStyle w:val="000000100000" w:firstRow="0" w:lastRow="0" w:firstColumn="0" w:lastColumn="0" w:oddVBand="0" w:evenVBand="0" w:oddHBand="1" w:evenHBand="0" w:firstRowFirstColumn="0" w:firstRowLastColumn="0" w:lastRowFirstColumn="0" w:lastRowLastColumn="0"/>
+        </w:trPr>
+        <w:tc>
+          <w:tcPr>
+            <w:tcW w:w="2674" w:type="dxa"/>
+          </w:tcPr>
+          <w:p>
+            <w:pPr>
+              <w:jc w:val="center"/>
+            </w:pPr>
+            <w:r>
+              <w:rPr>
+                <w:sz w:val="18"/>
+              </w:rPr>
+              <w:lastRenderedPageBreak/>
+              <w:t>(подпись)</w:t>
+            </w:r>
+          </w:p>
+        </w:tc>
+        <w:tc>
+          <w:tcPr>
+            <w:tcW w:w="3339" w:type="dxa"/>
+          </w:tcPr>
+          <w:p>
+            <w:pPr>
+              <w:jc w:val="center"/>
+            </w:pPr>
+            <w:r>
+              <w:rPr>
+                <w:sz w:val="18"/>
+              </w:rPr>
+              <w:t>(Фамилия И. О.)</w:t>
+            </w:r>
+          </w:p>
+        </w:tc>
+        <w:tc>
+          <w:tcPr>
+            <w:tcW w:w="3342" w:type="dxa"/>
+          </w:tcPr>
+          <w:p/>
+        </w:tc>
+      </w:tr>
+      <w:tr>
+        <w:trPr>
+          <w:cnfStyle w:val="000000010000" w:firstRow="0" w:lastRow="0" w:firstColumn="0" w:lastColumn="0" w:oddVBand="0" w:evenVBand="0" w:oddHBand="0" w:evenHBand="1" w:firstRowFirstColumn="0" w:firstRowLastColumn="0" w:lastRowFirstColumn="0" w:lastRowLastColumn="0"/>
+        </w:trPr>
+        <w:tc>
+          <w:tcPr>
+            <w:tcW w:w="2674" w:type="dxa"/>
+          </w:tcPr>
+          <w:p/>
+        </w:tc>
+        <w:tc>
+          <w:tcPr>
+            <w:tcW w:w="3339" w:type="dxa"/>
+          </w:tcPr>
+          <w:p/>
+        </w:tc>
+        <w:tc>
+          <w:tcPr>
+            <w:tcW w:w="3342" w:type="dxa"/>
+          </w:tcPr>
+          <w:p/>
+        </w:tc>
+      </w:tr>
+      <w:tr>
+        <w:trPr>
+          <w:cnfStyle w:val="000000100000" w:firstRow="0" w:lastRow="0" w:firstColumn="0" w:lastColumn="0" w:oddVBand="0" w:evenVBand="0" w:oddHBand="1" w:evenHBand="0" w:firstRowFirstColumn="0" w:firstRowLastColumn="0" w:lastRowFirstColumn="0" w:lastRowLastColumn="0"/>
+        </w:trPr>
+        <w:tc>
+          <w:tcPr>
+            <w:tcW w:w="2674" w:type="dxa"/>
+          </w:tcPr>
+          <w:p>
+            <w:pPr>
+              <w:jc w:val="center"/>
+            </w:pPr>
+            <w:r>
+              <w:t>________________/</w:t>
+            </w:r>
+          </w:p>
+        </w:tc>
+        <w:tc>
+          <w:tcPr>
+            <w:tcW w:w="3339" w:type="dxa"/>
+          </w:tcPr>
+          <w:p>
+            <w:pPr>
+              <w:jc w:val="center"/>
+            </w:pPr>
+            <w:r>
+              <w:rPr>
+                <w:u w:val="single"/>
+              </w:rPr>
+              <w:t>Ковалев А.</w:t>
+            </w:r>
+          </w:p>
+        </w:tc>
+        <w:tc>
+          <w:tcPr>
+            <w:tcW w:w="3342" w:type="dxa"/>
+          </w:tcPr>
+          <w:p>
+            <w:pPr>
+              <w:jc w:val="center"/>
+            </w:pPr>
+            <w:r>
+              <w:t>Дата: «__» __ 20__г.</w:t>
+            </w:r>
+          </w:p>
+        </w:tc>
+      </w:tr>
+      <w:tr>
+        <w:trPr>
+          <w:cnfStyle w:val="000000010000" w:firstRow="0" w:lastRow="0" w:firstColumn="0" w:lastColumn="0" w:oddVBand="0" w:evenVBand="0" w:oddHBand="0" w:evenHBand="1" w:firstRowFirstColumn="0" w:firstRowLastColumn="0" w:lastRowFirstColumn="0" w:lastRowLastColumn="0"/>
+        </w:trPr>
+        <w:tc>
+          <w:tcPr>
+            <w:tcW w:w="2674" w:type="dxa"/>
+          </w:tcPr>
+          <w:p>
+            <w:pPr>
+              <w:jc w:val="center"/>
+            </w:pPr>
+            <w:r>
+              <w:rPr>
+                <w:sz w:val="18"/>
+              </w:rPr>
+              <w:t>(подпись)</w:t>
+            </w:r>
+          </w:p>
+        </w:tc>
+        <w:tc>
+          <w:tcPr>
+            <w:tcW w:w="3339" w:type="dxa"/>
+          </w:tcPr>
+          <w:p>
+            <w:pPr>
+              <w:jc w:val="center"/>
+            </w:pPr>
+            <w:r>
+              <w:rPr>
+                <w:sz w:val="18"/>
+              </w:rPr>
+              <w:t>(Фамилия И. О.)</w:t>
+            </w:r>
+          </w:p>
+        </w:tc>
+        <w:tc>
+          <w:tcPr>
+            <w:tcW w:w="3342" w:type="dxa"/>
+          </w:tcPr>
+          <w:p/>
+        </w:tc>
+      </w:tr>
+      <w:tr>
+        <w:trPr>
+          <w:cnfStyle w:val="000000100000" w:firstRow="0" w:lastRow="0" w:firstColumn="0" w:lastColumn="0" w:oddVBand="0" w:evenVBand="0" w:oddHBand="1" w:evenHBand="0" w:firstRowFirstColumn="0" w:firstRowLastColumn="0" w:lastRowFirstColumn="0" w:lastRowLastColumn="0"/>
+        </w:trPr>
+        <w:tc>
+          <w:tcPr>
+            <w:tcW w:w="2674" w:type="dxa"/>
+          </w:tcPr>
+          <w:p/>
+        </w:tc>
+        <w:tc>
+          <w:tcPr>
+            <w:tcW w:w="3339" w:type="dxa"/>
+          </w:tcPr>
+          <w:p/>
+        </w:tc>
+        <w:tc>
+          <w:tcPr>
+            <w:tcW w:w="3342" w:type="dxa"/>
+          </w:tcPr>
+          <w:p/>
+        </w:tc>
+      </w:tr>
+      <w:tr>
+        <w:trPr>
+          <w:cnfStyle w:val="000000010000" w:firstRow="0" w:lastRow="0" w:firstColumn="0" w:lastColumn="0" w:oddVBand="0" w:evenVBand="0" w:oddHBand="0" w:evenHBand="1" w:firstRowFirstColumn="0" w:firstRowLastColumn="0" w:lastRowFirstColumn="0" w:lastRowLastColumn="0"/>
+        </w:trPr>
+        <w:tc>
+          <w:tcPr>
+            <w:tcW w:w="2674" w:type="dxa"/>
+          </w:tcPr>
+          <w:p>
+            <w:pPr>
+              <w:jc w:val="center"/>
+            </w:pPr>
+            <w:r>
+              <w:t>________________/</w:t>
+            </w:r>
+          </w:p>
+        </w:tc>
+        <w:tc>
+          <w:tcPr>
+            <w:tcW w:w="3339" w:type="dxa"/>
+          </w:tcPr>
+          <w:p>
+            <w:pPr>
+              <w:jc w:val="center"/>
+            </w:pPr>
+            <w:r>
+              <w:rPr>
+                <w:u w:val="single"/>
+              </w:rPr>
+              <w:t>Дроздов Д.А.</w:t>
+            </w:r>
+          </w:p>
+        </w:tc>
+        <w:tc>
+          <w:tcPr>
+            <w:tcW w:w="3342" w:type="dxa"/>
+          </w:tcPr>
+          <w:p>
+            <w:pPr>
+              <w:jc w:val="center"/>
+            </w:pPr>
+            <w:r>
+              <w:t>Дата: «01» 01 2001г.</w:t>
+            </w:r>
+          </w:p>
+        </w:tc>
+      </w:tr>
+      <w:tr>
+        <w:trPr>
+          <w:cnfStyle w:val="000000100000" w:firstRow="0" w:lastRow="0" w:firstColumn="0" w:lastColumn="0" w:oddVBand="0" w:evenVBand="0" w:oddHBand="1" w:evenHBand="0" w:firstRowFirstColumn="0" w:firstRowLastColumn="0" w:lastRowFirstColumn="0" w:lastRowLastColumn="0"/>
+        </w:trPr>
+        <w:tc>
+          <w:tcPr>
+            <w:tcW w:w="2674" w:type="dxa"/>
+          </w:tcPr>
+          <w:p>
+            <w:pPr>
+              <w:jc w:val="center"/>
+            </w:pPr>
+            <w:r>
+              <w:rPr>
+                <w:sz w:val="18"/>
+              </w:rPr>
+              <w:t>(подпись)</w:t>
+            </w:r>
+          </w:p>
+        </w:tc>
+        <w:tc>
+          <w:tcPr>
+            <w:tcW w:w="3339" w:type="dxa"/>
+          </w:tcPr>
+          <w:p>
+            <w:pPr>
+              <w:jc w:val="center"/>
+            </w:pPr>
+            <w:r>
+              <w:rPr>
+                <w:sz w:val="18"/>
+              </w:rPr>
+              <w:t>(Фамилия И. О.)</w:t>
+            </w:r>
+          </w:p>
+        </w:tc>
+        <w:tc>
+          <w:tcPr>
+            <w:tcW w:w="3342" w:type="dxa"/>
+          </w:tcPr>
+          <w:p/>
+        </w:tc>
+      </w:tr>
+      <w:tr>
+        <w:trPr>
+          <w:cnfStyle w:val="000000010000" w:firstRow="0" w:lastRow="0" w:firstColumn="0" w:lastColumn="0" w:oddVBand="0" w:evenVBand="0" w:oddHBand="0" w:evenHBand="1" w:firstRowFirstColumn="0" w:firstRowLastColumn="0" w:lastRowFirstColumn="0" w:lastRowLastColumn="0"/>
+        </w:trPr>
+        <w:tc>
+          <w:tcPr>
+            <w:tcW w:w="2674" w:type="dxa"/>
+          </w:tcPr>
+          <w:p/>
+        </w:tc>
+        <w:tc>
+          <w:tcPr>
+            <w:tcW w:w="3339" w:type="dxa"/>
+          </w:tcPr>
+          <w:p/>
+        </w:tc>
+        <w:tc>
+          <w:tcPr>
+            <w:tcW w:w="3342" w:type="dxa"/>
+          </w:tcPr>
+          <w:p/>
+        </w:tc>
+      </w:tr>
+      <w:tr>
+        <w:trPr>
+          <w:cnfStyle w:val="000000100000" w:firstRow="0" w:lastRow="0" w:firstColumn="0" w:lastColumn="0" w:oddVBand="0" w:evenVBand="0" w:oddHBand="1" w:evenHBand="0" w:firstRowFirstColumn="0" w:firstRowLastColumn="0" w:lastRowFirstColumn="0" w:lastRowLastColumn="0"/>
+        </w:trPr>
+        <w:tc>
+          <w:tcPr>
+            <w:tcW w:w="2674" w:type="dxa"/>
+          </w:tcPr>
+          <w:p>
+            <w:pPr>
+              <w:jc w:val="center"/>
+            </w:pPr>
+            <w:r>
+              <w:t>________________/</w:t>
+            </w:r>
+          </w:p>
+        </w:tc>
+        <w:tc>
+          <w:tcPr>
+            <w:tcW w:w="3339" w:type="dxa"/>
+          </w:tcPr>
+          <w:p>
+            <w:pPr>
+              <w:jc w:val="center"/>
+            </w:pPr>
+            <w:r>
+              <w:rPr>
+                <w:u w:val="single"/>
+              </w:rPr>
+              <w:t>Топорков Д.</w:t>
+            </w:r>
+          </w:p>
+        </w:tc>
+        <w:tc>
+          <w:tcPr>
+            <w:tcW w:w="3342" w:type="dxa"/>
+          </w:tcPr>
+          <w:p>
+            <w:pPr>
+              <w:jc w:val="center"/>
+            </w:pPr>
+            <w:r>
+              <w:t>Дата: «22» 06 2020г.</w:t>
+            </w:r>
+          </w:p>
+        </w:tc>
+      </w:tr>
+      <w:tr>
+        <w:trPr>
+          <w:cnfStyle w:val="000000010000" w:firstRow="0" w:lastRow="0" w:firstColumn="0" w:lastColumn="0" w:oddVBand="0" w:evenVBand="0" w:oddHBand="0" w:evenHBand="1" w:firstRowFirstColumn="0" w:firstRowLastColumn="0" w:lastRowFirstColumn="0" w:lastRowLastColumn="0"/>
+        </w:trPr>
+        <w:tc>
+          <w:tcPr>
+            <w:tcW w:w="2674" w:type="dxa"/>
+          </w:tcPr>
+          <w:p>
+            <w:pPr>
+              <w:jc w:val="center"/>
+            </w:pPr>
+            <w:r>
+              <w:rPr>
+                <w:sz w:val="18"/>
+              </w:rPr>
+              <w:t>(подпись)</w:t>
+            </w:r>
+          </w:p>
+        </w:tc>
+        <w:tc>
+          <w:tcPr>
+            <w:tcW w:w="3339" w:type="dxa"/>
+          </w:tcPr>
+          <w:p>
+            <w:pPr>
+              <w:jc w:val="center"/>
+            </w:pPr>
+            <w:r>
+              <w:rPr>
+                <w:sz w:val="18"/>
+              </w:rPr>
+              <w:t>(Фамилия И. О.)</w:t>
+            </w:r>
+          </w:p>
+        </w:tc>
+        <w:tc>
+          <w:tcPr>
+            <w:tcW w:w="3342" w:type="dxa"/>
+          </w:tcPr>
+          <w:p/>
+        </w:tc>
+      </w:tr>
+      <w:tr>
+        <w:trPr>
+          <w:cnfStyle w:val="000000100000" w:firstRow="0" w:lastRow="0" w:firstColumn="0" w:lastColumn="0" w:oddVBand="0" w:evenVBand="0" w:oddHBand="1" w:evenHBand="0" w:firstRowFirstColumn="0" w:firstRowLastColumn="0" w:lastRowFirstColumn="0" w:lastRowLastColumn="0"/>
+        </w:trPr>
+        <w:tc>
+          <w:tcPr>
+            <w:tcW w:w="2674" w:type="dxa"/>
+          </w:tcPr>
+          <w:p/>
+        </w:tc>
+        <w:tc>
+          <w:tcPr>
+            <w:tcW w:w="3339" w:type="dxa"/>
+          </w:tcPr>
+          <w:p/>
+        </w:tc>
+        <w:tc>
+          <w:tcPr>
+            <w:tcW w:w="3342" w:type="dxa"/>
+          </w:tcPr>
+          <w:p/>
+        </w:tc>
+      </w:tr>
+      <w:tr>
+        <w:trPr>
+          <w:cnfStyle w:val="000000010000" w:firstRow="0" w:lastRow="0" w:firstColumn="0" w:lastColumn="0" w:oddVBand="0" w:evenVBand="0" w:oddHBand="0" w:evenHBand="1" w:firstRowFirstColumn="0" w:firstRowLastColumn="0" w:lastRowFirstColumn="0" w:lastRowLastColumn="0"/>
+        </w:trPr>
+        <w:tc>
+          <w:tcPr>
+            <w:tcW w:w="2674" w:type="dxa"/>
+          </w:tcPr>
+          <w:p>
+            <w:pPr>
+              <w:jc w:val="center"/>
+            </w:pPr>
+            <w:r>
+              <w:t>________________/</w:t>
+            </w:r>
+          </w:p>
+        </w:tc>
+        <w:tc>
+          <w:tcPr>
+            <w:tcW w:w="3339" w:type="dxa"/>
+          </w:tcPr>
+          <w:p>
+            <w:pPr>
+              <w:jc w:val="center"/>
+            </w:pPr>
+            <w:r>
+              <w:rPr>
+                <w:u w:val="single"/>
+              </w:rPr>
+              <w:t>Гаврилов С.В.</w:t>
+            </w:r>
+          </w:p>
+        </w:tc>
+        <w:tc>
+          <w:tcPr>
+            <w:tcW w:w="3342" w:type="dxa"/>
+          </w:tcPr>
+          <w:p>
+            <w:pPr>
+              <w:jc w:val="center"/>
+            </w:pPr>
+            <w:r>
+              <w:t>Дата: «22» 06 2021г.</w:t>
+            </w:r>
+          </w:p>
+        </w:tc>
+      </w:tr>
+      <w:tr>
+        <w:trPr>
+          <w:cnfStyle w:val="000000100000" w:firstRow="0" w:lastRow="0" w:firstColumn="0" w:lastColumn="0" w:oddVBand="0" w:evenVBand="0" w:oddHBand="1" w:evenHBand="0" w:firstRowFirstColumn="0" w:firstRowLastColumn="0" w:lastRowFirstColumn="0" w:lastRowLastColumn="0"/>
+        </w:trPr>
+        <w:tc>
+          <w:tcPr>
+            <w:tcW w:w="2674" w:type="dxa"/>
+          </w:tcPr>
+          <w:p>
+            <w:pPr>
+              <w:jc w:val="center"/>
+            </w:pPr>
+            <w:r>
+              <w:rPr>
+                <w:sz w:val="18"/>
+              </w:rPr>
+              <w:t>(подпись)</w:t>
+            </w:r>
+          </w:p>
+        </w:tc>
+        <w:tc>
+          <w:tcPr>
+            <w:tcW w:w="3339" w:type="dxa"/>
+          </w:tcPr>
+          <w:p>
+            <w:pPr>
+              <w:jc w:val="center"/>
+            </w:pPr>
+            <w:r>
+              <w:rPr>
+                <w:sz w:val="18"/>
+              </w:rPr>
+              <w:t>(Фамилия И. О.)</w:t>
+            </w:r>
+          </w:p>
+        </w:tc>
+        <w:tc>
+          <w:tcPr>
+            <w:tcW w:w="3342" w:type="dxa"/>
+          </w:tcPr>
+          <w:p/>
+        </w:tc>
+      </w:tr>
+      <w:tr>
+        <w:trPr>
+          <w:cnfStyle w:val="000000010000" w:firstRow="0" w:lastRow="0" w:firstColumn="0" w:lastColumn="0" w:oddVBand="0" w:evenVBand="0" w:oddHBand="0" w:evenHBand="1" w:firstRowFirstColumn="0" w:firstRowLastColumn="0" w:lastRowFirstColumn="0" w:lastRowLastColumn="0"/>
+        </w:trPr>
+        <w:tc>
+          <w:tcPr>
+            <w:tcW w:w="2674" w:type="dxa"/>
+          </w:tcPr>
+          <w:p/>
+        </w:tc>
+        <w:tc>
+          <w:tcPr>
+            <w:tcW w:w="3339" w:type="dxa"/>
+          </w:tcPr>
+          <w:p/>
+        </w:tc>
+        <w:tc>
+          <w:tcPr>
+            <w:tcW w:w="3342" w:type="dxa"/>
+          </w:tcPr>
+          <w:p/>
+        </w:tc>
+      </w:tr>
+      <w:tr>
+        <w:trPr>
+          <w:cnfStyle w:val="000000100000" w:firstRow="0" w:lastRow="0" w:firstColumn="0" w:lastColumn="0" w:oddVBand="0" w:evenVBand="0" w:oddHBand="1" w:evenHBand="0" w:firstRowFirstColumn="0" w:firstRowLastColumn="0" w:lastRowFirstColumn="0" w:lastRowLastColumn="0"/>
+          <w:trHeight w:val="80"/>
+        </w:trPr>
+        <w:tc>
+          <w:tcPr>
+            <w:tcW w:w="2674" w:type="dxa"/>
+          </w:tcPr>
+          <w:p>
+            <w:pPr>
+              <w:jc w:val="center"/>
+            </w:pPr>
+            <w:r>
+              <w:t>________________/</w:t>
+            </w:r>
+          </w:p>
+        </w:tc>
+        <w:tc>
+          <w:tcPr>
+            <w:tcW w:w="3339" w:type="dxa"/>
+          </w:tcPr>
+          <w:p>
+            <w:pPr>
+              <w:jc w:val="center"/>
+            </w:pPr>
+            <w:r>
+              <w:rPr>
+                <w:u w:val="single"/>
+              </w:rPr>
+              <w:t>Костюшина Ю.</w:t>
+            </w:r>
+          </w:p>
+        </w:tc>
+        <w:tc>
+          <w:tcPr>
+            <w:tcW w:w="3342" w:type="dxa"/>
+          </w:tcPr>
+          <w:p>
+            <w:pPr>
+              <w:jc w:val="center"/>
+            </w:pPr>
+            <w:r>
+              <w:t>Дата: «__» __ 20__г.</w:t>
+            </w:r>
+          </w:p>
+        </w:tc>
+      </w:tr>
+      <w:tr>
+        <w:trPr>
+          <w:cnfStyle w:val="000000010000" w:firstRow="0" w:lastRow="0" w:firstColumn="0" w:lastColumn="0" w:oddVBand="0" w:evenVBand="0" w:oddHBand="0" w:evenHBand="1" w:firstRowFirstColumn="0" w:firstRowLastColumn="0" w:lastRowFirstColumn="0" w:lastRowLastColumn="0"/>
+        </w:trPr>
+        <w:tc>
+          <w:tcPr>
+            <w:tcW w:w="2674" w:type="dxa"/>
+          </w:tcPr>
+          <w:p>
+            <w:pPr>
+              <w:jc w:val="center"/>
+            </w:pPr>
+            <w:r>
+              <w:rPr>
+                <w:sz w:val="18"/>
+              </w:rPr>
+              <w:t>(подпись)</w:t>
+            </w:r>
+          </w:p>
+        </w:tc>
+        <w:tc>
+          <w:tcPr>
+            <w:tcW w:w="3339" w:type="dxa"/>
+          </w:tcPr>
+          <w:p>
+            <w:pPr>
+              <w:jc w:val="center"/>
+            </w:pPr>
+            <w:r>
+              <w:rPr>
+                <w:sz w:val="18"/>
+              </w:rPr>
+              <w:t>(Фамилия И. О.)</w:t>
+            </w:r>
+          </w:p>
+        </w:tc>
+        <w:tc>
+          <w:tcPr>
+            <w:tcW w:w="3342" w:type="dxa"/>
+          </w:tcPr>
+          <w:p/>
+        </w:tc>
+      </w:tr>
+      <w:tr>
+        <w:trPr>
+          <w:cnfStyle w:val="000000100000" w:firstRow="0" w:lastRow="0" w:firstColumn="0" w:lastColumn="0" w:oddVBand="0" w:evenVBand="0" w:oddHBand="1" w:evenHBand="0" w:firstRowFirstColumn="0" w:firstRowLastColumn="0" w:lastRowFirstColumn="0" w:lastRowLastColumn="0"/>
+        </w:trPr>
+        <w:tc>
+          <w:tcPr>
+            <w:tcW w:w="2674" w:type="dxa"/>
+          </w:tcPr>
+          <w:p/>
+        </w:tc>
+        <w:tc>
+          <w:tcPr>
+            <w:tcW w:w="3339" w:type="dxa"/>
+          </w:tcPr>
+          <w:p/>
+        </w:tc>
+        <w:tc>
+          <w:tcPr>
+            <w:tcW w:w="3342" w:type="dxa"/>
+          </w:tcPr>
+          <w:p/>
+        </w:tc>
+      </w:tr>
+      <w:tr>
+        <w:trPr>
+          <w:cnfStyle w:val="000000010000" w:firstRow="0" w:lastRow="0" w:firstColumn="0" w:lastColumn="0" w:oddVBand="0" w:evenVBand="0" w:oddHBand="0" w:evenHBand="1" w:firstRowFirstColumn="0" w:firstRowLastColumn="0" w:lastRowFirstColumn="0" w:lastRowLastColumn="0"/>
+        </w:trPr>
+        <w:tc>
+          <w:tcPr>
+            <w:tcW w:w="2674" w:type="dxa"/>
+          </w:tcPr>
+          <w:p>
+            <w:pPr>
+              <w:jc w:val="center"/>
+            </w:pPr>
+            <w:r>
+              <w:t>________________/</w:t>
+            </w:r>
+          </w:p>
+        </w:tc>
+        <w:tc>
+          <w:tcPr>
+            <w:tcW w:w="3339" w:type="dxa"/>
+          </w:tcPr>
+          <w:p>
+            <w:pPr>
+              <w:jc w:val="center"/>
+            </w:pPr>
+            <w:r>
+              <w:rPr>
+                <w:u w:val="single"/>
+              </w:rPr>
+              <w:t>Белая М.Ф.</w:t>
+            </w:r>
+          </w:p>
+        </w:tc>
+        <w:tc>
+          <w:tcPr>
+            <w:tcW w:w="3342" w:type="dxa"/>
+          </w:tcPr>
+          <w:p>
+            <w:pPr>
+              <w:jc w:val="center"/>
+            </w:pPr>
+            <w:r>
+              <w:t>Дата: «__» __ 20__г.</w:t>
+            </w:r>
+          </w:p>
+        </w:tc>
+      </w:tr>
+      <w:tr>
+        <w:trPr>
+          <w:cnfStyle w:val="000000100000" w:firstRow="0" w:lastRow="0" w:firstColumn="0" w:lastColumn="0" w:oddVBand="0" w:evenVBand="0" w:oddHBand="1" w:evenHBand="0" w:firstRowFirstColumn="0" w:firstRowLastColumn="0" w:lastRowFirstColumn="0" w:lastRowLastColumn="0"/>
+        </w:trPr>
+        <w:tc>
+          <w:tcPr>
+            <w:tcW w:w="2674" w:type="dxa"/>
+          </w:tcPr>
+          <w:p>
+            <w:pPr>
+              <w:jc w:val="center"/>
+            </w:pPr>
+            <w:r>
+              <w:rPr>
+                <w:sz w:val="18"/>
+              </w:rPr>
+              <w:t>(подпись)</w:t>
+            </w:r>
+          </w:p>
+        </w:tc>
+        <w:tc>
+          <w:tcPr>
+            <w:tcW w:w="3339" w:type="dxa"/>
+          </w:tcPr>
+          <w:p>
+            <w:pPr>
+              <w:jc w:val="center"/>
+            </w:pPr>
+            <w:r>
+              <w:rPr>
+                <w:sz w:val="18"/>
+              </w:rPr>
+              <w:t>(Фамилия И. О.)</w:t>
+            </w:r>
+          </w:p>
+        </w:tc>
+        <w:tc>
+          <w:tcPr>
+            <w:tcW w:w="3342" w:type="dxa"/>
+          </w:tcPr>
+          <w:p/>
+        </w:tc>
+      </w:tr>
+      <w:tr>
+        <w:trPr>
+          <w:cnfStyle w:val="000000010000" w:firstRow="0" w:lastRow="0" w:firstColumn="0" w:lastColumn="0" w:oddVBand="0" w:evenVBand="0" w:oddHBand="0" w:evenHBand="1" w:firstRowFirstColumn="0" w:firstRowLastColumn="0" w:lastRowFirstColumn="0" w:lastRowLastColumn="0"/>
+        </w:trPr>
+        <w:tc>
+          <w:tcPr>
+            <w:tcW w:w="2674" w:type="dxa"/>
+          </w:tcPr>
+          <w:p/>
+        </w:tc>
+        <w:tc>
+          <w:tcPr>
+            <w:tcW w:w="3339" w:type="dxa"/>
+          </w:tcPr>
+          <w:p/>
+        </w:tc>
+        <w:tc>
+          <w:tcPr>
+            <w:tcW w:w="3342" w:type="dxa"/>
+          </w:tcPr>
+          <w:p/>
+        </w:tc>
+      </w:tr>
+      <w:tr>
+        <w:trPr>
+          <w:cnfStyle w:val="000000100000" w:firstRow="0" w:lastRow="0" w:firstColumn="0" w:lastColumn="0" w:oddVBand="0" w:evenVBand="0" w:oddHBand="1" w:evenHBand="0" w:firstRowFirstColumn="0" w:firstRowLastColumn="0" w:lastRowFirstColumn="0" w:lastRowLastColumn="0"/>
+        </w:trPr>
+        <w:tc>
+          <w:tcPr>
+            <w:tcW w:w="2674" w:type="dxa"/>
+          </w:tcPr>
+          <w:p>
+            <w:pPr>
+              <w:pStyle w:val="ab"/>
+              <w:spacing w:before="0" w:after="0"/>
+              <w:ind w:right="-572"/>
+              <w:jc w:val="both"/>
+            </w:pPr>
+          </w:p>
+        </w:tc>
+        <w:tc>
+          <w:tcPr>
+            <w:tcW w:w="3339" w:type="dxa"/>
+          </w:tcPr>
+          <w:p>
+            <w:pPr>
+              <w:pStyle w:val="ab"/>
+              <w:spacing w:before="0" w:after="0"/>
+              <w:ind w:right="-572"/>
+              <w:jc w:val="both"/>
+            </w:pPr>
+          </w:p>
+        </w:tc>
+        <w:tc>
+          <w:tcPr>
+            <w:tcW w:w="3342" w:type="dxa"/>
+          </w:tcPr>
+          <w:p>
+            <w:pPr>
+              <w:pStyle w:val="ab"/>
+              <w:spacing w:before="0" w:after="0"/>
+              <w:ind w:right="-572"/>
+              <w:jc w:val="both"/>
+            </w:pPr>
+          </w:p>
+        </w:tc>
+      </w:tr>
+      <w:tr>
+        <w:trPr>
+          <w:cnfStyle w:val="000000010000" w:firstRow="0" w:lastRow="0" w:firstColumn="0" w:lastColumn="0" w:oddVBand="0" w:evenVBand="0" w:oddHBand="0" w:evenHBand="1" w:firstRowFirstColumn="0" w:firstRowLastColumn="0" w:lastRowFirstColumn="0" w:lastRowLastColumn="0"/>
+        </w:trPr>
+        <w:tc>
+          <w:tcPr>
+            <w:tcW w:w="2674" w:type="dxa"/>
+          </w:tcPr>
+          <w:p>
+            <w:pPr>
+              <w:pStyle w:val="ab"/>
+              <w:spacing w:before="0" w:after="0"/>
+              <w:ind w:right="-572"/>
+              <w:jc w:val="both"/>
+            </w:pPr>
+          </w:p>
+        </w:tc>
+        <w:tc>
+          <w:tcPr>
+            <w:tcW w:w="3339" w:type="dxa"/>
+          </w:tcPr>
+          <w:p>
+            <w:pPr>
+              <w:pStyle w:val="ab"/>
+              <w:spacing w:before="0" w:after="0"/>
+              <w:ind w:right="-572"/>
+              <w:jc w:val="both"/>
+            </w:pPr>
+          </w:p>
+        </w:tc>
+        <w:tc>
+          <w:tcPr>
+            <w:tcW w:w="3342" w:type="dxa"/>
+          </w:tcPr>
+          <w:p>
+            <w:pPr>
+              <w:pStyle w:val="ab"/>
+              <w:spacing w:before="0" w:after="0"/>
+              <w:ind w:right="-572"/>
+              <w:jc w:val="both"/>
+            </w:pPr>
+          </w:p>
+        </w:tc>
+      </w:tr>
+      <w:tr>
+        <w:trPr>
+          <w:cnfStyle w:val="000000100000" w:firstRow="0" w:lastRow="0" w:firstColumn="0" w:lastColumn="0" w:oddVBand="0" w:evenVBand="0" w:oddHBand="1" w:evenHBand="0" w:firstRowFirstColumn="0" w:firstRowLastColumn="0" w:lastRowFirstColumn="0" w:lastRowLastColumn="0"/>
+        </w:trPr>
+        <w:tc>
+          <w:tcPr>
+            <w:tcW w:w="2674" w:type="dxa"/>
+          </w:tcPr>
+          <w:p>
+            <w:pPr>
+              <w:pStyle w:val="ab"/>
+              <w:spacing w:before="0" w:after="0"/>
+              <w:ind w:right="-572"/>
+              <w:jc w:val="both"/>
+            </w:pPr>
+          </w:p>
+        </w:tc>
+        <w:tc>
+          <w:tcPr>
+            <w:tcW w:w="3339" w:type="dxa"/>
+          </w:tcPr>
+          <w:p>
+            <w:pPr>
+              <w:pStyle w:val="ab"/>
+              <w:spacing w:before="0" w:after="0"/>
+              <w:ind w:right="-572"/>
+              <w:jc w:val="both"/>
+            </w:pPr>
+          </w:p>
+        </w:tc>
+        <w:tc>
+          <w:tcPr>
+            <w:tcW w:w="3342" w:type="dxa"/>
+          </w:tcPr>
+          <w:p>
+            <w:pPr>
+              <w:pStyle w:val="ab"/>
+              <w:spacing w:before="0" w:after="0"/>
+              <w:ind w:right="-572"/>
+              <w:jc w:val="both"/>
+            </w:pPr>
+          </w:p>
+        </w:tc>
+      </w:tr>
+    </w:tbl>
+    <w:p>
+      <w:pPr>
+        <w:pStyle w:val="ab"/>
+        <w:spacing w:before="0" w:after="0"/>
+        <w:ind w:right="-572"/>
+        <w:jc w:val="both"/>
+      </w:pPr>
+    </w:p>
+    <w:p>
+      <w:pPr>
+        <w:pStyle w:val="ab"/>
         <w:ind w:right="-572"/>
         <w:jc w:val="both"/>
       </w:pPr>
@@ -2251,8 +3611,13 @@
         <w:jc w:val="both"/>
       </w:pPr>
       <w:r>
-        <w:t xml:space="preserve">Руководитель подразделения:   </w:t>
-      </w:r>
+        <w:t xml:space="preserve">Руководитель </w:t>
+      </w:r>
+      <w:proofErr w:type="gramStart"/>
+      <w:r>
+        <w:t xml:space="preserve">подразделения:   </w:t>
+      </w:r>
+      <w:proofErr w:type="gramEnd"/>
       <w:r>
         <w:tab/>
       </w:r>
@@ -2272,8 +3637,6 @@
           <w:szCs w:val="20"/>
         </w:rPr>
       </w:pPr>
-      <w:bookmarkStart w:id="0" w:name="_GoBack"/>
-      <w:bookmarkEnd w:id="0"/>
       <w:r>
         <w:rPr>
           <w:sz w:val="20"/>
@@ -2305,7 +3668,6 @@
         <w:jc w:val="both"/>
       </w:pPr>
       <w:r>
-        <w:lastRenderedPageBreak/>
         <w:t>Уведомление з</w:t>
       </w:r>
       <w:r>
@@ -2409,7 +3771,7 @@
 </file>
 
 <file path=word/endnotes.xml><?xml version="1.0" encoding="utf-8"?>
-<w:endnotes xmlns:wpc="http://schemas.microsoft.com/office/word/2010/wordprocessingCanvas" xmlns:mc="http://schemas.openxmlformats.org/markup-compatibility/2006" xmlns:o="urn:schemas-microsoft-com:office:office" xmlns:r="http://schemas.openxmlformats.org/officeDocument/2006/relationships" xmlns:m="http://schemas.openxmlformats.org/officeDocument/2006/math" xmlns:v="urn:schemas-microsoft-com:vml" xmlns:wp14="http://schemas.microsoft.com/office/word/2010/wordprocessingDrawing" xmlns:wp="http://schemas.openxmlformats.org/drawingml/2006/wordprocessingDrawing" xmlns:w10="urn:schemas-microsoft-com:office:word" xmlns:w="http://schemas.openxmlformats.org/wordprocessingml/2006/main" xmlns:w14="http://schemas.microsoft.com/office/word/2010/wordml" xmlns:w15="http://schemas.microsoft.com/office/word/2012/wordml" xmlns:wpg="http://schemas.microsoft.com/office/word/2010/wordprocessingGroup" xmlns:wpi="http://schemas.microsoft.com/office/word/2010/wordprocessingInk" xmlns:wne="http://schemas.microsoft.com/office/word/2006/wordml" xmlns:wps="http://schemas.microsoft.com/office/word/2010/wordprocessingShape" mc:Ignorable="w14 w15 wp14">
+<w:endnotes xmlns:wpc="http://schemas.microsoft.com/office/word/2010/wordprocessingCanvas" xmlns:cx="http://schemas.microsoft.com/office/drawing/2014/chartex" xmlns:cx1="http://schemas.microsoft.com/office/drawing/2015/9/8/chartex" xmlns:cx2="http://schemas.microsoft.com/office/drawing/2015/10/21/chartex" xmlns:cx3="http://schemas.microsoft.com/office/drawing/2016/5/9/chartex" xmlns:cx4="http://schemas.microsoft.com/office/drawing/2016/5/10/chartex" xmlns:cx5="http://schemas.microsoft.com/office/drawing/2016/5/11/chartex" xmlns:cx6="http://schemas.microsoft.com/office/drawing/2016/5/12/chartex" xmlns:cx7="http://schemas.microsoft.com/office/drawing/2016/5/13/chartex" xmlns:cx8="http://schemas.microsoft.com/office/drawing/2016/5/14/chartex" xmlns:mc="http://schemas.openxmlformats.org/markup-compatibility/2006" xmlns:aink="http://schemas.microsoft.com/office/drawing/2016/ink" xmlns:am3d="http://schemas.microsoft.com/office/drawing/2017/model3d" xmlns:o="urn:schemas-microsoft-com:office:office" xmlns:r="http://schemas.openxmlformats.org/officeDocument/2006/relationships" xmlns:m="http://schemas.openxmlformats.org/officeDocument/2006/math" xmlns:v="urn:schemas-microsoft-com:vml" xmlns:wp14="http://schemas.microsoft.com/office/word/2010/wordprocessingDrawing" xmlns:wp="http://schemas.openxmlformats.org/drawingml/2006/wordprocessingDrawing" xmlns:w10="urn:schemas-microsoft-com:office:word" xmlns:w="http://schemas.openxmlformats.org/wordprocessingml/2006/main" xmlns:w14="http://schemas.microsoft.com/office/word/2010/wordml" xmlns:w15="http://schemas.microsoft.com/office/word/2012/wordml" xmlns:w16cex="http://schemas.microsoft.com/office/word/2018/wordml/cex" xmlns:w16cid="http://schemas.microsoft.com/office/word/2016/wordml/cid" xmlns:w16="http://schemas.microsoft.com/office/word/2018/wordml" xmlns:w16sdtdh="http://schemas.microsoft.com/office/word/2020/wordml/sdtdatahash" xmlns:w16se="http://schemas.microsoft.com/office/word/2015/wordml/symex" xmlns:wpg="http://schemas.microsoft.com/office/word/2010/wordprocessingGroup" xmlns:wpi="http://schemas.microsoft.com/office/word/2010/wordprocessingInk" xmlns:wne="http://schemas.microsoft.com/office/word/2006/wordml" xmlns:wps="http://schemas.microsoft.com/office/word/2010/wordprocessingShape" mc:Ignorable="w14 w15 w16se w16cid w16 w16cex w16sdtdh wp14">
   <w:endnote w:type="separator" w:id="-1">
     <w:p>
       <w:r>
@@ -2428,7 +3790,7 @@
 </file>
 
 <file path=word/footer1.xml><?xml version="1.0" encoding="utf-8"?>
-<w:ftr xmlns:wpc="http://schemas.microsoft.com/office/word/2010/wordprocessingCanvas" xmlns:mc="http://schemas.openxmlformats.org/markup-compatibility/2006" xmlns:o="urn:schemas-microsoft-com:office:office" xmlns:r="http://schemas.openxmlformats.org/officeDocument/2006/relationships" xmlns:m="http://schemas.openxmlformats.org/officeDocument/2006/math" xmlns:v="urn:schemas-microsoft-com:vml" xmlns:wp14="http://schemas.microsoft.com/office/word/2010/wordprocessingDrawing" xmlns:wp="http://schemas.openxmlformats.org/drawingml/2006/wordprocessingDrawing" xmlns:w10="urn:schemas-microsoft-com:office:word" xmlns:w="http://schemas.openxmlformats.org/wordprocessingml/2006/main" xmlns:w14="http://schemas.microsoft.com/office/word/2010/wordml" xmlns:w15="http://schemas.microsoft.com/office/word/2012/wordml" xmlns:wpg="http://schemas.microsoft.com/office/word/2010/wordprocessingGroup" xmlns:wpi="http://schemas.microsoft.com/office/word/2010/wordprocessingInk" xmlns:wne="http://schemas.microsoft.com/office/word/2006/wordml" xmlns:wps="http://schemas.microsoft.com/office/word/2010/wordprocessingShape" mc:Ignorable="w14 w15 wp14">
+<w:ftr xmlns:wpc="http://schemas.microsoft.com/office/word/2010/wordprocessingCanvas" xmlns:cx="http://schemas.microsoft.com/office/drawing/2014/chartex" xmlns:cx1="http://schemas.microsoft.com/office/drawing/2015/9/8/chartex" xmlns:cx2="http://schemas.microsoft.com/office/drawing/2015/10/21/chartex" xmlns:cx3="http://schemas.microsoft.com/office/drawing/2016/5/9/chartex" xmlns:cx4="http://schemas.microsoft.com/office/drawing/2016/5/10/chartex" xmlns:cx5="http://schemas.microsoft.com/office/drawing/2016/5/11/chartex" xmlns:cx6="http://schemas.microsoft.com/office/drawing/2016/5/12/chartex" xmlns:cx7="http://schemas.microsoft.com/office/drawing/2016/5/13/chartex" xmlns:cx8="http://schemas.microsoft.com/office/drawing/2016/5/14/chartex" xmlns:mc="http://schemas.openxmlformats.org/markup-compatibility/2006" xmlns:aink="http://schemas.microsoft.com/office/drawing/2016/ink" xmlns:am3d="http://schemas.microsoft.com/office/drawing/2017/model3d" xmlns:o="urn:schemas-microsoft-com:office:office" xmlns:r="http://schemas.openxmlformats.org/officeDocument/2006/relationships" xmlns:m="http://schemas.openxmlformats.org/officeDocument/2006/math" xmlns:v="urn:schemas-microsoft-com:vml" xmlns:wp14="http://schemas.microsoft.com/office/word/2010/wordprocessingDrawing" xmlns:wp="http://schemas.openxmlformats.org/drawingml/2006/wordprocessingDrawing" xmlns:w10="urn:schemas-microsoft-com:office:word" xmlns:w="http://schemas.openxmlformats.org/wordprocessingml/2006/main" xmlns:w14="http://schemas.microsoft.com/office/word/2010/wordml" xmlns:w15="http://schemas.microsoft.com/office/word/2012/wordml" xmlns:w16cex="http://schemas.microsoft.com/office/word/2018/wordml/cex" xmlns:w16cid="http://schemas.microsoft.com/office/word/2016/wordml/cid" xmlns:w16="http://schemas.microsoft.com/office/word/2018/wordml" xmlns:w16sdtdh="http://schemas.microsoft.com/office/word/2020/wordml/sdtdatahash" xmlns:w16se="http://schemas.microsoft.com/office/word/2015/wordml/symex" xmlns:wpg="http://schemas.microsoft.com/office/word/2010/wordprocessingGroup" xmlns:wpi="http://schemas.microsoft.com/office/word/2010/wordprocessingInk" xmlns:wne="http://schemas.microsoft.com/office/word/2006/wordml" xmlns:wps="http://schemas.microsoft.com/office/word/2010/wordprocessingShape" mc:Ignorable="w14 w15 w16se w16cid w16 w16cex w16sdtdh wp14">
   <w:tbl>
     <w:tblPr>
       <w:tblW w:w="0" w:type="auto"/>
@@ -2464,7 +3826,15 @@
               <w:sz w:val="16"/>
               <w:szCs w:val="16"/>
             </w:rPr>
-            <w:t>И. о. р</w:t>
+            <w:t xml:space="preserve">И. о. </w:t>
+          </w:r>
+          <w:proofErr w:type="spellStart"/>
+          <w:r>
+            <w:rPr>
+              <w:sz w:val="16"/>
+              <w:szCs w:val="16"/>
+            </w:rPr>
+            <w:t>р</w:t>
           </w:r>
           <w:r>
             <w:rPr>
@@ -2480,6 +3850,7 @@
             </w:rPr>
             <w:t>я</w:t>
           </w:r>
+          <w:proofErr w:type="spellEnd"/>
           <w:r>
             <w:rPr>
               <w:sz w:val="16"/>
@@ -2663,7 +4034,7 @@
 </file>
 
 <file path=word/footer2.xml><?xml version="1.0" encoding="utf-8"?>
-<w:ftr xmlns:wpc="http://schemas.microsoft.com/office/word/2010/wordprocessingCanvas" xmlns:mc="http://schemas.openxmlformats.org/markup-compatibility/2006" xmlns:o="urn:schemas-microsoft-com:office:office" xmlns:r="http://schemas.openxmlformats.org/officeDocument/2006/relationships" xmlns:m="http://schemas.openxmlformats.org/officeDocument/2006/math" xmlns:v="urn:schemas-microsoft-com:vml" xmlns:wp14="http://schemas.microsoft.com/office/word/2010/wordprocessingDrawing" xmlns:wp="http://schemas.openxmlformats.org/drawingml/2006/wordprocessingDrawing" xmlns:w10="urn:schemas-microsoft-com:office:word" xmlns:w="http://schemas.openxmlformats.org/wordprocessingml/2006/main" xmlns:w14="http://schemas.microsoft.com/office/word/2010/wordml" xmlns:w15="http://schemas.microsoft.com/office/word/2012/wordml" xmlns:wpg="http://schemas.microsoft.com/office/word/2010/wordprocessingGroup" xmlns:wpi="http://schemas.microsoft.com/office/word/2010/wordprocessingInk" xmlns:wne="http://schemas.microsoft.com/office/word/2006/wordml" xmlns:wps="http://schemas.microsoft.com/office/word/2010/wordprocessingShape" mc:Ignorable="w14 w15 wp14">
+<w:ftr xmlns:wpc="http://schemas.microsoft.com/office/word/2010/wordprocessingCanvas" xmlns:cx="http://schemas.microsoft.com/office/drawing/2014/chartex" xmlns:cx1="http://schemas.microsoft.com/office/drawing/2015/9/8/chartex" xmlns:cx2="http://schemas.microsoft.com/office/drawing/2015/10/21/chartex" xmlns:cx3="http://schemas.microsoft.com/office/drawing/2016/5/9/chartex" xmlns:cx4="http://schemas.microsoft.com/office/drawing/2016/5/10/chartex" xmlns:cx5="http://schemas.microsoft.com/office/drawing/2016/5/11/chartex" xmlns:cx6="http://schemas.microsoft.com/office/drawing/2016/5/12/chartex" xmlns:cx7="http://schemas.microsoft.com/office/drawing/2016/5/13/chartex" xmlns:cx8="http://schemas.microsoft.com/office/drawing/2016/5/14/chartex" xmlns:mc="http://schemas.openxmlformats.org/markup-compatibility/2006" xmlns:aink="http://schemas.microsoft.com/office/drawing/2016/ink" xmlns:am3d="http://schemas.microsoft.com/office/drawing/2017/model3d" xmlns:o="urn:schemas-microsoft-com:office:office" xmlns:r="http://schemas.openxmlformats.org/officeDocument/2006/relationships" xmlns:m="http://schemas.openxmlformats.org/officeDocument/2006/math" xmlns:v="urn:schemas-microsoft-com:vml" xmlns:wp14="http://schemas.microsoft.com/office/word/2010/wordprocessingDrawing" xmlns:wp="http://schemas.openxmlformats.org/drawingml/2006/wordprocessingDrawing" xmlns:w10="urn:schemas-microsoft-com:office:word" xmlns:w="http://schemas.openxmlformats.org/wordprocessingml/2006/main" xmlns:w14="http://schemas.microsoft.com/office/word/2010/wordml" xmlns:w15="http://schemas.microsoft.com/office/word/2012/wordml" xmlns:w16cex="http://schemas.microsoft.com/office/word/2018/wordml/cex" xmlns:w16cid="http://schemas.microsoft.com/office/word/2016/wordml/cid" xmlns:w16="http://schemas.microsoft.com/office/word/2018/wordml" xmlns:w16sdtdh="http://schemas.microsoft.com/office/word/2020/wordml/sdtdatahash" xmlns:w16se="http://schemas.microsoft.com/office/word/2015/wordml/symex" xmlns:wpg="http://schemas.microsoft.com/office/word/2010/wordprocessingGroup" xmlns:wpi="http://schemas.microsoft.com/office/word/2010/wordprocessingInk" xmlns:wne="http://schemas.microsoft.com/office/word/2006/wordml" xmlns:wps="http://schemas.microsoft.com/office/word/2010/wordprocessingShape" mc:Ignorable="w14 w15 w16se w16cid w16 w16cex w16sdtdh wp14">
   <w:p>
     <w:pPr>
       <w:rPr>
@@ -2858,7 +4229,7 @@
 </file>
 
 <file path=word/footnotes.xml><?xml version="1.0" encoding="utf-8"?>
-<w:footnotes xmlns:wpc="http://schemas.microsoft.com/office/word/2010/wordprocessingCanvas" xmlns:mc="http://schemas.openxmlformats.org/markup-compatibility/2006" xmlns:o="urn:schemas-microsoft-com:office:office" xmlns:r="http://schemas.openxmlformats.org/officeDocument/2006/relationships" xmlns:m="http://schemas.openxmlformats.org/officeDocument/2006/math" xmlns:v="urn:schemas-microsoft-com:vml" xmlns:wp14="http://schemas.microsoft.com/office/word/2010/wordprocessingDrawing" xmlns:wp="http://schemas.openxmlformats.org/drawingml/2006/wordprocessingDrawing" xmlns:w10="urn:schemas-microsoft-com:office:word" xmlns:w="http://schemas.openxmlformats.org/wordprocessingml/2006/main" xmlns:w14="http://schemas.microsoft.com/office/word/2010/wordml" xmlns:w15="http://schemas.microsoft.com/office/word/2012/wordml" xmlns:wpg="http://schemas.microsoft.com/office/word/2010/wordprocessingGroup" xmlns:wpi="http://schemas.microsoft.com/office/word/2010/wordprocessingInk" xmlns:wne="http://schemas.microsoft.com/office/word/2006/wordml" xmlns:wps="http://schemas.microsoft.com/office/word/2010/wordprocessingShape" mc:Ignorable="w14 w15 wp14">
+<w:footnotes xmlns:wpc="http://schemas.microsoft.com/office/word/2010/wordprocessingCanvas" xmlns:cx="http://schemas.microsoft.com/office/drawing/2014/chartex" xmlns:cx1="http://schemas.microsoft.com/office/drawing/2015/9/8/chartex" xmlns:cx2="http://schemas.microsoft.com/office/drawing/2015/10/21/chartex" xmlns:cx3="http://schemas.microsoft.com/office/drawing/2016/5/9/chartex" xmlns:cx4="http://schemas.microsoft.com/office/drawing/2016/5/10/chartex" xmlns:cx5="http://schemas.microsoft.com/office/drawing/2016/5/11/chartex" xmlns:cx6="http://schemas.microsoft.com/office/drawing/2016/5/12/chartex" xmlns:cx7="http://schemas.microsoft.com/office/drawing/2016/5/13/chartex" xmlns:cx8="http://schemas.microsoft.com/office/drawing/2016/5/14/chartex" xmlns:mc="http://schemas.openxmlformats.org/markup-compatibility/2006" xmlns:aink="http://schemas.microsoft.com/office/drawing/2016/ink" xmlns:am3d="http://schemas.microsoft.com/office/drawing/2017/model3d" xmlns:o="urn:schemas-microsoft-com:office:office" xmlns:r="http://schemas.openxmlformats.org/officeDocument/2006/relationships" xmlns:m="http://schemas.openxmlformats.org/officeDocument/2006/math" xmlns:v="urn:schemas-microsoft-com:vml" xmlns:wp14="http://schemas.microsoft.com/office/word/2010/wordprocessingDrawing" xmlns:wp="http://schemas.openxmlformats.org/drawingml/2006/wordprocessingDrawing" xmlns:w10="urn:schemas-microsoft-com:office:word" xmlns:w="http://schemas.openxmlformats.org/wordprocessingml/2006/main" xmlns:w14="http://schemas.microsoft.com/office/word/2010/wordml" xmlns:w15="http://schemas.microsoft.com/office/word/2012/wordml" xmlns:w16cex="http://schemas.microsoft.com/office/word/2018/wordml/cex" xmlns:w16cid="http://schemas.microsoft.com/office/word/2016/wordml/cid" xmlns:w16="http://schemas.microsoft.com/office/word/2018/wordml" xmlns:w16sdtdh="http://schemas.microsoft.com/office/word/2020/wordml/sdtdatahash" xmlns:w16se="http://schemas.microsoft.com/office/word/2015/wordml/symex" xmlns:wpg="http://schemas.microsoft.com/office/word/2010/wordprocessingGroup" xmlns:wpi="http://schemas.microsoft.com/office/word/2010/wordprocessingInk" xmlns:wne="http://schemas.microsoft.com/office/word/2006/wordml" xmlns:wps="http://schemas.microsoft.com/office/word/2010/wordprocessingShape" mc:Ignorable="w14 w15 w16se w16cid w16 w16cex w16sdtdh wp14">
   <w:footnote w:type="separator" w:id="-1">
     <w:p>
       <w:r>
@@ -2877,7 +4248,7 @@
 </file>
 
 <file path=word/header1.xml><?xml version="1.0" encoding="utf-8"?>
-<w:hdr xmlns:wpc="http://schemas.microsoft.com/office/word/2010/wordprocessingCanvas" xmlns:mc="http://schemas.openxmlformats.org/markup-compatibility/2006" xmlns:o="urn:schemas-microsoft-com:office:office" xmlns:r="http://schemas.openxmlformats.org/officeDocument/2006/relationships" xmlns:m="http://schemas.openxmlformats.org/officeDocument/2006/math" xmlns:v="urn:schemas-microsoft-com:vml" xmlns:wp14="http://schemas.microsoft.com/office/word/2010/wordprocessingDrawing" xmlns:wp="http://schemas.openxmlformats.org/drawingml/2006/wordprocessingDrawing" xmlns:w10="urn:schemas-microsoft-com:office:word" xmlns:w="http://schemas.openxmlformats.org/wordprocessingml/2006/main" xmlns:w14="http://schemas.microsoft.com/office/word/2010/wordml" xmlns:w15="http://schemas.microsoft.com/office/word/2012/wordml" xmlns:wpg="http://schemas.microsoft.com/office/word/2010/wordprocessingGroup" xmlns:wpi="http://schemas.microsoft.com/office/word/2010/wordprocessingInk" xmlns:wne="http://schemas.microsoft.com/office/word/2006/wordml" xmlns:wps="http://schemas.microsoft.com/office/word/2010/wordprocessingShape" mc:Ignorable="w14 w15 wp14">
+<w:hdr xmlns:wpc="http://schemas.microsoft.com/office/word/2010/wordprocessingCanvas" xmlns:cx="http://schemas.microsoft.com/office/drawing/2014/chartex" xmlns:cx1="http://schemas.microsoft.com/office/drawing/2015/9/8/chartex" xmlns:cx2="http://schemas.microsoft.com/office/drawing/2015/10/21/chartex" xmlns:cx3="http://schemas.microsoft.com/office/drawing/2016/5/9/chartex" xmlns:cx4="http://schemas.microsoft.com/office/drawing/2016/5/10/chartex" xmlns:cx5="http://schemas.microsoft.com/office/drawing/2016/5/11/chartex" xmlns:cx6="http://schemas.microsoft.com/office/drawing/2016/5/12/chartex" xmlns:cx7="http://schemas.microsoft.com/office/drawing/2016/5/13/chartex" xmlns:cx8="http://schemas.microsoft.com/office/drawing/2016/5/14/chartex" xmlns:mc="http://schemas.openxmlformats.org/markup-compatibility/2006" xmlns:aink="http://schemas.microsoft.com/office/drawing/2016/ink" xmlns:am3d="http://schemas.microsoft.com/office/drawing/2017/model3d" xmlns:o="urn:schemas-microsoft-com:office:office" xmlns:r="http://schemas.openxmlformats.org/officeDocument/2006/relationships" xmlns:m="http://schemas.openxmlformats.org/officeDocument/2006/math" xmlns:v="urn:schemas-microsoft-com:vml" xmlns:wp14="http://schemas.microsoft.com/office/word/2010/wordprocessingDrawing" xmlns:wp="http://schemas.openxmlformats.org/drawingml/2006/wordprocessingDrawing" xmlns:w10="urn:schemas-microsoft-com:office:word" xmlns:w="http://schemas.openxmlformats.org/wordprocessingml/2006/main" xmlns:w14="http://schemas.microsoft.com/office/word/2010/wordml" xmlns:w15="http://schemas.microsoft.com/office/word/2012/wordml" xmlns:w16cex="http://schemas.microsoft.com/office/word/2018/wordml/cex" xmlns:w16cid="http://schemas.microsoft.com/office/word/2016/wordml/cid" xmlns:w16="http://schemas.microsoft.com/office/word/2018/wordml" xmlns:w16sdtdh="http://schemas.microsoft.com/office/word/2020/wordml/sdtdatahash" xmlns:w16se="http://schemas.microsoft.com/office/word/2015/wordml/symex" xmlns:wpg="http://schemas.microsoft.com/office/word/2010/wordprocessingGroup" xmlns:wpi="http://schemas.microsoft.com/office/word/2010/wordprocessingInk" xmlns:wne="http://schemas.microsoft.com/office/word/2006/wordml" xmlns:wps="http://schemas.microsoft.com/office/word/2010/wordprocessingShape" mc:Ignorable="w14 w15 w16se w16cid w16 w16cex w16sdtdh wp14">
   <w:p>
     <w:pPr>
       <w:pStyle w:val="a3"/>
@@ -2917,8 +4288,8 @@
 </file>
 
 <file path=word/numbering.xml><?xml version="1.0" encoding="utf-8"?>
-<w:numbering xmlns:wpc="http://schemas.microsoft.com/office/word/2010/wordprocessingCanvas" xmlns:mc="http://schemas.openxmlformats.org/markup-compatibility/2006" xmlns:o="urn:schemas-microsoft-com:office:office" xmlns:r="http://schemas.openxmlformats.org/officeDocument/2006/relationships" xmlns:m="http://schemas.openxmlformats.org/officeDocument/2006/math" xmlns:v="urn:schemas-microsoft-com:vml" xmlns:wp14="http://schemas.microsoft.com/office/word/2010/wordprocessingDrawing" xmlns:wp="http://schemas.openxmlformats.org/drawingml/2006/wordprocessingDrawing" xmlns:w10="urn:schemas-microsoft-com:office:word" xmlns:w="http://schemas.openxmlformats.org/wordprocessingml/2006/main" xmlns:w14="http://schemas.microsoft.com/office/word/2010/wordml" xmlns:w15="http://schemas.microsoft.com/office/word/2012/wordml" xmlns:wpg="http://schemas.microsoft.com/office/word/2010/wordprocessingGroup" xmlns:wpi="http://schemas.microsoft.com/office/word/2010/wordprocessingInk" xmlns:wne="http://schemas.microsoft.com/office/word/2006/wordml" xmlns:wps="http://schemas.microsoft.com/office/word/2010/wordprocessingShape" mc:Ignorable="w14 w15 wp14">
-  <w:abstractNum w:abstractNumId="0">
+<w:numbering xmlns:wpc="http://schemas.microsoft.com/office/word/2010/wordprocessingCanvas" xmlns:cx="http://schemas.microsoft.com/office/drawing/2014/chartex" xmlns:cx1="http://schemas.microsoft.com/office/drawing/2015/9/8/chartex" xmlns:cx2="http://schemas.microsoft.com/office/drawing/2015/10/21/chartex" xmlns:cx3="http://schemas.microsoft.com/office/drawing/2016/5/9/chartex" xmlns:cx4="http://schemas.microsoft.com/office/drawing/2016/5/10/chartex" xmlns:cx5="http://schemas.microsoft.com/office/drawing/2016/5/11/chartex" xmlns:cx6="http://schemas.microsoft.com/office/drawing/2016/5/12/chartex" xmlns:cx7="http://schemas.microsoft.com/office/drawing/2016/5/13/chartex" xmlns:cx8="http://schemas.microsoft.com/office/drawing/2016/5/14/chartex" xmlns:mc="http://schemas.openxmlformats.org/markup-compatibility/2006" xmlns:aink="http://schemas.microsoft.com/office/drawing/2016/ink" xmlns:am3d="http://schemas.microsoft.com/office/drawing/2017/model3d" xmlns:o="urn:schemas-microsoft-com:office:office" xmlns:r="http://schemas.openxmlformats.org/officeDocument/2006/relationships" xmlns:m="http://schemas.openxmlformats.org/officeDocument/2006/math" xmlns:v="urn:schemas-microsoft-com:vml" xmlns:wp14="http://schemas.microsoft.com/office/word/2010/wordprocessingDrawing" xmlns:wp="http://schemas.openxmlformats.org/drawingml/2006/wordprocessingDrawing" xmlns:w10="urn:schemas-microsoft-com:office:word" xmlns:w="http://schemas.openxmlformats.org/wordprocessingml/2006/main" xmlns:w14="http://schemas.microsoft.com/office/word/2010/wordml" xmlns:w15="http://schemas.microsoft.com/office/word/2012/wordml" xmlns:w16cex="http://schemas.microsoft.com/office/word/2018/wordml/cex" xmlns:w16cid="http://schemas.microsoft.com/office/word/2016/wordml/cid" xmlns:w16="http://schemas.microsoft.com/office/word/2018/wordml" xmlns:w16sdtdh="http://schemas.microsoft.com/office/word/2020/wordml/sdtdatahash" xmlns:w16se="http://schemas.microsoft.com/office/word/2015/wordml/symex" xmlns:wpg="http://schemas.microsoft.com/office/word/2010/wordprocessingGroup" xmlns:wpi="http://schemas.microsoft.com/office/word/2010/wordprocessingInk" xmlns:wne="http://schemas.microsoft.com/office/word/2006/wordml" xmlns:wps="http://schemas.microsoft.com/office/word/2010/wordprocessingShape" mc:Ignorable="w14 w15 w16se w16cid w16 w16cex w16sdtdh wp14">
+  <w:abstractNum w:abstractNumId="0" w15:restartNumberingAfterBreak="0">
     <w:nsid w:val="051E0F9E"/>
     <w:multiLevelType w:val="hybridMultilevel"/>
     <w:tmpl w:val="634A7652"/>
@@ -3007,7 +4378,7 @@
       </w:pPr>
     </w:lvl>
   </w:abstractNum>
-  <w:abstractNum w:abstractNumId="1">
+  <w:abstractNum w:abstractNumId="1" w15:restartNumberingAfterBreak="0">
     <w:nsid w:val="0E8B2910"/>
     <w:multiLevelType w:val="hybridMultilevel"/>
     <w:tmpl w:val="F068448C"/>
@@ -3096,7 +4467,7 @@
       </w:pPr>
     </w:lvl>
   </w:abstractNum>
-  <w:abstractNum w:abstractNumId="2">
+  <w:abstractNum w:abstractNumId="2" w15:restartNumberingAfterBreak="0">
     <w:nsid w:val="15C6734B"/>
     <w:multiLevelType w:val="hybridMultilevel"/>
     <w:tmpl w:val="9DC88D38"/>
@@ -3185,7 +4556,7 @@
       </w:pPr>
     </w:lvl>
   </w:abstractNum>
-  <w:abstractNum w:abstractNumId="3">
+  <w:abstractNum w:abstractNumId="3" w15:restartNumberingAfterBreak="0">
     <w:nsid w:val="16196232"/>
     <w:multiLevelType w:val="hybridMultilevel"/>
     <w:tmpl w:val="4822BBE2"/>
@@ -3274,7 +4645,7 @@
       </w:pPr>
     </w:lvl>
   </w:abstractNum>
-  <w:abstractNum w:abstractNumId="4">
+  <w:abstractNum w:abstractNumId="4" w15:restartNumberingAfterBreak="0">
     <w:nsid w:val="1A782BCC"/>
     <w:multiLevelType w:val="hybridMultilevel"/>
     <w:tmpl w:val="30881694"/>
@@ -3363,7 +4734,7 @@
       </w:pPr>
     </w:lvl>
   </w:abstractNum>
-  <w:abstractNum w:abstractNumId="5">
+  <w:abstractNum w:abstractNumId="5" w15:restartNumberingAfterBreak="0">
     <w:nsid w:val="241B48D3"/>
     <w:multiLevelType w:val="hybridMultilevel"/>
     <w:tmpl w:val="F3D0131E"/>
@@ -3452,7 +4823,7 @@
       </w:pPr>
     </w:lvl>
   </w:abstractNum>
-  <w:abstractNum w:abstractNumId="6">
+  <w:abstractNum w:abstractNumId="6" w15:restartNumberingAfterBreak="0">
     <w:nsid w:val="28613981"/>
     <w:multiLevelType w:val="hybridMultilevel"/>
     <w:tmpl w:val="7A98AF34"/>
@@ -3541,7 +4912,7 @@
       </w:pPr>
     </w:lvl>
   </w:abstractNum>
-  <w:abstractNum w:abstractNumId="7">
+  <w:abstractNum w:abstractNumId="7" w15:restartNumberingAfterBreak="0">
     <w:nsid w:val="2C416312"/>
     <w:multiLevelType w:val="multilevel"/>
     <w:tmpl w:val="006455C0"/>
@@ -3654,7 +5025,7 @@
       </w:rPr>
     </w:lvl>
   </w:abstractNum>
-  <w:abstractNum w:abstractNumId="8">
+  <w:abstractNum w:abstractNumId="8" w15:restartNumberingAfterBreak="0">
     <w:nsid w:val="2E6E7ED8"/>
     <w:multiLevelType w:val="hybridMultilevel"/>
     <w:tmpl w:val="D33E6D8C"/>
@@ -3743,7 +5114,7 @@
       </w:pPr>
     </w:lvl>
   </w:abstractNum>
-  <w:abstractNum w:abstractNumId="9">
+  <w:abstractNum w:abstractNumId="9" w15:restartNumberingAfterBreak="0">
     <w:nsid w:val="41757A41"/>
     <w:multiLevelType w:val="hybridMultilevel"/>
     <w:tmpl w:val="19C647F6"/>
@@ -3832,7 +5203,7 @@
       </w:pPr>
     </w:lvl>
   </w:abstractNum>
-  <w:abstractNum w:abstractNumId="10">
+  <w:abstractNum w:abstractNumId="10" w15:restartNumberingAfterBreak="0">
     <w:nsid w:val="45B32C31"/>
     <w:multiLevelType w:val="hybridMultilevel"/>
     <w:tmpl w:val="BF9E9DA2"/>
@@ -3921,7 +5292,7 @@
       </w:pPr>
     </w:lvl>
   </w:abstractNum>
-  <w:abstractNum w:abstractNumId="11">
+  <w:abstractNum w:abstractNumId="11" w15:restartNumberingAfterBreak="0">
     <w:nsid w:val="487D2AF4"/>
     <w:multiLevelType w:val="hybridMultilevel"/>
     <w:tmpl w:val="55D68CFC"/>
@@ -4010,7 +5381,7 @@
       </w:pPr>
     </w:lvl>
   </w:abstractNum>
-  <w:abstractNum w:abstractNumId="12">
+  <w:abstractNum w:abstractNumId="12" w15:restartNumberingAfterBreak="0">
     <w:nsid w:val="4D823804"/>
     <w:multiLevelType w:val="hybridMultilevel"/>
     <w:tmpl w:val="80E68D36"/>
@@ -4123,7 +5494,7 @@
       </w:rPr>
     </w:lvl>
   </w:abstractNum>
-  <w:abstractNum w:abstractNumId="13">
+  <w:abstractNum w:abstractNumId="13" w15:restartNumberingAfterBreak="0">
     <w:nsid w:val="558A57B1"/>
     <w:multiLevelType w:val="hybridMultilevel"/>
     <w:tmpl w:val="DC82EBBE"/>
@@ -4236,7 +5607,7 @@
       </w:rPr>
     </w:lvl>
   </w:abstractNum>
-  <w:abstractNum w:abstractNumId="14">
+  <w:abstractNum w:abstractNumId="14" w15:restartNumberingAfterBreak="0">
     <w:nsid w:val="55E87754"/>
     <w:multiLevelType w:val="hybridMultilevel"/>
     <w:tmpl w:val="6ED68FF8"/>
@@ -4325,7 +5696,7 @@
       </w:pPr>
     </w:lvl>
   </w:abstractNum>
-  <w:abstractNum w:abstractNumId="15">
+  <w:abstractNum w:abstractNumId="15" w15:restartNumberingAfterBreak="0">
     <w:nsid w:val="56652AE2"/>
     <w:multiLevelType w:val="hybridMultilevel"/>
     <w:tmpl w:val="C88C3EB4"/>
@@ -4438,7 +5809,7 @@
       </w:rPr>
     </w:lvl>
   </w:abstractNum>
-  <w:abstractNum w:abstractNumId="16">
+  <w:abstractNum w:abstractNumId="16" w15:restartNumberingAfterBreak="0">
     <w:nsid w:val="57CD209B"/>
     <w:multiLevelType w:val="hybridMultilevel"/>
     <w:tmpl w:val="DD524D5E"/>
@@ -4551,7 +5922,7 @@
       </w:rPr>
     </w:lvl>
   </w:abstractNum>
-  <w:abstractNum w:abstractNumId="17">
+  <w:abstractNum w:abstractNumId="17" w15:restartNumberingAfterBreak="0">
     <w:nsid w:val="5DD87922"/>
     <w:multiLevelType w:val="hybridMultilevel"/>
     <w:tmpl w:val="DFFC5EEC"/>
@@ -4640,7 +6011,7 @@
       </w:pPr>
     </w:lvl>
   </w:abstractNum>
-  <w:abstractNum w:abstractNumId="18">
+  <w:abstractNum w:abstractNumId="18" w15:restartNumberingAfterBreak="0">
     <w:nsid w:val="68BC32EA"/>
     <w:multiLevelType w:val="hybridMultilevel"/>
     <w:tmpl w:val="DFFC5EEC"/>
@@ -4729,7 +6100,7 @@
       </w:pPr>
     </w:lvl>
   </w:abstractNum>
-  <w:abstractNum w:abstractNumId="19">
+  <w:abstractNum w:abstractNumId="19" w15:restartNumberingAfterBreak="0">
     <w:nsid w:val="69A66385"/>
     <w:multiLevelType w:val="hybridMultilevel"/>
     <w:tmpl w:val="82EAE484"/>
@@ -4818,7 +6189,7 @@
       </w:pPr>
     </w:lvl>
   </w:abstractNum>
-  <w:abstractNum w:abstractNumId="20">
+  <w:abstractNum w:abstractNumId="20" w15:restartNumberingAfterBreak="0">
     <w:nsid w:val="6E463886"/>
     <w:multiLevelType w:val="hybridMultilevel"/>
     <w:tmpl w:val="75B64A3E"/>
@@ -4907,7 +6278,7 @@
       </w:pPr>
     </w:lvl>
   </w:abstractNum>
-  <w:abstractNum w:abstractNumId="21">
+  <w:abstractNum w:abstractNumId="21" w15:restartNumberingAfterBreak="0">
     <w:nsid w:val="725E56D9"/>
     <w:multiLevelType w:val="hybridMultilevel"/>
     <w:tmpl w:val="92322980"/>
@@ -4996,7 +6367,7 @@
       </w:pPr>
     </w:lvl>
   </w:abstractNum>
-  <w:abstractNum w:abstractNumId="22">
+  <w:abstractNum w:abstractNumId="22" w15:restartNumberingAfterBreak="0">
     <w:nsid w:val="74135D61"/>
     <w:multiLevelType w:val="multilevel"/>
     <w:tmpl w:val="16DE83A6"/>
@@ -5109,7 +6480,7 @@
       </w:rPr>
     </w:lvl>
   </w:abstractNum>
-  <w:abstractNum w:abstractNumId="23">
+  <w:abstractNum w:abstractNumId="23" w15:restartNumberingAfterBreak="0">
     <w:nsid w:val="7DBF56F9"/>
     <w:multiLevelType w:val="hybridMultilevel"/>
     <w:tmpl w:val="9A2E54EA"/>
@@ -5198,7 +6569,7 @@
       </w:pPr>
     </w:lvl>
   </w:abstractNum>
-  <w:abstractNum w:abstractNumId="24">
+  <w:abstractNum w:abstractNumId="24" w15:restartNumberingAfterBreak="0">
     <w:nsid w:val="7FD55402"/>
     <w:multiLevelType w:val="hybridMultilevel"/>
     <w:tmpl w:val="1030405A"/>
@@ -5366,7 +6737,7 @@
 </file>
 
 <file path=word/styles.xml><?xml version="1.0" encoding="utf-8"?>
-<w:styles xmlns:mc="http://schemas.openxmlformats.org/markup-compatibility/2006" xmlns:r="http://schemas.openxmlformats.org/officeDocument/2006/relationships" xmlns:w="http://schemas.openxmlformats.org/wordprocessingml/2006/main" xmlns:w14="http://schemas.microsoft.com/office/word/2010/wordml" xmlns:w15="http://schemas.microsoft.com/office/word/2012/wordml" mc:Ignorable="w14 w15">
+<w:styles xmlns:mc="http://schemas.openxmlformats.org/markup-compatibility/2006" xmlns:r="http://schemas.openxmlformats.org/officeDocument/2006/relationships" xmlns:w="http://schemas.openxmlformats.org/wordprocessingml/2006/main" xmlns:w14="http://schemas.microsoft.com/office/word/2010/wordml" xmlns:w15="http://schemas.microsoft.com/office/word/2012/wordml" xmlns:w16cex="http://schemas.microsoft.com/office/word/2018/wordml/cex" xmlns:w16cid="http://schemas.microsoft.com/office/word/2016/wordml/cid" xmlns:w16="http://schemas.microsoft.com/office/word/2018/wordml" xmlns:w16sdtdh="http://schemas.microsoft.com/office/word/2020/wordml/sdtdatahash" xmlns:w16se="http://schemas.microsoft.com/office/word/2015/wordml/symex" mc:Ignorable="w14 w15 w16se w16cid w16 w16cex w16sdtdh">
   <w:docDefaults>
     <w:rPrDefault>
       <w:rPr>
@@ -5382,7 +6753,7 @@
       </w:pPr>
     </w:pPrDefault>
   </w:docDefaults>
-  <w:latentStyles w:defLockedState="0" w:defUIPriority="99" w:defSemiHidden="0" w:defUnhideWhenUsed="0" w:defQFormat="0" w:count="371">
+  <w:latentStyles w:defLockedState="0" w:defUIPriority="99" w:defSemiHidden="0" w:defUnhideWhenUsed="0" w:defQFormat="0" w:count="376">
     <w:lsdException w:name="Normal" w:uiPriority="0" w:qFormat="1"/>
     <w:lsdException w:name="heading 1" w:uiPriority="9" w:qFormat="1"/>
     <w:lsdException w:name="heading 2" w:semiHidden="1" w:uiPriority="9" w:unhideWhenUsed="1" w:qFormat="1"/>
@@ -5488,7 +6859,6 @@
     <w:lsdException w:name="HTML Sample" w:semiHidden="1" w:unhideWhenUsed="1"/>
     <w:lsdException w:name="HTML Typewriter" w:semiHidden="1" w:unhideWhenUsed="1"/>
     <w:lsdException w:name="HTML Variable" w:semiHidden="1" w:unhideWhenUsed="1"/>
-    <w:lsdException w:name="Normal Table" w:semiHidden="1" w:unhideWhenUsed="1"/>
     <w:lsdException w:name="annotation subject" w:semiHidden="1" w:unhideWhenUsed="1"/>
     <w:lsdException w:name="No List" w:semiHidden="1" w:unhideWhenUsed="1"/>
     <w:lsdException w:name="Outline List 1" w:semiHidden="1" w:unhideWhenUsed="1"/>
@@ -5531,13 +6901,10 @@
     <w:lsdException w:name="Table Contemporary" w:semiHidden="1" w:unhideWhenUsed="1"/>
     <w:lsdException w:name="Table Elegant" w:semiHidden="1" w:unhideWhenUsed="1"/>
     <w:lsdException w:name="Table Professional" w:semiHidden="1" w:unhideWhenUsed="1"/>
-    <w:lsdException w:name="Table Subtle 1" w:semiHidden="1" w:unhideWhenUsed="1"/>
     <w:lsdException w:name="Table Subtle 2" w:semiHidden="1" w:unhideWhenUsed="1"/>
     <w:lsdException w:name="Table Web 1" w:semiHidden="1" w:unhideWhenUsed="1"/>
-    <w:lsdException w:name="Table Web 2" w:semiHidden="1" w:unhideWhenUsed="1"/>
-    <w:lsdException w:name="Table Web 3" w:semiHidden="1" w:unhideWhenUsed="1"/>
     <w:lsdException w:name="Balloon Text" w:semiHidden="1" w:unhideWhenUsed="1"/>
-    <w:lsdException w:name="Table Grid" w:uiPriority="39"/>
+    <w:lsdException w:name="Table Grid" w:uiPriority="59"/>
     <w:lsdException w:name="Table Theme" w:semiHidden="1" w:unhideWhenUsed="1"/>
     <w:lsdException w:name="Placeholder Text" w:semiHidden="1"/>
     <w:lsdException w:name="No Spacing" w:uiPriority="0" w:qFormat="1"/>
@@ -5754,6 +7121,11 @@
     <w:lsdException w:name="List Table 5 Dark Accent 6" w:uiPriority="50"/>
     <w:lsdException w:name="List Table 6 Colorful Accent 6" w:uiPriority="51"/>
     <w:lsdException w:name="List Table 7 Colorful Accent 6" w:uiPriority="52"/>
+    <w:lsdException w:name="Mention" w:semiHidden="1" w:unhideWhenUsed="1"/>
+    <w:lsdException w:name="Smart Hyperlink" w:semiHidden="1" w:unhideWhenUsed="1"/>
+    <w:lsdException w:name="Hashtag" w:semiHidden="1" w:unhideWhenUsed="1"/>
+    <w:lsdException w:name="Unresolved Mention" w:semiHidden="1" w:unhideWhenUsed="1"/>
+    <w:lsdException w:name="Smart Link" w:semiHidden="1" w:unhideWhenUsed="1"/>
   </w:latentStyles>
   <w:style w:type="paragraph" w:default="1" w:styleId="a">
     <w:name w:val="Normal"/>
@@ -6438,6 +7810,143 @@
       <w:szCs w:val="28"/>
     </w:rPr>
   </w:style>
+  <w:style w:type="table" w:styleId="aff0">
+    <w:name w:val="Table Grid"/>
+    <w:basedOn w:val="a1"/>
+    <w:uiPriority w:val="59"/>
+    <w:rsid w:val="00E20A37"/>
+    <w:pPr>
+      <w:spacing w:after="0" w:line="240" w:lineRule="auto"/>
+    </w:pPr>
+    <w:tblPr>
+      <w:tblBorders>
+        <w:top w:val="single" w:sz="4" w:space="0" w:color="auto"/>
+        <w:left w:val="single" w:sz="4" w:space="0" w:color="auto"/>
+        <w:bottom w:val="single" w:sz="4" w:space="0" w:color="auto"/>
+        <w:right w:val="single" w:sz="4" w:space="0" w:color="auto"/>
+        <w:insideH w:val="single" w:sz="4" w:space="0" w:color="auto"/>
+        <w:insideV w:val="single" w:sz="4" w:space="0" w:color="auto"/>
+      </w:tblBorders>
+    </w:tblPr>
+  </w:style>
+  <w:style w:type="table" w:customStyle="1" w:styleId="tableuaname">
+    <w:name w:val="table_ua_name"/>
+    <w:basedOn w:val="a1"/>
+    <w:uiPriority w:val="99"/>
+    <w:rsid w:val="000F60B9"/>
+    <w:pPr>
+      <w:spacing w:after="0" w:line="240" w:lineRule="auto"/>
+    </w:pPr>
+    <w:rPr>
+      <w:rFonts w:ascii="Times New Roman" w:hAnsi="Times New Roman"/>
+      <w:sz w:val="24"/>
+    </w:rPr>
+    <w:tblPr>
+      <w:tblStyleRowBandSize w:val="1"/>
+    </w:tblPr>
+    <w:trPr>
+      <w:cantSplit/>
+    </w:trPr>
+    <w:tcPr>
+      <w:vAlign w:val="center"/>
+    </w:tcPr>
+    <w:tblStylePr w:type="band1Horz">
+      <w:pPr>
+        <w:wordWrap/>
+        <w:jc w:val="center"/>
+      </w:pPr>
+      <w:rPr>
+        <w:rFonts w:ascii="Times New Roman" w:hAnsi="Times New Roman"/>
+        <w:sz w:val="24"/>
+      </w:rPr>
+      <w:tblPr/>
+      <w:tcPr>
+        <w:tcBorders>
+          <w:top w:val="nil"/>
+          <w:left w:val="nil"/>
+          <w:bottom w:val="nil"/>
+          <w:right w:val="nil"/>
+          <w:insideH w:val="nil"/>
+          <w:insideV w:val="nil"/>
+          <w:tl2br w:val="nil"/>
+          <w:tr2bl w:val="nil"/>
+        </w:tcBorders>
+        <w:vAlign w:val="center"/>
+      </w:tcPr>
+    </w:tblStylePr>
+    <w:tblStylePr w:type="band2Horz">
+      <w:pPr>
+        <w:jc w:val="center"/>
+      </w:pPr>
+      <w:rPr>
+        <w:rFonts w:ascii="Times New Roman" w:hAnsi="Times New Roman"/>
+        <w:sz w:val="20"/>
+      </w:rPr>
+    </w:tblStylePr>
+  </w:style>
+  <w:style w:type="table" w:customStyle="1" w:styleId="tableuanote">
+    <w:name w:val="table_ua_note"/>
+    <w:basedOn w:val="tableuaname"/>
+    <w:uiPriority w:val="99"/>
+    <w:rsid w:val="002803C8"/>
+    <w:pPr>
+      <w:jc w:val="center"/>
+    </w:pPr>
+    <w:rPr>
+      <w:sz w:val="20"/>
+    </w:rPr>
+    <w:tblPr/>
+    <w:tcPr>
+      <w:vAlign w:val="top"/>
+    </w:tcPr>
+    <w:tblStylePr w:type="band1Horz">
+      <w:pPr>
+        <w:wordWrap/>
+        <w:jc w:val="center"/>
+      </w:pPr>
+      <w:rPr>
+        <w:rFonts w:ascii="Times New Roman" w:hAnsi="Times New Roman"/>
+        <w:sz w:val="24"/>
+      </w:rPr>
+      <w:tblPr/>
+      <w:tcPr>
+        <w:tcBorders>
+          <w:top w:val="nil"/>
+          <w:left w:val="nil"/>
+          <w:bottom w:val="nil"/>
+          <w:right w:val="nil"/>
+          <w:insideH w:val="nil"/>
+          <w:insideV w:val="nil"/>
+          <w:tl2br w:val="nil"/>
+          <w:tr2bl w:val="nil"/>
+        </w:tcBorders>
+        <w:vAlign w:val="center"/>
+      </w:tcPr>
+    </w:tblStylePr>
+    <w:tblStylePr w:type="band2Horz">
+      <w:pPr>
+        <w:wordWrap/>
+        <w:jc w:val="center"/>
+      </w:pPr>
+      <w:rPr>
+        <w:rFonts w:ascii="Times New Roman" w:hAnsi="Times New Roman"/>
+        <w:sz w:val="20"/>
+      </w:rPr>
+      <w:tblPr/>
+      <w:tcPr>
+        <w:tcBorders>
+          <w:top w:val="nil"/>
+          <w:left w:val="nil"/>
+          <w:bottom w:val="nil"/>
+          <w:right w:val="nil"/>
+          <w:insideH w:val="nil"/>
+          <w:insideV w:val="nil"/>
+          <w:tl2br w:val="nil"/>
+          <w:tr2bl w:val="nil"/>
+        </w:tcBorders>
+      </w:tcPr>
+    </w:tblStylePr>
+  </w:style>
 </w:styles>
 </file>
 

</xml_diff>

<commit_message>
Finished the template for ua
</commit_message>
<xml_diff>
--- a/resources/UA_template.docx
+++ b/resources/UA_template.docx
@@ -2,6 +2,1079 @@
 <file path=word/document.xml><?xml version="1.0" encoding="utf-8"?>
 <w:document xmlns:wpc="http://schemas.microsoft.com/office/word/2010/wordprocessingCanvas" xmlns:cx="http://schemas.microsoft.com/office/drawing/2014/chartex" xmlns:cx1="http://schemas.microsoft.com/office/drawing/2015/9/8/chartex" xmlns:cx2="http://schemas.microsoft.com/office/drawing/2015/10/21/chartex" xmlns:cx3="http://schemas.microsoft.com/office/drawing/2016/5/9/chartex" xmlns:cx4="http://schemas.microsoft.com/office/drawing/2016/5/10/chartex" xmlns:cx5="http://schemas.microsoft.com/office/drawing/2016/5/11/chartex" xmlns:cx6="http://schemas.microsoft.com/office/drawing/2016/5/12/chartex" xmlns:cx7="http://schemas.microsoft.com/office/drawing/2016/5/13/chartex" xmlns:cx8="http://schemas.microsoft.com/office/drawing/2016/5/14/chartex" xmlns:mc="http://schemas.openxmlformats.org/markup-compatibility/2006" xmlns:aink="http://schemas.microsoft.com/office/drawing/2016/ink" xmlns:am3d="http://schemas.microsoft.com/office/drawing/2017/model3d" xmlns:o="urn:schemas-microsoft-com:office:office" xmlns:r="http://schemas.openxmlformats.org/officeDocument/2006/relationships" xmlns:m="http://schemas.openxmlformats.org/officeDocument/2006/math" xmlns:v="urn:schemas-microsoft-com:vml" xmlns:wp14="http://schemas.microsoft.com/office/word/2010/wordprocessingDrawing" xmlns:wp="http://schemas.openxmlformats.org/drawingml/2006/wordprocessingDrawing" xmlns:w10="urn:schemas-microsoft-com:office:word" xmlns:w="http://schemas.openxmlformats.org/wordprocessingml/2006/main" xmlns:w14="http://schemas.microsoft.com/office/word/2010/wordml" xmlns:w15="http://schemas.microsoft.com/office/word/2012/wordml" xmlns:w16cex="http://schemas.microsoft.com/office/word/2018/wordml/cex" xmlns:w16cid="http://schemas.microsoft.com/office/word/2016/wordml/cid" xmlns:w16="http://schemas.microsoft.com/office/word/2018/wordml" xmlns:w16sdtdh="http://schemas.microsoft.com/office/word/2020/wordml/sdtdatahash" xmlns:w16se="http://schemas.microsoft.com/office/word/2015/wordml/symex" xmlns:wpg="http://schemas.microsoft.com/office/word/2010/wordprocessingGroup" xmlns:wpi="http://schemas.microsoft.com/office/word/2010/wordprocessingInk" xmlns:wne="http://schemas.microsoft.com/office/word/2006/wordml" xmlns:wps="http://schemas.microsoft.com/office/word/2010/wordprocessingShape" mc:Ignorable="w14 w15 w16se w16cid w16 w16cex w16sdtdh wp14">
   <w:body>
+    <w:tbl>
+      <w:tblPr>
+        <w:tblStyle w:val="aff0"/>
+        <w:tblW w:w="10300" w:type="dxa"/>
+        <w:tblBorders>
+          <w:top w:val="none" w:sz="0" w:space="0" w:color="auto"/>
+          <w:left w:val="none" w:sz="0" w:space="0" w:color="auto"/>
+          <w:bottom w:val="none" w:sz="0" w:space="0" w:color="auto"/>
+          <w:right w:val="none" w:sz="0" w:space="0" w:color="auto"/>
+          <w:insideH w:val="none" w:sz="0" w:space="0" w:color="auto"/>
+          <w:insideV w:val="none" w:sz="0" w:space="0" w:color="auto"/>
+        </w:tblBorders>
+        <w:tblLayout w:type="fixed"/>
+        <w:tblLook w:val="04A0" w:firstRow="1" w:lastRow="0" w:firstColumn="1" w:lastColumn="0" w:noHBand="0" w:noVBand="1"/>
+      </w:tblPr>
+      <w:tblGrid>
+        <w:gridCol w:w="319"/>
+        <w:gridCol w:w="111"/>
+        <w:gridCol w:w="50"/>
+        <w:gridCol w:w="907"/>
+        <w:gridCol w:w="286"/>
+        <w:gridCol w:w="235"/>
+        <w:gridCol w:w="219"/>
+        <w:gridCol w:w="432"/>
+        <w:gridCol w:w="4671"/>
+        <w:gridCol w:w="425"/>
+        <w:gridCol w:w="283"/>
+        <w:gridCol w:w="1079"/>
+        <w:gridCol w:w="361"/>
+        <w:gridCol w:w="60"/>
+        <w:gridCol w:w="594"/>
+        <w:gridCol w:w="268"/>
+      </w:tblGrid>
+      <w:tr>
+        <w:trPr>
+          <w:gridAfter w:val="1"/>
+          <w:wAfter w:w="268" w:type="dxa"/>
+        </w:trPr>
+        <w:tc>
+          <w:tcPr>
+            <w:tcW w:w="480" w:type="dxa"/>
+            <w:gridSpan w:val="3"/>
+          </w:tcPr>
+          <w:p>
+            <w:pPr>
+              <w:rPr>
+                <w:sz w:val="24"/>
+                <w:szCs w:val="24"/>
+              </w:rPr>
+            </w:pPr>
+            <w:r>
+              <w:rPr>
+                <w:sz w:val="24"/>
+                <w:szCs w:val="24"/>
+              </w:rPr>
+              <w:t>Я,</w:t>
+            </w:r>
+          </w:p>
+        </w:tc>
+        <w:tc>
+          <w:tcPr>
+            <w:tcW w:w="8898" w:type="dxa"/>
+            <w:gridSpan w:val="10"/>
+            <w:tcBorders>
+              <w:bottom w:val="single" w:sz="4" w:space="0" w:color="auto"/>
+            </w:tcBorders>
+          </w:tcPr>
+          <w:p>
+            <w:pPr>
+              <w:jc w:val="left"/>
+              <w:rPr>
+                <w:sz w:val="24"/>
+                <w:szCs w:val="24"/>
+              </w:rPr>
+            </w:pPr>
+          </w:p>
+        </w:tc>
+        <w:tc>
+          <w:tcPr>
+            <w:tcW w:w="654" w:type="dxa"/>
+            <w:gridSpan w:val="2"/>
+          </w:tcPr>
+          <w:p>
+            <w:pPr>
+              <w:ind w:left="-43" w:hanging="1"/>
+              <w:jc w:val="left"/>
+              <w:rPr>
+                <w:sz w:val="24"/>
+                <w:szCs w:val="24"/>
+              </w:rPr>
+            </w:pPr>
+            <w:r>
+              <w:rPr>
+                <w:sz w:val="24"/>
+                <w:szCs w:val="24"/>
+              </w:rPr>
+              <w:t>,</w:t>
+            </w:r>
+          </w:p>
+        </w:tc>
+      </w:tr>
+      <w:tr>
+        <w:trPr>
+          <w:gridAfter w:val="1"/>
+          <w:wAfter w:w="268" w:type="dxa"/>
+        </w:trPr>
+        <w:tc>
+          <w:tcPr>
+            <w:tcW w:w="319" w:type="dxa"/>
+          </w:tcPr>
+          <w:p>
+            <w:pPr>
+              <w:jc w:val="left"/>
+              <w:rPr>
+                <w:sz w:val="24"/>
+                <w:szCs w:val="24"/>
+              </w:rPr>
+            </w:pPr>
+          </w:p>
+        </w:tc>
+        <w:tc>
+          <w:tcPr>
+            <w:tcW w:w="9059" w:type="dxa"/>
+            <w:gridSpan w:val="12"/>
+          </w:tcPr>
+          <w:p>
+            <w:pPr>
+              <w:ind w:left="-420" w:right="-572" w:hanging="39"/>
+              <w:jc w:val="center"/>
+              <w:rPr>
+                <w:rFonts w:eastAsia="Times New Roman"/>
+                <w:sz w:val="20"/>
+                <w:szCs w:val="20"/>
+                <w:lang w:eastAsia="ru-RU"/>
+              </w:rPr>
+            </w:pPr>
+            <w:r>
+              <w:rPr>
+                <w:rFonts w:eastAsia="Times New Roman"/>
+                <w:sz w:val="20"/>
+                <w:szCs w:val="20"/>
+                <w:lang w:eastAsia="ru-RU"/>
+              </w:rPr>
+              <w:t>(ФИО автора)</w:t>
+            </w:r>
+          </w:p>
+        </w:tc>
+        <w:tc>
+          <w:tcPr>
+            <w:tcW w:w="654" w:type="dxa"/>
+            <w:gridSpan w:val="2"/>
+          </w:tcPr>
+          <w:p>
+            <w:pPr>
+              <w:ind w:left="-43" w:hanging="1"/>
+              <w:jc w:val="left"/>
+              <w:rPr>
+                <w:sz w:val="24"/>
+                <w:szCs w:val="24"/>
+              </w:rPr>
+            </w:pPr>
+          </w:p>
+        </w:tc>
+      </w:tr>
+      <w:tr>
+        <w:trPr>
+          <w:gridAfter w:val="2"/>
+          <w:wAfter w:w="862" w:type="dxa"/>
+        </w:trPr>
+        <w:tc>
+          <w:tcPr>
+            <w:tcW w:w="2559" w:type="dxa"/>
+            <w:gridSpan w:val="8"/>
+          </w:tcPr>
+          <w:p>
+            <w:pPr>
+              <w:ind w:right="-572" w:hanging="8"/>
+              <w:jc w:val="left"/>
+              <w:rPr>
+                <w:rFonts w:eastAsia="Times New Roman"/>
+                <w:sz w:val="24"/>
+                <w:szCs w:val="24"/>
+                <w:lang w:eastAsia="ru-RU"/>
+              </w:rPr>
+            </w:pPr>
+            <w:r>
+              <w:rPr>
+                <w:rFonts w:eastAsia="Times New Roman"/>
+                <w:sz w:val="24"/>
+                <w:szCs w:val="24"/>
+                <w:lang w:eastAsia="ru-RU"/>
+              </w:rPr>
+              <w:t>настоящим уведомляю</w:t>
+            </w:r>
+          </w:p>
+        </w:tc>
+        <w:tc>
+          <w:tcPr>
+            <w:tcW w:w="6458" w:type="dxa"/>
+            <w:gridSpan w:val="4"/>
+            <w:tcBorders>
+              <w:bottom w:val="single" w:sz="4" w:space="0" w:color="auto"/>
+            </w:tcBorders>
+          </w:tcPr>
+          <w:p>
+            <w:pPr>
+              <w:ind w:right="-572" w:hanging="8"/>
+              <w:rPr>
+                <w:rFonts w:eastAsia="Times New Roman"/>
+                <w:sz w:val="24"/>
+                <w:szCs w:val="24"/>
+                <w:lang w:eastAsia="ru-RU"/>
+              </w:rPr>
+            </w:pPr>
+          </w:p>
+        </w:tc>
+        <w:tc>
+          <w:tcPr>
+            <w:tcW w:w="421" w:type="dxa"/>
+            <w:gridSpan w:val="2"/>
+            <w:tcBorders>
+              <w:bottom w:val="single" w:sz="4" w:space="0" w:color="auto"/>
+            </w:tcBorders>
+          </w:tcPr>
+          <w:p>
+            <w:pPr>
+              <w:ind w:left="-43" w:hanging="1"/>
+              <w:jc w:val="left"/>
+              <w:rPr>
+                <w:sz w:val="24"/>
+                <w:szCs w:val="24"/>
+              </w:rPr>
+            </w:pPr>
+          </w:p>
+        </w:tc>
+      </w:tr>
+      <w:tr>
+        <w:trPr>
+          <w:gridAfter w:val="1"/>
+          <w:wAfter w:w="268" w:type="dxa"/>
+        </w:trPr>
+        <w:tc>
+          <w:tcPr>
+            <w:tcW w:w="1908" w:type="dxa"/>
+            <w:gridSpan w:val="6"/>
+          </w:tcPr>
+          <w:p>
+            <w:pPr>
+              <w:rPr>
+                <w:sz w:val="24"/>
+                <w:szCs w:val="24"/>
+              </w:rPr>
+            </w:pPr>
+          </w:p>
+        </w:tc>
+        <w:tc>
+          <w:tcPr>
+            <w:tcW w:w="7470" w:type="dxa"/>
+            <w:gridSpan w:val="7"/>
+          </w:tcPr>
+          <w:p>
+            <w:pPr>
+              <w:ind w:left="-111" w:right="-572"/>
+              <w:jc w:val="center"/>
+              <w:rPr>
+                <w:rFonts w:eastAsia="Times New Roman"/>
+                <w:sz w:val="20"/>
+                <w:szCs w:val="20"/>
+                <w:lang w:eastAsia="ru-RU"/>
+              </w:rPr>
+            </w:pPr>
+            <w:r>
+              <w:rPr>
+                <w:rFonts w:eastAsia="Times New Roman"/>
+                <w:sz w:val="20"/>
+                <w:szCs w:val="20"/>
+                <w:lang w:eastAsia="ru-RU"/>
+              </w:rPr>
+              <w:t>(название Организации)</w:t>
+            </w:r>
+          </w:p>
+        </w:tc>
+        <w:tc>
+          <w:tcPr>
+            <w:tcW w:w="654" w:type="dxa"/>
+            <w:gridSpan w:val="2"/>
+          </w:tcPr>
+          <w:p>
+            <w:pPr>
+              <w:ind w:left="-43" w:hanging="1"/>
+              <w:jc w:val="left"/>
+              <w:rPr>
+                <w:sz w:val="24"/>
+                <w:szCs w:val="24"/>
+              </w:rPr>
+            </w:pPr>
+          </w:p>
+        </w:tc>
+      </w:tr>
+      <w:tr>
+        <w:trPr>
+          <w:gridAfter w:val="1"/>
+          <w:wAfter w:w="268" w:type="dxa"/>
+        </w:trPr>
+        <w:tc>
+          <w:tcPr>
+            <w:tcW w:w="10032" w:type="dxa"/>
+            <w:gridSpan w:val="15"/>
+          </w:tcPr>
+          <w:p>
+            <w:pPr>
+              <w:ind w:left="-43" w:hanging="1"/>
+              <w:jc w:val="left"/>
+              <w:rPr>
+                <w:sz w:val="24"/>
+                <w:szCs w:val="24"/>
+              </w:rPr>
+            </w:pPr>
+            <w:r>
+              <w:rPr>
+                <w:rFonts w:eastAsia="Times New Roman"/>
+                <w:sz w:val="24"/>
+                <w:szCs w:val="24"/>
+                <w:lang w:eastAsia="ru-RU"/>
+              </w:rPr>
+              <w:t>о том, что, будучи</w:t>
+            </w:r>
+          </w:p>
+        </w:tc>
+      </w:tr>
+      <w:tr>
+        <w:trPr>
+          <w:gridAfter w:val="1"/>
+          <w:wAfter w:w="268" w:type="dxa"/>
+          <w:trHeight w:val="231"/>
+        </w:trPr>
+        <w:tc>
+          <w:tcPr>
+            <w:tcW w:w="430" w:type="dxa"/>
+            <w:gridSpan w:val="2"/>
+          </w:tcPr>
+          <w:p>
+            <w:pPr>
+              <w:rPr>
+                <w:sz w:val="24"/>
+                <w:szCs w:val="24"/>
+              </w:rPr>
+            </w:pPr>
+            <w:r>
+              <w:rPr>
+                <w:rFonts w:eastAsia="Times New Roman"/>
+                <w:color w:val="000000"/>
+                <w:sz w:val="24"/>
+                <w:szCs w:val="24"/>
+                <w:lang w:eastAsia="ru-RU"/>
+              </w:rPr>
+              <w:sym w:font="Wingdings" w:char="F078"/>
+            </w:r>
+          </w:p>
+        </w:tc>
+        <w:tc>
+          <w:tcPr>
+            <w:tcW w:w="7508" w:type="dxa"/>
+            <w:gridSpan w:val="9"/>
+          </w:tcPr>
+          <w:p>
+            <w:pPr>
+              <w:ind w:left="-111" w:right="-572"/>
+              <w:jc w:val="left"/>
+              <w:rPr>
+                <w:rFonts w:eastAsia="Times New Roman"/>
+                <w:sz w:val="20"/>
+                <w:szCs w:val="20"/>
+                <w:lang w:eastAsia="ru-RU"/>
+              </w:rPr>
+            </w:pPr>
+            <w:r>
+              <w:rPr>
+                <w:rFonts w:eastAsia="Times New Roman"/>
+                <w:color w:val="000000"/>
+                <w:sz w:val="24"/>
+                <w:szCs w:val="24"/>
+                <w:lang w:eastAsia="ru-RU"/>
+              </w:rPr>
+              <w:t xml:space="preserve">работником указанной организации на основании трудового договора от </w:t>
+            </w:r>
+          </w:p>
+        </w:tc>
+        <w:tc>
+          <w:tcPr>
+            <w:tcW w:w="2094" w:type="dxa"/>
+            <w:gridSpan w:val="4"/>
+          </w:tcPr>
+          <w:p>
+            <w:pPr>
+              <w:ind w:left="-43" w:hanging="1"/>
+              <w:jc w:val="left"/>
+              <w:rPr>
+                <w:sz w:val="24"/>
+                <w:szCs w:val="24"/>
+              </w:rPr>
+            </w:pPr>
+            <w:r>
+              <w:rPr>
+                <w:rFonts w:eastAsia="Times New Roman"/>
+                <w:color w:val="000000"/>
+                <w:sz w:val="24"/>
+                <w:szCs w:val="24"/>
+                <w:lang w:eastAsia="ru-RU"/>
+              </w:rPr>
+              <w:t>«__» ___ 20__ г.</w:t>
+            </w:r>
+          </w:p>
+        </w:tc>
+      </w:tr>
+      <w:tr>
+        <w:trPr>
+          <w:gridAfter w:val="1"/>
+          <w:wAfter w:w="268" w:type="dxa"/>
+        </w:trPr>
+        <w:tc>
+          <w:tcPr>
+            <w:tcW w:w="1387" w:type="dxa"/>
+            <w:gridSpan w:val="4"/>
+          </w:tcPr>
+          <w:p>
+            <w:pPr>
+              <w:rPr>
+                <w:sz w:val="24"/>
+                <w:szCs w:val="24"/>
+              </w:rPr>
+            </w:pPr>
+          </w:p>
+        </w:tc>
+        <w:tc>
+          <w:tcPr>
+            <w:tcW w:w="7991" w:type="dxa"/>
+            <w:gridSpan w:val="9"/>
+          </w:tcPr>
+          <w:p>
+            <w:pPr>
+              <w:ind w:left="-111" w:right="-572"/>
+              <w:jc w:val="left"/>
+              <w:rPr>
+                <w:rFonts w:eastAsia="Times New Roman"/>
+                <w:sz w:val="20"/>
+                <w:szCs w:val="20"/>
+                <w:lang w:eastAsia="ru-RU"/>
+              </w:rPr>
+            </w:pPr>
+            <w:r>
+              <w:rPr>
+                <w:rFonts w:eastAsia="Times New Roman"/>
+                <w:color w:val="000000"/>
+                <w:sz w:val="24"/>
+                <w:szCs w:val="24"/>
+                <w:lang w:eastAsia="ru-RU"/>
+              </w:rPr>
+              <w:t>и действуя</w:t>
+            </w:r>
+          </w:p>
+        </w:tc>
+        <w:tc>
+          <w:tcPr>
+            <w:tcW w:w="654" w:type="dxa"/>
+            <w:gridSpan w:val="2"/>
+          </w:tcPr>
+          <w:p>
+            <w:pPr>
+              <w:ind w:left="-43" w:hanging="1"/>
+              <w:jc w:val="left"/>
+              <w:rPr>
+                <w:sz w:val="24"/>
+                <w:szCs w:val="24"/>
+              </w:rPr>
+            </w:pPr>
+          </w:p>
+        </w:tc>
+      </w:tr>
+      <w:tr>
+        <w:tc>
+          <w:tcPr>
+            <w:tcW w:w="1673" w:type="dxa"/>
+            <w:gridSpan w:val="5"/>
+          </w:tcPr>
+          <w:p>
+            <w:pPr>
+              <w:jc w:val="right"/>
+              <w:rPr>
+                <w:sz w:val="24"/>
+                <w:szCs w:val="24"/>
+              </w:rPr>
+            </w:pPr>
+            <w:r>
+              <w:rPr>
+                <w:rFonts w:eastAsia="Times New Roman"/>
+                <w:color w:val="000000"/>
+                <w:sz w:val="24"/>
+                <w:szCs w:val="24"/>
+                <w:lang w:eastAsia="ru-RU"/>
+              </w:rPr>
+              <w:sym w:font="Wingdings" w:char="F06F"/>
+            </w:r>
+          </w:p>
+        </w:tc>
+        <w:tc>
+          <w:tcPr>
+            <w:tcW w:w="5982" w:type="dxa"/>
+            <w:gridSpan w:val="5"/>
+          </w:tcPr>
+          <w:p>
+            <w:pPr>
+              <w:ind w:left="-111" w:right="-572"/>
+              <w:jc w:val="left"/>
+              <w:rPr>
+                <w:rFonts w:eastAsia="Times New Roman"/>
+                <w:sz w:val="20"/>
+                <w:szCs w:val="20"/>
+                <w:lang w:eastAsia="ru-RU"/>
+              </w:rPr>
+            </w:pPr>
+            <w:r>
+              <w:rPr>
+                <w:rFonts w:eastAsia="Times New Roman"/>
+                <w:color w:val="000000"/>
+                <w:sz w:val="24"/>
+                <w:szCs w:val="24"/>
+                <w:lang w:eastAsia="ru-RU"/>
+              </w:rPr>
+              <w:t>в рамках своих служебных обязанностей в соответствии с</w:t>
+            </w:r>
+          </w:p>
+        </w:tc>
+        <w:tc>
+          <w:tcPr>
+            <w:tcW w:w="1783" w:type="dxa"/>
+            <w:gridSpan w:val="4"/>
+            <w:tcBorders>
+              <w:bottom w:val="single" w:sz="4" w:space="0" w:color="auto"/>
+            </w:tcBorders>
+          </w:tcPr>
+          <w:p>
+            <w:pPr>
+              <w:ind w:left="-43" w:hanging="1"/>
+              <w:jc w:val="left"/>
+              <w:rPr>
+                <w:sz w:val="24"/>
+                <w:szCs w:val="24"/>
+              </w:rPr>
+            </w:pPr>
+          </w:p>
+        </w:tc>
+        <w:tc>
+          <w:tcPr>
+            <w:tcW w:w="862" w:type="dxa"/>
+            <w:gridSpan w:val="2"/>
+          </w:tcPr>
+          <w:p>
+            <w:pPr>
+              <w:ind w:left="-43" w:hanging="1"/>
+              <w:jc w:val="left"/>
+              <w:rPr>
+                <w:sz w:val="24"/>
+                <w:szCs w:val="24"/>
+              </w:rPr>
+            </w:pPr>
+          </w:p>
+        </w:tc>
+      </w:tr>
+      <w:tr>
+        <w:trPr>
+          <w:gridAfter w:val="1"/>
+          <w:wAfter w:w="268" w:type="dxa"/>
+        </w:trPr>
+        <w:tc>
+          <w:tcPr>
+            <w:tcW w:w="9378" w:type="dxa"/>
+            <w:gridSpan w:val="13"/>
+            <w:tcBorders>
+              <w:bottom w:val="single" w:sz="4" w:space="0" w:color="auto"/>
+            </w:tcBorders>
+          </w:tcPr>
+          <w:p>
+            <w:pPr>
+              <w:ind w:left="-111" w:right="-572"/>
+              <w:jc w:val="left"/>
+              <w:rPr>
+                <w:rFonts w:eastAsia="Times New Roman"/>
+                <w:color w:val="000000"/>
+                <w:sz w:val="24"/>
+                <w:szCs w:val="24"/>
+                <w:lang w:eastAsia="ru-RU"/>
+              </w:rPr>
+            </w:pPr>
+          </w:p>
+        </w:tc>
+        <w:tc>
+          <w:tcPr>
+            <w:tcW w:w="654" w:type="dxa"/>
+            <w:gridSpan w:val="2"/>
+          </w:tcPr>
+          <w:p>
+            <w:pPr>
+              <w:ind w:left="-43" w:hanging="1"/>
+              <w:jc w:val="left"/>
+              <w:rPr>
+                <w:sz w:val="24"/>
+                <w:szCs w:val="24"/>
+              </w:rPr>
+            </w:pPr>
+            <w:r>
+              <w:rPr>
+                <w:sz w:val="24"/>
+                <w:szCs w:val="24"/>
+              </w:rPr>
+              <w:t>;</w:t>
+            </w:r>
+          </w:p>
+        </w:tc>
+      </w:tr>
+      <w:tr>
+        <w:trPr>
+          <w:gridAfter w:val="1"/>
+          <w:wAfter w:w="268" w:type="dxa"/>
+        </w:trPr>
+        <w:tc>
+          <w:tcPr>
+            <w:tcW w:w="10032" w:type="dxa"/>
+            <w:gridSpan w:val="15"/>
+          </w:tcPr>
+          <w:p>
+            <w:pPr>
+              <w:ind w:left="-43" w:hanging="1"/>
+              <w:jc w:val="center"/>
+              <w:rPr>
+                <w:sz w:val="24"/>
+                <w:szCs w:val="24"/>
+              </w:rPr>
+            </w:pPr>
+            <w:r>
+              <w:rPr>
+                <w:rFonts w:eastAsia="Times New Roman"/>
+                <w:color w:val="000000"/>
+                <w:sz w:val="20"/>
+                <w:szCs w:val="20"/>
+                <w:lang w:eastAsia="ru-RU"/>
+              </w:rPr>
+              <w:t>(номера пунктов трудового договора и/или должностной инструкции)</w:t>
+            </w:r>
+          </w:p>
+        </w:tc>
+      </w:tr>
+      <w:tr>
+        <w:tc>
+          <w:tcPr>
+            <w:tcW w:w="1673" w:type="dxa"/>
+            <w:gridSpan w:val="5"/>
+          </w:tcPr>
+          <w:p>
+            <w:pPr>
+              <w:jc w:val="right"/>
+              <w:rPr>
+                <w:sz w:val="24"/>
+                <w:szCs w:val="24"/>
+              </w:rPr>
+            </w:pPr>
+            <w:r>
+              <w:rPr>
+                <w:rFonts w:eastAsia="Times New Roman"/>
+                <w:color w:val="000000"/>
+                <w:sz w:val="24"/>
+                <w:szCs w:val="24"/>
+                <w:lang w:eastAsia="ru-RU"/>
+              </w:rPr>
+              <w:sym w:font="Wingdings" w:char="F078"/>
+            </w:r>
+          </w:p>
+        </w:tc>
+        <w:tc>
+          <w:tcPr>
+            <w:tcW w:w="5557" w:type="dxa"/>
+            <w:gridSpan w:val="4"/>
+          </w:tcPr>
+          <w:p>
+            <w:pPr>
+              <w:ind w:left="-111" w:right="-572"/>
+              <w:jc w:val="left"/>
+              <w:rPr>
+                <w:rFonts w:eastAsia="Times New Roman"/>
+                <w:color w:val="000000"/>
+                <w:sz w:val="24"/>
+                <w:szCs w:val="24"/>
+                <w:lang w:eastAsia="ru-RU"/>
+              </w:rPr>
+            </w:pPr>
+            <w:r>
+              <w:rPr>
+                <w:rFonts w:eastAsia="Times New Roman"/>
+                <w:color w:val="000000"/>
+                <w:sz w:val="24"/>
+                <w:szCs w:val="24"/>
+                <w:lang w:eastAsia="ru-RU"/>
+              </w:rPr>
+              <w:t>на основании служебного задания, предусмотренного</w:t>
+            </w:r>
+          </w:p>
+        </w:tc>
+        <w:tc>
+          <w:tcPr>
+            <w:tcW w:w="2208" w:type="dxa"/>
+            <w:gridSpan w:val="5"/>
+            <w:tcBorders>
+              <w:bottom w:val="single" w:sz="4" w:space="0" w:color="auto"/>
+            </w:tcBorders>
+          </w:tcPr>
+          <w:p>
+            <w:pPr>
+              <w:ind w:left="-43" w:hanging="1"/>
+              <w:jc w:val="left"/>
+              <w:rPr>
+                <w:sz w:val="24"/>
+                <w:szCs w:val="24"/>
+              </w:rPr>
+            </w:pPr>
+          </w:p>
+        </w:tc>
+        <w:tc>
+          <w:tcPr>
+            <w:tcW w:w="862" w:type="dxa"/>
+            <w:gridSpan w:val="2"/>
+          </w:tcPr>
+          <w:p>
+            <w:pPr>
+              <w:ind w:left="-43" w:hanging="1"/>
+              <w:jc w:val="left"/>
+              <w:rPr>
+                <w:sz w:val="24"/>
+                <w:szCs w:val="24"/>
+              </w:rPr>
+            </w:pPr>
+          </w:p>
+        </w:tc>
+      </w:tr>
+      <w:tr>
+        <w:trPr>
+          <w:gridAfter w:val="1"/>
+          <w:wAfter w:w="268" w:type="dxa"/>
+        </w:trPr>
+        <w:tc>
+          <w:tcPr>
+            <w:tcW w:w="9378" w:type="dxa"/>
+            <w:gridSpan w:val="13"/>
+            <w:tcBorders>
+              <w:bottom w:val="single" w:sz="4" w:space="0" w:color="auto"/>
+            </w:tcBorders>
+          </w:tcPr>
+          <w:p>
+            <w:pPr>
+              <w:ind w:left="-111" w:right="-572"/>
+              <w:jc w:val="left"/>
+              <w:rPr>
+                <w:rFonts w:eastAsia="Times New Roman"/>
+                <w:color w:val="000000"/>
+                <w:sz w:val="24"/>
+                <w:szCs w:val="24"/>
+                <w:lang w:eastAsia="ru-RU"/>
+              </w:rPr>
+            </w:pPr>
+          </w:p>
+        </w:tc>
+        <w:tc>
+          <w:tcPr>
+            <w:tcW w:w="654" w:type="dxa"/>
+            <w:gridSpan w:val="2"/>
+          </w:tcPr>
+          <w:p>
+            <w:pPr>
+              <w:ind w:left="-43" w:hanging="1"/>
+              <w:jc w:val="left"/>
+              <w:rPr>
+                <w:sz w:val="24"/>
+                <w:szCs w:val="24"/>
+              </w:rPr>
+            </w:pPr>
+            <w:r>
+              <w:rPr>
+                <w:sz w:val="24"/>
+                <w:szCs w:val="24"/>
+              </w:rPr>
+              <w:t>,</w:t>
+            </w:r>
+          </w:p>
+        </w:tc>
+      </w:tr>
+      <w:tr>
+        <w:trPr>
+          <w:gridAfter w:val="1"/>
+          <w:wAfter w:w="268" w:type="dxa"/>
+        </w:trPr>
+        <w:tc>
+          <w:tcPr>
+            <w:tcW w:w="10032" w:type="dxa"/>
+            <w:gridSpan w:val="15"/>
+          </w:tcPr>
+          <w:p>
+            <w:pPr>
+              <w:ind w:left="-43" w:hanging="1"/>
+              <w:jc w:val="center"/>
+              <w:rPr>
+                <w:sz w:val="24"/>
+                <w:szCs w:val="24"/>
+              </w:rPr>
+            </w:pPr>
+            <w:r>
+              <w:rPr>
+                <w:rFonts w:eastAsia="Times New Roman"/>
+                <w:color w:val="000000"/>
+                <w:sz w:val="20"/>
+                <w:szCs w:val="20"/>
+                <w:lang w:eastAsia="ru-RU"/>
+              </w:rPr>
+              <w:t>(наименование документа, регламентирующего выданное работнику задание)</w:t>
+            </w:r>
+          </w:p>
+        </w:tc>
+      </w:tr>
+      <w:tr>
+        <w:trPr>
+          <w:gridAfter w:val="1"/>
+          <w:wAfter w:w="268" w:type="dxa"/>
+        </w:trPr>
+        <w:tc>
+          <w:tcPr>
+            <w:tcW w:w="430" w:type="dxa"/>
+            <w:gridSpan w:val="2"/>
+          </w:tcPr>
+          <w:p>
+            <w:pPr>
+              <w:rPr>
+                <w:sz w:val="24"/>
+                <w:szCs w:val="24"/>
+              </w:rPr>
+            </w:pPr>
+            <w:r>
+              <w:rPr>
+                <w:rFonts w:eastAsia="Times New Roman"/>
+                <w:color w:val="000000"/>
+                <w:sz w:val="24"/>
+                <w:szCs w:val="24"/>
+                <w:lang w:eastAsia="ru-RU"/>
+              </w:rPr>
+              <w:sym w:font="Wingdings" w:char="F06F"/>
+            </w:r>
+          </w:p>
+        </w:tc>
+        <w:tc>
+          <w:tcPr>
+            <w:tcW w:w="8948" w:type="dxa"/>
+            <w:gridSpan w:val="11"/>
+          </w:tcPr>
+          <w:p>
+            <w:pPr>
+              <w:ind w:right="-572"/>
+              <w:jc w:val="left"/>
+              <w:rPr>
+                <w:rFonts w:eastAsia="Times New Roman"/>
+                <w:sz w:val="24"/>
+                <w:szCs w:val="24"/>
+                <w:lang w:eastAsia="ru-RU"/>
+              </w:rPr>
+            </w:pPr>
+            <w:r>
+              <w:rPr>
+                <w:rFonts w:eastAsia="Times New Roman"/>
+                <w:color w:val="000000"/>
+                <w:sz w:val="24"/>
+                <w:szCs w:val="24"/>
+                <w:lang w:eastAsia="ru-RU"/>
+              </w:rPr>
+              <w:t>исполнителем по договору №__________________ от «____» _______________ 20____ г.</w:t>
+            </w:r>
+          </w:p>
+        </w:tc>
+        <w:tc>
+          <w:tcPr>
+            <w:tcW w:w="654" w:type="dxa"/>
+            <w:gridSpan w:val="2"/>
+          </w:tcPr>
+          <w:p>
+            <w:pPr>
+              <w:ind w:left="-43" w:hanging="1"/>
+              <w:jc w:val="left"/>
+              <w:rPr>
+                <w:sz w:val="24"/>
+                <w:szCs w:val="24"/>
+              </w:rPr>
+            </w:pPr>
+            <w:r>
+              <w:rPr>
+                <w:sz w:val="24"/>
+                <w:szCs w:val="24"/>
+              </w:rPr>
+              <w:t>,</w:t>
+            </w:r>
+          </w:p>
+        </w:tc>
+      </w:tr>
+      <w:tr>
+        <w:trPr>
+          <w:gridAfter w:val="1"/>
+          <w:wAfter w:w="268" w:type="dxa"/>
+        </w:trPr>
+        <w:tc>
+          <w:tcPr>
+            <w:tcW w:w="10032" w:type="dxa"/>
+            <w:gridSpan w:val="15"/>
+          </w:tcPr>
+          <w:p>
+            <w:pPr>
+              <w:ind w:left="-43" w:hanging="1"/>
+              <w:jc w:val="left"/>
+              <w:rPr>
+                <w:sz w:val="24"/>
+                <w:szCs w:val="24"/>
+              </w:rPr>
+            </w:pPr>
+          </w:p>
+        </w:tc>
+      </w:tr>
+      <w:tr>
+        <w:trPr>
+          <w:gridAfter w:val="1"/>
+          <w:wAfter w:w="268" w:type="dxa"/>
+        </w:trPr>
+        <w:tc>
+          <w:tcPr>
+            <w:tcW w:w="10032" w:type="dxa"/>
+            <w:gridSpan w:val="15"/>
+          </w:tcPr>
+          <w:p>
+            <w:pPr>
+              <w:ind w:right="-572"/>
+              <w:jc w:val="left"/>
+              <w:rPr>
+                <w:rFonts w:eastAsia="Times New Roman"/>
+                <w:sz w:val="24"/>
+                <w:szCs w:val="24"/>
+                <w:lang w:eastAsia="ru-RU"/>
+              </w:rPr>
+            </w:pPr>
+            <w:r>
+              <w:rPr>
+                <w:rFonts w:eastAsia="Times New Roman"/>
+                <w:color w:val="000000"/>
+                <w:sz w:val="24"/>
+                <w:szCs w:val="24"/>
+                <w:lang w:eastAsia="ru-RU"/>
+              </w:rPr>
+              <w:t xml:space="preserve">я создал </w:t>
+            </w:r>
+            <w:proofErr w:type="spellStart"/>
+            <w:r>
+              <w:rPr>
+                <w:rFonts w:eastAsia="Times New Roman"/>
+                <w:sz w:val="24"/>
+                <w:szCs w:val="24"/>
+                <w:lang w:eastAsia="ru-RU"/>
+              </w:rPr>
+              <w:t>охраноспособный</w:t>
+            </w:r>
+            <w:proofErr w:type="spellEnd"/>
+            <w:r>
+              <w:rPr>
+                <w:rFonts w:eastAsia="Times New Roman"/>
+                <w:sz w:val="24"/>
+                <w:szCs w:val="24"/>
+                <w:lang w:eastAsia="ru-RU"/>
+              </w:rPr>
+              <w:t xml:space="preserve"> результат интеллектуальной деятельности.</w:t>
+            </w:r>
+          </w:p>
+        </w:tc>
+      </w:tr>
+      <w:tr>
+        <w:trPr>
+          <w:gridAfter w:val="1"/>
+          <w:wAfter w:w="268" w:type="dxa"/>
+        </w:trPr>
+        <w:tc>
+          <w:tcPr>
+            <w:tcW w:w="10032" w:type="dxa"/>
+            <w:gridSpan w:val="15"/>
+          </w:tcPr>
+          <w:p>
+            <w:pPr>
+              <w:ind w:right="-572"/>
+              <w:jc w:val="left"/>
+              <w:rPr>
+                <w:rFonts w:eastAsia="Times New Roman"/>
+                <w:color w:val="000000"/>
+                <w:sz w:val="24"/>
+                <w:szCs w:val="24"/>
+                <w:lang w:eastAsia="ru-RU"/>
+              </w:rPr>
+            </w:pPr>
+          </w:p>
+        </w:tc>
+      </w:tr>
+      <w:tr>
+        <w:trPr>
+          <w:gridAfter w:val="1"/>
+          <w:wAfter w:w="268" w:type="dxa"/>
+        </w:trPr>
+        <w:tc>
+          <w:tcPr>
+            <w:tcW w:w="2127" w:type="dxa"/>
+            <w:gridSpan w:val="7"/>
+          </w:tcPr>
+          <w:p>
+            <w:pPr>
+              <w:rPr>
+                <w:sz w:val="24"/>
+                <w:szCs w:val="24"/>
+              </w:rPr>
+            </w:pPr>
+            <w:r>
+              <w:rPr>
+                <w:rFonts w:eastAsia="Times New Roman"/>
+                <w:sz w:val="24"/>
+                <w:szCs w:val="24"/>
+                <w:lang w:eastAsia="ru-RU"/>
+              </w:rPr>
+              <w:t>Творческий вклад:</w:t>
+            </w:r>
+          </w:p>
+        </w:tc>
+        <w:tc>
+          <w:tcPr>
+            <w:tcW w:w="7311" w:type="dxa"/>
+            <w:gridSpan w:val="7"/>
+            <w:tcBorders>
+              <w:bottom w:val="single" w:sz="4" w:space="0" w:color="auto"/>
+            </w:tcBorders>
+          </w:tcPr>
+          <w:p>
+            <w:pPr>
+              <w:ind w:left="-43" w:hanging="1"/>
+              <w:jc w:val="left"/>
+              <w:rPr>
+                <w:sz w:val="24"/>
+                <w:szCs w:val="24"/>
+                <w:lang w:val="en-US"/>
+              </w:rPr>
+            </w:pPr>
+          </w:p>
+        </w:tc>
+        <w:tc>
+          <w:tcPr>
+            <w:tcW w:w="594" w:type="dxa"/>
+          </w:tcPr>
+          <w:p>
+            <w:pPr>
+              <w:ind w:left="-43" w:hanging="1"/>
+              <w:jc w:val="left"/>
+              <w:rPr>
+                <w:sz w:val="24"/>
+                <w:szCs w:val="24"/>
+              </w:rPr>
+            </w:pPr>
+          </w:p>
+        </w:tc>
+      </w:tr>
+    </w:tbl>
     <w:p>
       <w:pPr>
         <w:jc w:val="center"/>
@@ -108,843 +1181,10 @@
     </w:p>
     <w:p>
       <w:pPr>
-        <w:ind w:right="-572"/>
-        <w:rPr>
-          <w:rFonts w:eastAsia="Times New Roman"/>
-          <w:sz w:val="24"/>
-          <w:szCs w:val="24"/>
-          <w:lang w:eastAsia="ru-RU"/>
-        </w:rPr>
-      </w:pPr>
-      <w:r>
-        <w:rPr>
-          <w:rFonts w:eastAsia="Times New Roman"/>
-          <w:sz w:val="24"/>
-          <w:szCs w:val="24"/>
-          <w:lang w:eastAsia="ru-RU"/>
-        </w:rPr>
-        <w:t>Я, ___________________________________________________________________</w:t>
-      </w:r>
-      <w:r>
-        <w:rPr>
-          <w:rFonts w:eastAsia="Times New Roman"/>
-          <w:sz w:val="24"/>
-          <w:szCs w:val="24"/>
-          <w:lang w:eastAsia="ru-RU"/>
-        </w:rPr>
-        <w:t>_____</w:t>
-      </w:r>
-      <w:r>
-        <w:rPr>
-          <w:rFonts w:eastAsia="Times New Roman"/>
-          <w:sz w:val="24"/>
-          <w:szCs w:val="24"/>
-          <w:lang w:eastAsia="ru-RU"/>
-        </w:rPr>
-        <w:t>,</w:t>
-      </w:r>
-    </w:p>
-    <w:p>
-      <w:pPr>
-        <w:ind w:left="2880" w:right="-572" w:firstLine="720"/>
-        <w:rPr>
-          <w:rFonts w:eastAsia="Times New Roman"/>
-          <w:sz w:val="20"/>
-          <w:szCs w:val="20"/>
-          <w:lang w:eastAsia="ru-RU"/>
-        </w:rPr>
-      </w:pPr>
-      <w:r>
-        <w:rPr>
-          <w:rFonts w:eastAsia="Times New Roman"/>
-          <w:sz w:val="20"/>
-          <w:szCs w:val="20"/>
-          <w:lang w:eastAsia="ru-RU"/>
-        </w:rPr>
-        <w:t>(ФИО автора)</w:t>
-      </w:r>
-    </w:p>
-    <w:p>
-      <w:pPr>
-        <w:ind w:right="-572"/>
-        <w:rPr>
-          <w:rFonts w:eastAsia="Times New Roman"/>
-          <w:sz w:val="24"/>
-          <w:szCs w:val="24"/>
-          <w:lang w:eastAsia="ru-RU"/>
-        </w:rPr>
-      </w:pPr>
-      <w:r>
-        <w:rPr>
-          <w:rFonts w:eastAsia="Times New Roman"/>
-          <w:sz w:val="24"/>
-          <w:szCs w:val="24"/>
-          <w:lang w:eastAsia="ru-RU"/>
-        </w:rPr>
-        <w:t>настоящим уведомляю __________________________________________________</w:t>
-      </w:r>
-      <w:r>
-        <w:rPr>
-          <w:rFonts w:eastAsia="Times New Roman"/>
-          <w:sz w:val="24"/>
-          <w:szCs w:val="24"/>
-          <w:lang w:eastAsia="ru-RU"/>
-        </w:rPr>
-        <w:t>______</w:t>
-      </w:r>
-    </w:p>
-    <w:p>
-      <w:pPr>
-        <w:ind w:left="2880" w:right="-572" w:firstLine="720"/>
-        <w:rPr>
-          <w:rFonts w:eastAsia="Times New Roman"/>
-          <w:sz w:val="20"/>
-          <w:szCs w:val="20"/>
-          <w:lang w:eastAsia="ru-RU"/>
-        </w:rPr>
-      </w:pPr>
-      <w:r>
-        <w:rPr>
-          <w:rFonts w:eastAsia="Times New Roman"/>
-          <w:sz w:val="20"/>
-          <w:szCs w:val="20"/>
-          <w:lang w:eastAsia="ru-RU"/>
-        </w:rPr>
-        <w:t>(название Организации)</w:t>
-      </w:r>
-    </w:p>
-    <w:p>
-      <w:pPr>
-        <w:ind w:right="-572"/>
         <w:jc w:val="left"/>
         <w:rPr>
-          <w:rFonts w:eastAsia="Times New Roman"/>
-          <w:sz w:val="24"/>
-          <w:szCs w:val="24"/>
-          <w:lang w:eastAsia="ru-RU"/>
-        </w:rPr>
-      </w:pPr>
-      <w:r>
-        <w:rPr>
-          <w:rFonts w:eastAsia="Times New Roman"/>
-          <w:sz w:val="24"/>
-          <w:szCs w:val="24"/>
-          <w:lang w:eastAsia="ru-RU"/>
-        </w:rPr>
-        <w:t>о том, что, будучи</w:t>
-      </w:r>
-    </w:p>
-    <w:p>
-      <w:pPr>
-        <w:ind w:right="-572"/>
-        <w:rPr>
-          <w:rFonts w:eastAsia="Times New Roman"/>
-          <w:color w:val="000000"/>
-          <w:sz w:val="24"/>
-          <w:szCs w:val="24"/>
-          <w:lang w:eastAsia="ru-RU"/>
-        </w:rPr>
-      </w:pPr>
-      <w:r>
-        <w:rPr>
-          <w:rFonts w:eastAsia="Times New Roman"/>
-          <w:color w:val="000000"/>
-          <w:sz w:val="24"/>
-          <w:szCs w:val="24"/>
-          <w:lang w:eastAsia="ru-RU"/>
-        </w:rPr>
-        <w:sym w:font="Wingdings" w:char="F078"/>
-      </w:r>
-      <w:r>
-        <w:rPr>
-          <w:rFonts w:eastAsia="Times New Roman"/>
-          <w:color w:val="000000"/>
-          <w:sz w:val="24"/>
-          <w:szCs w:val="24"/>
-          <w:lang w:eastAsia="ru-RU"/>
-        </w:rPr>
-        <w:t xml:space="preserve"> работником указанной организации на основании </w:t>
-      </w:r>
-      <w:r>
-        <w:rPr>
-          <w:rFonts w:eastAsia="Times New Roman"/>
-          <w:color w:val="000000"/>
-          <w:sz w:val="24"/>
-          <w:szCs w:val="24"/>
-          <w:lang w:eastAsia="ru-RU"/>
-        </w:rPr>
-        <w:t>т</w:t>
-      </w:r>
-      <w:r>
-        <w:rPr>
-          <w:rFonts w:eastAsia="Times New Roman"/>
-          <w:color w:val="000000"/>
-          <w:sz w:val="24"/>
-          <w:szCs w:val="24"/>
-          <w:lang w:eastAsia="ru-RU"/>
-        </w:rPr>
-        <w:t>рудового договора от «__» ___</w:t>
-      </w:r>
-      <w:r>
-        <w:rPr>
-          <w:rFonts w:eastAsia="Times New Roman"/>
-          <w:color w:val="000000"/>
-          <w:sz w:val="24"/>
-          <w:szCs w:val="24"/>
-          <w:lang w:eastAsia="ru-RU"/>
-        </w:rPr>
-        <w:t>_</w:t>
-      </w:r>
-      <w:r>
-        <w:rPr>
-          <w:rFonts w:eastAsia="Times New Roman"/>
-          <w:color w:val="000000"/>
-          <w:sz w:val="24"/>
-          <w:szCs w:val="24"/>
-          <w:lang w:eastAsia="ru-RU"/>
-        </w:rPr>
-        <w:t xml:space="preserve"> 20_ г.</w:t>
-      </w:r>
-    </w:p>
-    <w:p>
-      <w:pPr>
-        <w:ind w:left="708" w:right="-572" w:firstLine="708"/>
-        <w:rPr>
-          <w:rFonts w:eastAsia="Times New Roman"/>
-          <w:color w:val="000000"/>
-          <w:sz w:val="24"/>
-          <w:szCs w:val="24"/>
-          <w:lang w:eastAsia="ru-RU"/>
-        </w:rPr>
-      </w:pPr>
-      <w:r>
-        <w:rPr>
-          <w:rFonts w:eastAsia="Times New Roman"/>
-          <w:color w:val="000000"/>
-          <w:sz w:val="24"/>
-          <w:szCs w:val="24"/>
-          <w:lang w:eastAsia="ru-RU"/>
-        </w:rPr>
-        <w:t xml:space="preserve"> и действуя</w:t>
-      </w:r>
-      <w:r>
-        <w:rPr>
-          <w:rFonts w:eastAsia="Times New Roman"/>
-          <w:color w:val="000000"/>
-          <w:sz w:val="24"/>
-          <w:szCs w:val="24"/>
-          <w:lang w:eastAsia="ru-RU"/>
-        </w:rPr>
-        <w:tab/>
-      </w:r>
-    </w:p>
-    <w:p>
-      <w:pPr>
-        <w:ind w:left="708" w:right="-572" w:firstLine="708"/>
-        <w:rPr>
-          <w:rFonts w:eastAsia="Times New Roman"/>
-          <w:color w:val="000000"/>
-          <w:sz w:val="24"/>
-          <w:szCs w:val="24"/>
-          <w:lang w:eastAsia="ru-RU"/>
-        </w:rPr>
-      </w:pPr>
-      <w:r>
-        <w:rPr>
-          <w:rFonts w:eastAsia="Times New Roman"/>
-          <w:color w:val="000000"/>
-          <w:sz w:val="24"/>
-          <w:szCs w:val="24"/>
-          <w:lang w:eastAsia="ru-RU"/>
-        </w:rPr>
-        <w:sym w:font="Wingdings" w:char="F06F"/>
-      </w:r>
-      <w:r>
-        <w:rPr>
-          <w:rFonts w:eastAsia="Times New Roman"/>
-          <w:color w:val="000000"/>
-          <w:sz w:val="24"/>
-          <w:szCs w:val="24"/>
-          <w:lang w:eastAsia="ru-RU"/>
-        </w:rPr>
-        <w:t xml:space="preserve"> в рамках своих служебных обязанностей</w:t>
-      </w:r>
-      <w:r>
-        <w:rPr>
-          <w:rFonts w:eastAsia="Times New Roman"/>
-          <w:color w:val="000000"/>
-          <w:sz w:val="24"/>
-          <w:szCs w:val="24"/>
-          <w:lang w:eastAsia="ru-RU"/>
-        </w:rPr>
-        <w:t xml:space="preserve"> в соответствии с _____________</w:t>
-      </w:r>
-    </w:p>
-    <w:p>
-      <w:pPr>
-        <w:ind w:right="-572"/>
-        <w:rPr>
-          <w:rFonts w:eastAsia="Times New Roman"/>
-          <w:color w:val="000000"/>
-          <w:sz w:val="24"/>
-          <w:szCs w:val="24"/>
-          <w:lang w:eastAsia="ru-RU"/>
-        </w:rPr>
-      </w:pPr>
-      <w:r>
-        <w:rPr>
-          <w:rFonts w:eastAsia="Times New Roman"/>
-          <w:color w:val="000000"/>
-          <w:sz w:val="24"/>
-          <w:szCs w:val="24"/>
-          <w:lang w:eastAsia="ru-RU"/>
-        </w:rPr>
-        <w:t>______________________________________</w:t>
-      </w:r>
-      <w:r>
-        <w:rPr>
-          <w:rFonts w:eastAsia="Times New Roman"/>
-          <w:color w:val="000000"/>
-          <w:sz w:val="24"/>
-          <w:szCs w:val="24"/>
-          <w:lang w:eastAsia="ru-RU"/>
-        </w:rPr>
-        <w:t>__________________________________________;</w:t>
-      </w:r>
-    </w:p>
-    <w:p>
-      <w:pPr>
-        <w:ind w:right="-572"/>
-        <w:rPr>
-          <w:rFonts w:eastAsia="Times New Roman"/>
-          <w:color w:val="000000"/>
-          <w:sz w:val="20"/>
-          <w:szCs w:val="20"/>
-          <w:lang w:eastAsia="ru-RU"/>
-        </w:rPr>
-      </w:pPr>
-      <w:r>
-        <w:rPr>
-          <w:rFonts w:eastAsia="Times New Roman"/>
-          <w:color w:val="000000"/>
-          <w:sz w:val="20"/>
-          <w:szCs w:val="20"/>
-          <w:lang w:eastAsia="ru-RU"/>
-        </w:rPr>
-        <w:t xml:space="preserve">    </w:t>
-      </w:r>
-      <w:r>
-        <w:rPr>
-          <w:rFonts w:eastAsia="Times New Roman"/>
-          <w:color w:val="000000"/>
-          <w:sz w:val="20"/>
-          <w:szCs w:val="20"/>
-          <w:lang w:eastAsia="ru-RU"/>
-        </w:rPr>
-        <w:t>(</w:t>
-      </w:r>
-      <w:r>
-        <w:rPr>
-          <w:rFonts w:eastAsia="Times New Roman"/>
-          <w:color w:val="000000"/>
-          <w:sz w:val="20"/>
-          <w:szCs w:val="20"/>
-          <w:lang w:eastAsia="ru-RU"/>
-        </w:rPr>
-        <w:t xml:space="preserve">номера пунктов трудового договора и/или должностной инструкции) </w:t>
-      </w:r>
-    </w:p>
-    <w:p>
-      <w:pPr>
-        <w:ind w:right="-572"/>
-        <w:rPr>
-          <w:rFonts w:eastAsia="Times New Roman"/>
-          <w:color w:val="000000"/>
-          <w:sz w:val="24"/>
-          <w:szCs w:val="24"/>
-          <w:lang w:eastAsia="ru-RU"/>
-        </w:rPr>
-      </w:pPr>
-      <w:r>
-        <w:rPr>
-          <w:rFonts w:eastAsia="Times New Roman"/>
-          <w:color w:val="000000"/>
-          <w:sz w:val="24"/>
-          <w:szCs w:val="24"/>
-          <w:lang w:eastAsia="ru-RU"/>
-        </w:rPr>
-        <w:tab/>
-      </w:r>
-      <w:r>
-        <w:rPr>
-          <w:rFonts w:eastAsia="Times New Roman"/>
-          <w:color w:val="000000"/>
-          <w:sz w:val="24"/>
-          <w:szCs w:val="24"/>
-          <w:lang w:eastAsia="ru-RU"/>
-        </w:rPr>
-        <w:tab/>
-      </w:r>
-      <w:r>
-        <w:rPr>
-          <w:rFonts w:eastAsia="Times New Roman"/>
-          <w:color w:val="000000"/>
-          <w:sz w:val="24"/>
-          <w:szCs w:val="24"/>
-          <w:lang w:eastAsia="ru-RU"/>
-        </w:rPr>
-        <w:sym w:font="Wingdings" w:char="F078"/>
-      </w:r>
-      <w:r>
-        <w:rPr>
-          <w:rFonts w:eastAsia="Times New Roman"/>
-          <w:color w:val="000000"/>
-          <w:sz w:val="24"/>
-          <w:szCs w:val="24"/>
-          <w:lang w:eastAsia="ru-RU"/>
-        </w:rPr>
-        <w:t>на основании служебного задания, предусмотренного ___________</w:t>
-      </w:r>
-      <w:r>
-        <w:rPr>
-          <w:rFonts w:eastAsia="Times New Roman"/>
-          <w:color w:val="000000"/>
-          <w:sz w:val="24"/>
-          <w:szCs w:val="24"/>
-          <w:lang w:eastAsia="ru-RU"/>
-        </w:rPr>
-        <w:t>______</w:t>
-      </w:r>
-    </w:p>
-    <w:p>
-      <w:pPr>
-        <w:ind w:right="-572"/>
-        <w:rPr>
-          <w:rFonts w:eastAsia="Times New Roman"/>
-          <w:color w:val="000000"/>
-          <w:sz w:val="24"/>
-          <w:szCs w:val="24"/>
-          <w:lang w:eastAsia="ru-RU"/>
-        </w:rPr>
-      </w:pPr>
-      <w:r>
-        <w:rPr>
-          <w:rFonts w:eastAsia="Times New Roman"/>
-          <w:color w:val="000000"/>
-          <w:sz w:val="24"/>
-          <w:szCs w:val="24"/>
-          <w:lang w:eastAsia="ru-RU"/>
-        </w:rPr>
-        <w:t>_____________________</w:t>
-      </w:r>
-      <w:r>
-        <w:rPr>
-          <w:rFonts w:eastAsia="Times New Roman"/>
-          <w:color w:val="000000"/>
-          <w:sz w:val="24"/>
-          <w:szCs w:val="24"/>
-          <w:lang w:eastAsia="ru-RU"/>
-        </w:rPr>
-        <w:t>_________________________________________________________</w:t>
-      </w:r>
-      <w:r>
-        <w:rPr>
-          <w:rFonts w:eastAsia="Times New Roman"/>
-          <w:color w:val="000000"/>
-          <w:sz w:val="24"/>
-          <w:szCs w:val="24"/>
-          <w:lang w:eastAsia="ru-RU"/>
-        </w:rPr>
-        <w:t>__</w:t>
-      </w:r>
-      <w:r>
-        <w:rPr>
-          <w:rFonts w:eastAsia="Times New Roman"/>
-          <w:color w:val="000000"/>
-          <w:sz w:val="24"/>
-          <w:szCs w:val="24"/>
-          <w:lang w:eastAsia="ru-RU"/>
-        </w:rPr>
-        <w:t>,</w:t>
-      </w:r>
-    </w:p>
-    <w:p>
-      <w:pPr>
-        <w:ind w:right="-572"/>
-        <w:rPr>
-          <w:rFonts w:eastAsia="Times New Roman"/>
-          <w:color w:val="000000"/>
-          <w:sz w:val="20"/>
-          <w:szCs w:val="20"/>
-          <w:lang w:eastAsia="ru-RU"/>
-        </w:rPr>
-      </w:pPr>
-      <w:r>
-        <w:rPr>
-          <w:rFonts w:eastAsia="Times New Roman"/>
-          <w:color w:val="000000"/>
-          <w:sz w:val="20"/>
-          <w:szCs w:val="20"/>
-          <w:lang w:eastAsia="ru-RU"/>
-        </w:rPr>
-        <w:t xml:space="preserve">                  </w:t>
-      </w:r>
-      <w:r>
-        <w:rPr>
-          <w:rFonts w:eastAsia="Times New Roman"/>
-          <w:color w:val="000000"/>
-          <w:sz w:val="20"/>
-          <w:szCs w:val="20"/>
-          <w:lang w:eastAsia="ru-RU"/>
-        </w:rPr>
-        <w:t>(наименование документа, регламентирующего выданное работнику задание)</w:t>
-      </w:r>
-    </w:p>
-    <w:p>
-      <w:pPr>
-        <w:ind w:right="-572"/>
-        <w:rPr>
-          <w:rFonts w:eastAsia="Times New Roman"/>
-          <w:sz w:val="24"/>
-          <w:szCs w:val="24"/>
-          <w:lang w:eastAsia="ru-RU"/>
-        </w:rPr>
-      </w:pPr>
-      <w:r>
-        <w:rPr>
-          <w:rFonts w:eastAsia="Times New Roman"/>
-          <w:color w:val="000000"/>
-          <w:sz w:val="24"/>
-          <w:szCs w:val="24"/>
-          <w:lang w:eastAsia="ru-RU"/>
-        </w:rPr>
-        <w:sym w:font="Wingdings" w:char="F06F"/>
-      </w:r>
-      <w:r>
-        <w:rPr>
-          <w:rFonts w:eastAsia="Times New Roman"/>
-          <w:color w:val="000000"/>
-          <w:sz w:val="24"/>
-          <w:szCs w:val="24"/>
-          <w:lang w:eastAsia="ru-RU"/>
-        </w:rPr>
-        <w:t xml:space="preserve"> исполнителем по договору</w:t>
-      </w:r>
-      <w:r>
-        <w:rPr>
-          <w:rFonts w:eastAsia="Times New Roman"/>
-          <w:color w:val="000000"/>
-          <w:sz w:val="24"/>
-          <w:szCs w:val="24"/>
-          <w:lang w:eastAsia="ru-RU"/>
-        </w:rPr>
-        <w:t xml:space="preserve"> </w:t>
-      </w:r>
-      <w:r>
-        <w:rPr>
-          <w:rFonts w:eastAsia="Times New Roman"/>
-          <w:color w:val="000000"/>
-          <w:sz w:val="24"/>
-          <w:szCs w:val="24"/>
-          <w:lang w:eastAsia="ru-RU"/>
-        </w:rPr>
-        <w:t>№___</w:t>
-      </w:r>
-      <w:r>
-        <w:rPr>
-          <w:rFonts w:eastAsia="Times New Roman"/>
-          <w:color w:val="000000"/>
-          <w:sz w:val="24"/>
-          <w:szCs w:val="24"/>
-          <w:lang w:eastAsia="ru-RU"/>
-        </w:rPr>
-        <w:t>___________</w:t>
-      </w:r>
-      <w:r>
-        <w:rPr>
-          <w:rFonts w:eastAsia="Times New Roman"/>
-          <w:color w:val="000000"/>
-          <w:sz w:val="24"/>
-          <w:szCs w:val="24"/>
-          <w:lang w:eastAsia="ru-RU"/>
-        </w:rPr>
-        <w:t xml:space="preserve"> от «___</w:t>
-      </w:r>
-      <w:r>
-        <w:rPr>
-          <w:rFonts w:eastAsia="Times New Roman"/>
-          <w:color w:val="000000"/>
-          <w:sz w:val="24"/>
-          <w:szCs w:val="24"/>
-          <w:lang w:eastAsia="ru-RU"/>
-        </w:rPr>
-        <w:t>_</w:t>
-      </w:r>
-      <w:r>
-        <w:rPr>
-          <w:rFonts w:eastAsia="Times New Roman"/>
-          <w:color w:val="000000"/>
-          <w:sz w:val="24"/>
-          <w:szCs w:val="24"/>
-          <w:lang w:eastAsia="ru-RU"/>
-        </w:rPr>
-        <w:t>» _____</w:t>
-      </w:r>
-      <w:r>
-        <w:rPr>
-          <w:rFonts w:eastAsia="Times New Roman"/>
-          <w:color w:val="000000"/>
-          <w:sz w:val="24"/>
-          <w:szCs w:val="24"/>
-          <w:lang w:eastAsia="ru-RU"/>
-        </w:rPr>
-        <w:t>__________</w:t>
-      </w:r>
-      <w:r>
-        <w:rPr>
-          <w:rFonts w:eastAsia="Times New Roman"/>
-          <w:color w:val="000000"/>
-          <w:sz w:val="24"/>
-          <w:szCs w:val="24"/>
-          <w:lang w:eastAsia="ru-RU"/>
-        </w:rPr>
-        <w:t xml:space="preserve"> 20__</w:t>
-      </w:r>
-      <w:r>
-        <w:rPr>
-          <w:rFonts w:eastAsia="Times New Roman"/>
-          <w:color w:val="000000"/>
-          <w:sz w:val="24"/>
-          <w:szCs w:val="24"/>
-          <w:lang w:eastAsia="ru-RU"/>
-        </w:rPr>
-        <w:t>__</w:t>
-      </w:r>
-      <w:r>
-        <w:rPr>
-          <w:rFonts w:eastAsia="Times New Roman"/>
-          <w:color w:val="000000"/>
-          <w:sz w:val="24"/>
-          <w:szCs w:val="24"/>
-          <w:lang w:eastAsia="ru-RU"/>
-        </w:rPr>
-        <w:t xml:space="preserve"> г.</w:t>
-      </w:r>
-      <w:r>
-        <w:rPr>
-          <w:rFonts w:eastAsia="Times New Roman"/>
-          <w:sz w:val="24"/>
-          <w:szCs w:val="24"/>
-          <w:lang w:eastAsia="ru-RU"/>
-        </w:rPr>
-        <w:t>,</w:t>
-      </w:r>
-    </w:p>
-    <w:p>
-      <w:pPr>
-        <w:ind w:right="-572"/>
-        <w:rPr>
-          <w:rFonts w:eastAsia="Times New Roman"/>
-          <w:sz w:val="20"/>
-          <w:szCs w:val="20"/>
-          <w:lang w:eastAsia="ru-RU"/>
-        </w:rPr>
-      </w:pPr>
-    </w:p>
-    <w:p>
-      <w:pPr>
-        <w:ind w:right="-572"/>
-        <w:rPr>
-          <w:rFonts w:eastAsia="Times New Roman"/>
-          <w:sz w:val="24"/>
-          <w:szCs w:val="24"/>
-          <w:lang w:eastAsia="ru-RU"/>
-        </w:rPr>
-      </w:pPr>
-      <w:r>
-        <w:rPr>
-          <w:rFonts w:eastAsia="Times New Roman"/>
-          <w:color w:val="000000"/>
-          <w:sz w:val="24"/>
-          <w:szCs w:val="24"/>
-          <w:lang w:eastAsia="ru-RU"/>
-        </w:rPr>
-        <w:t xml:space="preserve">я создал </w:t>
-      </w:r>
-      <w:proofErr w:type="spellStart"/>
-      <w:r>
-        <w:rPr>
-          <w:rFonts w:eastAsia="Times New Roman"/>
-          <w:sz w:val="24"/>
-          <w:szCs w:val="24"/>
-          <w:lang w:eastAsia="ru-RU"/>
-        </w:rPr>
-        <w:t>охраноспособный</w:t>
-      </w:r>
-      <w:proofErr w:type="spellEnd"/>
-      <w:r>
-        <w:rPr>
-          <w:rFonts w:eastAsia="Times New Roman"/>
-          <w:sz w:val="24"/>
-          <w:szCs w:val="24"/>
-          <w:lang w:eastAsia="ru-RU"/>
-        </w:rPr>
-        <w:t xml:space="preserve"> результат интеллектуальной деятельности.</w:t>
-      </w:r>
-    </w:p>
-    <w:p>
-      <w:pPr>
-        <w:ind w:right="-572"/>
-        <w:rPr>
-          <w:rFonts w:eastAsia="Times New Roman"/>
-          <w:sz w:val="24"/>
-          <w:szCs w:val="24"/>
-          <w:lang w:eastAsia="ru-RU"/>
-        </w:rPr>
-      </w:pPr>
-    </w:p>
-    <w:p>
-      <w:pPr>
-        <w:ind w:right="-572"/>
-        <w:rPr>
-          <w:rFonts w:eastAsia="Times New Roman"/>
-          <w:sz w:val="24"/>
-          <w:szCs w:val="24"/>
-          <w:lang w:eastAsia="ru-RU"/>
-        </w:rPr>
-      </w:pPr>
-      <w:r>
-        <w:rPr>
-          <w:rFonts w:eastAsia="Times New Roman"/>
-          <w:sz w:val="24"/>
-          <w:szCs w:val="24"/>
-          <w:lang w:eastAsia="ru-RU"/>
-        </w:rPr>
-        <w:t xml:space="preserve">Творческий </w:t>
-      </w:r>
-      <w:proofErr w:type="gramStart"/>
-      <w:r>
-        <w:rPr>
-          <w:rFonts w:eastAsia="Times New Roman"/>
-          <w:sz w:val="24"/>
-          <w:szCs w:val="24"/>
-          <w:lang w:eastAsia="ru-RU"/>
-        </w:rPr>
-        <w:t>вклад:  _</w:t>
-      </w:r>
-      <w:proofErr w:type="gramEnd"/>
-      <w:r>
-        <w:rPr>
-          <w:rFonts w:eastAsia="Times New Roman"/>
-          <w:sz w:val="24"/>
-          <w:szCs w:val="24"/>
-          <w:lang w:eastAsia="ru-RU"/>
-        </w:rPr>
-        <w:t>______________________________________________________________</w:t>
-      </w:r>
-    </w:p>
-    <w:p>
-      <w:pPr>
-        <w:ind w:right="-572"/>
-        <w:rPr>
-          <w:rFonts w:eastAsia="Times New Roman"/>
-          <w:sz w:val="24"/>
-          <w:szCs w:val="24"/>
-          <w:lang w:eastAsia="ru-RU"/>
-        </w:rPr>
-      </w:pPr>
-    </w:p>
-    <w:p>
-      <w:pPr>
-        <w:ind w:right="-572"/>
-        <w:rPr>
-          <w:rFonts w:eastAsia="Times New Roman"/>
-          <w:sz w:val="24"/>
-          <w:szCs w:val="24"/>
-          <w:lang w:eastAsia="ru-RU"/>
-        </w:rPr>
-      </w:pPr>
-      <w:r>
-        <w:rPr>
-          <w:rFonts w:eastAsia="Times New Roman"/>
-          <w:sz w:val="24"/>
-          <w:szCs w:val="24"/>
-          <w:lang w:eastAsia="ru-RU"/>
-        </w:rPr>
-        <w:t>_________________________________________________________________________________</w:t>
-      </w:r>
-    </w:p>
-    <w:p>
-      <w:pPr>
-        <w:ind w:right="-572"/>
-        <w:rPr>
-          <w:rFonts w:eastAsia="Times New Roman"/>
-          <w:sz w:val="24"/>
-          <w:szCs w:val="24"/>
-          <w:lang w:eastAsia="ru-RU"/>
-        </w:rPr>
-      </w:pPr>
-    </w:p>
-    <w:p>
-      <w:pPr>
-        <w:ind w:right="-572"/>
-        <w:rPr>
-          <w:rFonts w:eastAsia="Times New Roman"/>
-          <w:sz w:val="24"/>
-          <w:szCs w:val="24"/>
-          <w:lang w:eastAsia="ru-RU"/>
-        </w:rPr>
-      </w:pPr>
-      <w:r>
-        <w:rPr>
-          <w:rFonts w:eastAsia="Times New Roman"/>
-          <w:sz w:val="24"/>
-          <w:szCs w:val="24"/>
-          <w:lang w:eastAsia="ru-RU"/>
-        </w:rPr>
-        <w:t>_________________________________________________________________________________</w:t>
-      </w:r>
-    </w:p>
-    <w:p>
-      <w:pPr>
-        <w:ind w:right="-572"/>
-        <w:rPr>
-          <w:rFonts w:eastAsia="Times New Roman"/>
-          <w:sz w:val="24"/>
-          <w:szCs w:val="24"/>
-          <w:lang w:eastAsia="ru-RU"/>
-        </w:rPr>
-      </w:pPr>
-    </w:p>
-    <w:p>
-      <w:pPr>
-        <w:ind w:right="-572"/>
-        <w:rPr>
-          <w:rFonts w:eastAsia="Times New Roman"/>
-          <w:sz w:val="24"/>
-          <w:szCs w:val="24"/>
-          <w:lang w:eastAsia="ru-RU"/>
-        </w:rPr>
-      </w:pPr>
-      <w:r>
-        <w:rPr>
-          <w:rFonts w:eastAsia="Times New Roman"/>
-          <w:sz w:val="24"/>
-          <w:szCs w:val="24"/>
-          <w:lang w:eastAsia="ru-RU"/>
-        </w:rPr>
-        <w:t>_________________________________________________________________________________</w:t>
-      </w:r>
-    </w:p>
-    <w:p>
-      <w:pPr>
-        <w:ind w:right="-572"/>
-        <w:rPr>
-          <w:rFonts w:eastAsia="Times New Roman"/>
-          <w:color w:val="000000"/>
-          <w:sz w:val="24"/>
-          <w:szCs w:val="24"/>
-          <w:lang w:eastAsia="ru-RU"/>
+          <w:sz w:val="16"/>
+          <w:szCs w:val="16"/>
         </w:rPr>
       </w:pPr>
     </w:p>
@@ -1628,6 +1868,7 @@
           <w:szCs w:val="24"/>
           <w:lang w:eastAsia="ru-RU"/>
         </w:rPr>
+        <w:lastRenderedPageBreak/>
         <w:t>_________________________________________________________________________________</w:t>
       </w:r>
     </w:p>
@@ -2164,1281 +2405,6 @@
         <w:jc w:val="both"/>
       </w:pPr>
     </w:p>
-    <w:tbl>
-      <w:tblPr>
-        <w:tblStyle w:val="tableuanote"/>
-        <w:tblW w:w="0" w:type="auto"/>
-        <w:tblLook w:val="04A0" w:firstRow="1" w:lastRow="0" w:firstColumn="1" w:lastColumn="0" w:noHBand="0" w:noVBand="1"/>
-      </w:tblPr>
-      <w:tblGrid>
-        <w:gridCol w:w="2674"/>
-        <w:gridCol w:w="3339"/>
-        <w:gridCol w:w="3342"/>
-      </w:tblGrid>
-      <w:tr>
-        <w:trPr>
-          <w:cnfStyle w:val="000000100000" w:firstRow="0" w:lastRow="0" w:firstColumn="0" w:lastColumn="0" w:oddVBand="0" w:evenVBand="0" w:oddHBand="1" w:evenHBand="0" w:firstRowFirstColumn="0" w:firstRowLastColumn="0" w:lastRowFirstColumn="0" w:lastRowLastColumn="0"/>
-        </w:trPr>
-        <w:tc>
-          <w:tcPr>
-            <w:tcW w:w="2674" w:type="dxa"/>
-          </w:tcPr>
-          <w:p>
-            <w:pPr>
-              <w:jc w:val="center"/>
-            </w:pPr>
-            <w:r>
-              <w:t>________________/</w:t>
-            </w:r>
-          </w:p>
-        </w:tc>
-        <w:tc>
-          <w:tcPr>
-            <w:tcW w:w="3339" w:type="dxa"/>
-          </w:tcPr>
-          <w:p>
-            <w:pPr>
-              <w:jc w:val="center"/>
-            </w:pPr>
-            <w:r>
-              <w:rPr>
-                <w:u w:val="single"/>
-              </w:rPr>
-              <w:t>Смирнов А.</w:t>
-            </w:r>
-          </w:p>
-        </w:tc>
-        <w:tc>
-          <w:tcPr>
-            <w:tcW w:w="3342" w:type="dxa"/>
-          </w:tcPr>
-          <w:p>
-            <w:pPr>
-              <w:jc w:val="center"/>
-            </w:pPr>
-            <w:r>
-              <w:t>Дата: «01» 08 2018г.</w:t>
-            </w:r>
-          </w:p>
-        </w:tc>
-      </w:tr>
-      <w:tr>
-        <w:trPr>
-          <w:cnfStyle w:val="000000010000" w:firstRow="0" w:lastRow="0" w:firstColumn="0" w:lastColumn="0" w:oddVBand="0" w:evenVBand="0" w:oddHBand="0" w:evenHBand="1" w:firstRowFirstColumn="0" w:firstRowLastColumn="0" w:lastRowFirstColumn="0" w:lastRowLastColumn="0"/>
-        </w:trPr>
-        <w:tc>
-          <w:tcPr>
-            <w:tcW w:w="2674" w:type="dxa"/>
-          </w:tcPr>
-          <w:p>
-            <w:pPr>
-              <w:jc w:val="center"/>
-              <w:rPr>
-                <w:sz w:val="20"/>
-                <w:szCs w:val="20"/>
-              </w:rPr>
-            </w:pPr>
-            <w:r>
-              <w:rPr>
-                <w:sz w:val="20"/>
-                <w:szCs w:val="20"/>
-              </w:rPr>
-              <w:t>(подпись)</w:t>
-            </w:r>
-          </w:p>
-          <w:p>
-            <w:pPr>
-              <w:jc w:val="center"/>
-              <w:rPr>
-                <w:sz w:val="18"/>
-              </w:rPr>
-            </w:pPr>
-          </w:p>
-        </w:tc>
-        <w:tc>
-          <w:tcPr>
-            <w:tcW w:w="3339" w:type="dxa"/>
-          </w:tcPr>
-          <w:p>
-            <w:pPr>
-              <w:jc w:val="center"/>
-            </w:pPr>
-            <w:r>
-              <w:rPr>
-                <w:sz w:val="18"/>
-              </w:rPr>
-              <w:t>(Фамилия И. О.)</w:t>
-            </w:r>
-          </w:p>
-        </w:tc>
-        <w:tc>
-          <w:tcPr>
-            <w:tcW w:w="3342" w:type="dxa"/>
-          </w:tcPr>
-          <w:p/>
-        </w:tc>
-      </w:tr>
-      <w:tr>
-        <w:trPr>
-          <w:cnfStyle w:val="000000100000" w:firstRow="0" w:lastRow="0" w:firstColumn="0" w:lastColumn="0" w:oddVBand="0" w:evenVBand="0" w:oddHBand="1" w:evenHBand="0" w:firstRowFirstColumn="0" w:firstRowLastColumn="0" w:lastRowFirstColumn="0" w:lastRowLastColumn="0"/>
-        </w:trPr>
-        <w:tc>
-          <w:tcPr>
-            <w:tcW w:w="2674" w:type="dxa"/>
-          </w:tcPr>
-          <w:p>
-            <w:pPr>
-              <w:jc w:val="center"/>
-            </w:pPr>
-            <w:r>
-              <w:t>_________________/</w:t>
-            </w:r>
-          </w:p>
-        </w:tc>
-        <w:tc>
-          <w:tcPr>
-            <w:tcW w:w="3339" w:type="dxa"/>
-          </w:tcPr>
-          <w:p>
-            <w:pPr>
-              <w:jc w:val="center"/>
-            </w:pPr>
-            <w:r>
-              <w:rPr>
-                <w:u w:val="single"/>
-              </w:rPr>
-              <w:t>Кузнецов И.В.</w:t>
-            </w:r>
-          </w:p>
-        </w:tc>
-        <w:tc>
-          <w:tcPr>
-            <w:tcW w:w="3342" w:type="dxa"/>
-          </w:tcPr>
-          <w:p>
-            <w:pPr>
-              <w:jc w:val="center"/>
-            </w:pPr>
-            <w:r>
-              <w:t>Дата: «01» 08 2019г.</w:t>
-            </w:r>
-          </w:p>
-        </w:tc>
-      </w:tr>
-      <w:tr>
-        <w:trPr>
-          <w:cnfStyle w:val="000000010000" w:firstRow="0" w:lastRow="0" w:firstColumn="0" w:lastColumn="0" w:oddVBand="0" w:evenVBand="0" w:oddHBand="0" w:evenHBand="1" w:firstRowFirstColumn="0" w:firstRowLastColumn="0" w:lastRowFirstColumn="0" w:lastRowLastColumn="0"/>
-        </w:trPr>
-        <w:tc>
-          <w:tcPr>
-            <w:tcW w:w="2674" w:type="dxa"/>
-          </w:tcPr>
-          <w:p>
-            <w:pPr>
-              <w:jc w:val="center"/>
-              <w:rPr>
-                <w:sz w:val="18"/>
-              </w:rPr>
-            </w:pPr>
-            <w:r>
-              <w:rPr>
-                <w:sz w:val="18"/>
-              </w:rPr>
-              <w:t>(подпись)</w:t>
-            </w:r>
-          </w:p>
-          <w:p>
-            <w:pPr>
-              <w:jc w:val="center"/>
-            </w:pPr>
-          </w:p>
-        </w:tc>
-        <w:tc>
-          <w:tcPr>
-            <w:tcW w:w="3339" w:type="dxa"/>
-          </w:tcPr>
-          <w:p>
-            <w:pPr>
-              <w:jc w:val="center"/>
-              <w:rPr>
-                <w:sz w:val="18"/>
-              </w:rPr>
-            </w:pPr>
-            <w:r>
-              <w:rPr>
-                <w:sz w:val="18"/>
-              </w:rPr>
-              <w:t>(Фамилия И. О.)</w:t>
-            </w:r>
-          </w:p>
-        </w:tc>
-        <w:tc>
-          <w:tcPr>
-            <w:tcW w:w="3342" w:type="dxa"/>
-          </w:tcPr>
-          <w:p/>
-        </w:tc>
-      </w:tr>
-      <w:tr>
-        <w:trPr>
-          <w:cnfStyle w:val="000000100000" w:firstRow="0" w:lastRow="0" w:firstColumn="0" w:lastColumn="0" w:oddVBand="0" w:evenVBand="0" w:oddHBand="1" w:evenHBand="0" w:firstRowFirstColumn="0" w:firstRowLastColumn="0" w:lastRowFirstColumn="0" w:lastRowLastColumn="0"/>
-        </w:trPr>
-        <w:tc>
-          <w:tcPr>
-            <w:tcW w:w="2674" w:type="dxa"/>
-          </w:tcPr>
-          <w:p>
-            <w:pPr>
-              <w:jc w:val="center"/>
-            </w:pPr>
-            <w:r>
-              <w:t>_____</w:t>
-            </w:r>
-            <w:r>
-              <w:rPr>
-                <w:b/>
-                <w:bCs/>
-              </w:rPr>
-              <w:t>___________</w:t>
-            </w:r>
-            <w:r>
-              <w:t>/</w:t>
-            </w:r>
-          </w:p>
-        </w:tc>
-        <w:tc>
-          <w:tcPr>
-            <w:tcW w:w="3339" w:type="dxa"/>
-          </w:tcPr>
-          <w:p>
-            <w:pPr>
-              <w:jc w:val="center"/>
-            </w:pPr>
-            <w:r>
-              <w:rPr>
-                <w:u w:val="single"/>
-              </w:rPr>
-              <w:t>Топоркова А.</w:t>
-            </w:r>
-          </w:p>
-        </w:tc>
-        <w:tc>
-          <w:tcPr>
-            <w:tcW w:w="3342" w:type="dxa"/>
-          </w:tcPr>
-          <w:p>
-            <w:pPr>
-              <w:jc w:val="center"/>
-            </w:pPr>
-            <w:r>
-              <w:t>Дата: «01» 08 2020г.</w:t>
-            </w:r>
-          </w:p>
-        </w:tc>
-      </w:tr>
-      <w:tr>
-        <w:trPr>
-          <w:cnfStyle w:val="000000010000" w:firstRow="0" w:lastRow="0" w:firstColumn="0" w:lastColumn="0" w:oddVBand="0" w:evenVBand="0" w:oddHBand="0" w:evenHBand="1" w:firstRowFirstColumn="0" w:firstRowLastColumn="0" w:lastRowFirstColumn="0" w:lastRowLastColumn="0"/>
-        </w:trPr>
-        <w:tc>
-          <w:tcPr>
-            <w:tcW w:w="2674" w:type="dxa"/>
-          </w:tcPr>
-          <w:p>
-            <w:pPr>
-              <w:jc w:val="center"/>
-              <w:rPr>
-                <w:sz w:val="18"/>
-              </w:rPr>
-            </w:pPr>
-            <w:r>
-              <w:rPr>
-                <w:sz w:val="18"/>
-              </w:rPr>
-              <w:t>(подпись)</w:t>
-            </w:r>
-          </w:p>
-          <w:p>
-            <w:pPr>
-              <w:jc w:val="center"/>
-            </w:pPr>
-          </w:p>
-        </w:tc>
-        <w:tc>
-          <w:tcPr>
-            <w:tcW w:w="3339" w:type="dxa"/>
-          </w:tcPr>
-          <w:p>
-            <w:pPr>
-              <w:jc w:val="center"/>
-              <w:rPr>
-                <w:sz w:val="18"/>
-              </w:rPr>
-            </w:pPr>
-            <w:r>
-              <w:rPr>
-                <w:sz w:val="18"/>
-              </w:rPr>
-              <w:t>(Фамилия И. О.)</w:t>
-            </w:r>
-          </w:p>
-        </w:tc>
-        <w:tc>
-          <w:tcPr>
-            <w:tcW w:w="3342" w:type="dxa"/>
-          </w:tcPr>
-          <w:p/>
-        </w:tc>
-      </w:tr>
-      <w:tr>
-        <w:trPr>
-          <w:cnfStyle w:val="000000100000" w:firstRow="0" w:lastRow="0" w:firstColumn="0" w:lastColumn="0" w:oddVBand="0" w:evenVBand="0" w:oddHBand="1" w:evenHBand="0" w:firstRowFirstColumn="0" w:firstRowLastColumn="0" w:lastRowFirstColumn="0" w:lastRowLastColumn="0"/>
-        </w:trPr>
-        <w:tc>
-          <w:tcPr>
-            <w:tcW w:w="2674" w:type="dxa"/>
-          </w:tcPr>
-          <w:p/>
-        </w:tc>
-        <w:tc>
-          <w:tcPr>
-            <w:tcW w:w="3339" w:type="dxa"/>
-          </w:tcPr>
-          <w:p/>
-        </w:tc>
-        <w:tc>
-          <w:tcPr>
-            <w:tcW w:w="3342" w:type="dxa"/>
-          </w:tcPr>
-          <w:p/>
-        </w:tc>
-      </w:tr>
-      <w:tr>
-        <w:trPr>
-          <w:cnfStyle w:val="000000010000" w:firstRow="0" w:lastRow="0" w:firstColumn="0" w:lastColumn="0" w:oddVBand="0" w:evenVBand="0" w:oddHBand="0" w:evenHBand="1" w:firstRowFirstColumn="0" w:firstRowLastColumn="0" w:lastRowFirstColumn="0" w:lastRowLastColumn="0"/>
-        </w:trPr>
-        <w:tc>
-          <w:tcPr>
-            <w:tcW w:w="2674" w:type="dxa"/>
-          </w:tcPr>
-          <w:p>
-            <w:pPr>
-              <w:jc w:val="center"/>
-            </w:pPr>
-            <w:r>
-              <w:t>________________/</w:t>
-            </w:r>
-          </w:p>
-        </w:tc>
-        <w:tc>
-          <w:tcPr>
-            <w:tcW w:w="3339" w:type="dxa"/>
-          </w:tcPr>
-          <w:p>
-            <w:pPr>
-              <w:jc w:val="center"/>
-            </w:pPr>
-            <w:r>
-              <w:rPr>
-                <w:u w:val="single"/>
-              </w:rPr>
-              <w:t>Иванович Ю.В.</w:t>
-            </w:r>
-          </w:p>
-        </w:tc>
-        <w:tc>
-          <w:tcPr>
-            <w:tcW w:w="3342" w:type="dxa"/>
-          </w:tcPr>
-          <w:p>
-            <w:pPr>
-              <w:jc w:val="center"/>
-            </w:pPr>
-            <w:r>
-              <w:t>Дата: «__» __ 20__г.</w:t>
-            </w:r>
-          </w:p>
-        </w:tc>
-      </w:tr>
-      <w:tr>
-        <w:trPr>
-          <w:cnfStyle w:val="000000100000" w:firstRow="0" w:lastRow="0" w:firstColumn="0" w:lastColumn="0" w:oddVBand="0" w:evenVBand="0" w:oddHBand="1" w:evenHBand="0" w:firstRowFirstColumn="0" w:firstRowLastColumn="0" w:lastRowFirstColumn="0" w:lastRowLastColumn="0"/>
-        </w:trPr>
-        <w:tc>
-          <w:tcPr>
-            <w:tcW w:w="2674" w:type="dxa"/>
-          </w:tcPr>
-          <w:p>
-            <w:pPr>
-              <w:jc w:val="center"/>
-            </w:pPr>
-            <w:r>
-              <w:rPr>
-                <w:sz w:val="18"/>
-              </w:rPr>
-              <w:lastRenderedPageBreak/>
-              <w:t>(подпись)</w:t>
-            </w:r>
-          </w:p>
-        </w:tc>
-        <w:tc>
-          <w:tcPr>
-            <w:tcW w:w="3339" w:type="dxa"/>
-          </w:tcPr>
-          <w:p>
-            <w:pPr>
-              <w:jc w:val="center"/>
-            </w:pPr>
-            <w:r>
-              <w:rPr>
-                <w:sz w:val="18"/>
-              </w:rPr>
-              <w:t>(Фамилия И. О.)</w:t>
-            </w:r>
-          </w:p>
-        </w:tc>
-        <w:tc>
-          <w:tcPr>
-            <w:tcW w:w="3342" w:type="dxa"/>
-          </w:tcPr>
-          <w:p/>
-        </w:tc>
-      </w:tr>
-      <w:tr>
-        <w:trPr>
-          <w:cnfStyle w:val="000000010000" w:firstRow="0" w:lastRow="0" w:firstColumn="0" w:lastColumn="0" w:oddVBand="0" w:evenVBand="0" w:oddHBand="0" w:evenHBand="1" w:firstRowFirstColumn="0" w:firstRowLastColumn="0" w:lastRowFirstColumn="0" w:lastRowLastColumn="0"/>
-        </w:trPr>
-        <w:tc>
-          <w:tcPr>
-            <w:tcW w:w="2674" w:type="dxa"/>
-          </w:tcPr>
-          <w:p/>
-        </w:tc>
-        <w:tc>
-          <w:tcPr>
-            <w:tcW w:w="3339" w:type="dxa"/>
-          </w:tcPr>
-          <w:p/>
-        </w:tc>
-        <w:tc>
-          <w:tcPr>
-            <w:tcW w:w="3342" w:type="dxa"/>
-          </w:tcPr>
-          <w:p/>
-        </w:tc>
-      </w:tr>
-      <w:tr>
-        <w:trPr>
-          <w:cnfStyle w:val="000000100000" w:firstRow="0" w:lastRow="0" w:firstColumn="0" w:lastColumn="0" w:oddVBand="0" w:evenVBand="0" w:oddHBand="1" w:evenHBand="0" w:firstRowFirstColumn="0" w:firstRowLastColumn="0" w:lastRowFirstColumn="0" w:lastRowLastColumn="0"/>
-        </w:trPr>
-        <w:tc>
-          <w:tcPr>
-            <w:tcW w:w="2674" w:type="dxa"/>
-          </w:tcPr>
-          <w:p>
-            <w:pPr>
-              <w:jc w:val="center"/>
-            </w:pPr>
-            <w:r>
-              <w:t>________________/</w:t>
-            </w:r>
-          </w:p>
-        </w:tc>
-        <w:tc>
-          <w:tcPr>
-            <w:tcW w:w="3339" w:type="dxa"/>
-          </w:tcPr>
-          <w:p>
-            <w:pPr>
-              <w:jc w:val="center"/>
-            </w:pPr>
-            <w:r>
-              <w:rPr>
-                <w:u w:val="single"/>
-              </w:rPr>
-              <w:t>Ковалев А.</w:t>
-            </w:r>
-          </w:p>
-        </w:tc>
-        <w:tc>
-          <w:tcPr>
-            <w:tcW w:w="3342" w:type="dxa"/>
-          </w:tcPr>
-          <w:p>
-            <w:pPr>
-              <w:jc w:val="center"/>
-            </w:pPr>
-            <w:r>
-              <w:t>Дата: «__» __ 20__г.</w:t>
-            </w:r>
-          </w:p>
-        </w:tc>
-      </w:tr>
-      <w:tr>
-        <w:trPr>
-          <w:cnfStyle w:val="000000010000" w:firstRow="0" w:lastRow="0" w:firstColumn="0" w:lastColumn="0" w:oddVBand="0" w:evenVBand="0" w:oddHBand="0" w:evenHBand="1" w:firstRowFirstColumn="0" w:firstRowLastColumn="0" w:lastRowFirstColumn="0" w:lastRowLastColumn="0"/>
-        </w:trPr>
-        <w:tc>
-          <w:tcPr>
-            <w:tcW w:w="2674" w:type="dxa"/>
-          </w:tcPr>
-          <w:p>
-            <w:pPr>
-              <w:jc w:val="center"/>
-            </w:pPr>
-            <w:r>
-              <w:rPr>
-                <w:sz w:val="18"/>
-              </w:rPr>
-              <w:t>(подпись)</w:t>
-            </w:r>
-          </w:p>
-        </w:tc>
-        <w:tc>
-          <w:tcPr>
-            <w:tcW w:w="3339" w:type="dxa"/>
-          </w:tcPr>
-          <w:p>
-            <w:pPr>
-              <w:jc w:val="center"/>
-            </w:pPr>
-            <w:r>
-              <w:rPr>
-                <w:sz w:val="18"/>
-              </w:rPr>
-              <w:t>(Фамилия И. О.)</w:t>
-            </w:r>
-          </w:p>
-        </w:tc>
-        <w:tc>
-          <w:tcPr>
-            <w:tcW w:w="3342" w:type="dxa"/>
-          </w:tcPr>
-          <w:p/>
-        </w:tc>
-      </w:tr>
-      <w:tr>
-        <w:trPr>
-          <w:cnfStyle w:val="000000100000" w:firstRow="0" w:lastRow="0" w:firstColumn="0" w:lastColumn="0" w:oddVBand="0" w:evenVBand="0" w:oddHBand="1" w:evenHBand="0" w:firstRowFirstColumn="0" w:firstRowLastColumn="0" w:lastRowFirstColumn="0" w:lastRowLastColumn="0"/>
-        </w:trPr>
-        <w:tc>
-          <w:tcPr>
-            <w:tcW w:w="2674" w:type="dxa"/>
-          </w:tcPr>
-          <w:p/>
-        </w:tc>
-        <w:tc>
-          <w:tcPr>
-            <w:tcW w:w="3339" w:type="dxa"/>
-          </w:tcPr>
-          <w:p/>
-        </w:tc>
-        <w:tc>
-          <w:tcPr>
-            <w:tcW w:w="3342" w:type="dxa"/>
-          </w:tcPr>
-          <w:p/>
-        </w:tc>
-      </w:tr>
-      <w:tr>
-        <w:trPr>
-          <w:cnfStyle w:val="000000010000" w:firstRow="0" w:lastRow="0" w:firstColumn="0" w:lastColumn="0" w:oddVBand="0" w:evenVBand="0" w:oddHBand="0" w:evenHBand="1" w:firstRowFirstColumn="0" w:firstRowLastColumn="0" w:lastRowFirstColumn="0" w:lastRowLastColumn="0"/>
-        </w:trPr>
-        <w:tc>
-          <w:tcPr>
-            <w:tcW w:w="2674" w:type="dxa"/>
-          </w:tcPr>
-          <w:p>
-            <w:pPr>
-              <w:jc w:val="center"/>
-            </w:pPr>
-            <w:r>
-              <w:t>________________/</w:t>
-            </w:r>
-          </w:p>
-        </w:tc>
-        <w:tc>
-          <w:tcPr>
-            <w:tcW w:w="3339" w:type="dxa"/>
-          </w:tcPr>
-          <w:p>
-            <w:pPr>
-              <w:jc w:val="center"/>
-            </w:pPr>
-            <w:r>
-              <w:rPr>
-                <w:u w:val="single"/>
-              </w:rPr>
-              <w:t>Дроздов Д.А.</w:t>
-            </w:r>
-          </w:p>
-        </w:tc>
-        <w:tc>
-          <w:tcPr>
-            <w:tcW w:w="3342" w:type="dxa"/>
-          </w:tcPr>
-          <w:p>
-            <w:pPr>
-              <w:jc w:val="center"/>
-            </w:pPr>
-            <w:r>
-              <w:t>Дата: «01» 01 2001г.</w:t>
-            </w:r>
-          </w:p>
-        </w:tc>
-      </w:tr>
-      <w:tr>
-        <w:trPr>
-          <w:cnfStyle w:val="000000100000" w:firstRow="0" w:lastRow="0" w:firstColumn="0" w:lastColumn="0" w:oddVBand="0" w:evenVBand="0" w:oddHBand="1" w:evenHBand="0" w:firstRowFirstColumn="0" w:firstRowLastColumn="0" w:lastRowFirstColumn="0" w:lastRowLastColumn="0"/>
-        </w:trPr>
-        <w:tc>
-          <w:tcPr>
-            <w:tcW w:w="2674" w:type="dxa"/>
-          </w:tcPr>
-          <w:p>
-            <w:pPr>
-              <w:jc w:val="center"/>
-            </w:pPr>
-            <w:r>
-              <w:rPr>
-                <w:sz w:val="18"/>
-              </w:rPr>
-              <w:t>(подпись)</w:t>
-            </w:r>
-          </w:p>
-        </w:tc>
-        <w:tc>
-          <w:tcPr>
-            <w:tcW w:w="3339" w:type="dxa"/>
-          </w:tcPr>
-          <w:p>
-            <w:pPr>
-              <w:jc w:val="center"/>
-            </w:pPr>
-            <w:r>
-              <w:rPr>
-                <w:sz w:val="18"/>
-              </w:rPr>
-              <w:t>(Фамилия И. О.)</w:t>
-            </w:r>
-          </w:p>
-        </w:tc>
-        <w:tc>
-          <w:tcPr>
-            <w:tcW w:w="3342" w:type="dxa"/>
-          </w:tcPr>
-          <w:p/>
-        </w:tc>
-      </w:tr>
-      <w:tr>
-        <w:trPr>
-          <w:cnfStyle w:val="000000010000" w:firstRow="0" w:lastRow="0" w:firstColumn="0" w:lastColumn="0" w:oddVBand="0" w:evenVBand="0" w:oddHBand="0" w:evenHBand="1" w:firstRowFirstColumn="0" w:firstRowLastColumn="0" w:lastRowFirstColumn="0" w:lastRowLastColumn="0"/>
-        </w:trPr>
-        <w:tc>
-          <w:tcPr>
-            <w:tcW w:w="2674" w:type="dxa"/>
-          </w:tcPr>
-          <w:p/>
-        </w:tc>
-        <w:tc>
-          <w:tcPr>
-            <w:tcW w:w="3339" w:type="dxa"/>
-          </w:tcPr>
-          <w:p/>
-        </w:tc>
-        <w:tc>
-          <w:tcPr>
-            <w:tcW w:w="3342" w:type="dxa"/>
-          </w:tcPr>
-          <w:p/>
-        </w:tc>
-      </w:tr>
-      <w:tr>
-        <w:trPr>
-          <w:cnfStyle w:val="000000100000" w:firstRow="0" w:lastRow="0" w:firstColumn="0" w:lastColumn="0" w:oddVBand="0" w:evenVBand="0" w:oddHBand="1" w:evenHBand="0" w:firstRowFirstColumn="0" w:firstRowLastColumn="0" w:lastRowFirstColumn="0" w:lastRowLastColumn="0"/>
-        </w:trPr>
-        <w:tc>
-          <w:tcPr>
-            <w:tcW w:w="2674" w:type="dxa"/>
-          </w:tcPr>
-          <w:p>
-            <w:pPr>
-              <w:jc w:val="center"/>
-            </w:pPr>
-            <w:r>
-              <w:t>________________/</w:t>
-            </w:r>
-          </w:p>
-        </w:tc>
-        <w:tc>
-          <w:tcPr>
-            <w:tcW w:w="3339" w:type="dxa"/>
-          </w:tcPr>
-          <w:p>
-            <w:pPr>
-              <w:jc w:val="center"/>
-            </w:pPr>
-            <w:r>
-              <w:rPr>
-                <w:u w:val="single"/>
-              </w:rPr>
-              <w:t>Топорков Д.</w:t>
-            </w:r>
-          </w:p>
-        </w:tc>
-        <w:tc>
-          <w:tcPr>
-            <w:tcW w:w="3342" w:type="dxa"/>
-          </w:tcPr>
-          <w:p>
-            <w:pPr>
-              <w:jc w:val="center"/>
-            </w:pPr>
-            <w:r>
-              <w:t>Дата: «22» 06 2020г.</w:t>
-            </w:r>
-          </w:p>
-        </w:tc>
-      </w:tr>
-      <w:tr>
-        <w:trPr>
-          <w:cnfStyle w:val="000000010000" w:firstRow="0" w:lastRow="0" w:firstColumn="0" w:lastColumn="0" w:oddVBand="0" w:evenVBand="0" w:oddHBand="0" w:evenHBand="1" w:firstRowFirstColumn="0" w:firstRowLastColumn="0" w:lastRowFirstColumn="0" w:lastRowLastColumn="0"/>
-        </w:trPr>
-        <w:tc>
-          <w:tcPr>
-            <w:tcW w:w="2674" w:type="dxa"/>
-          </w:tcPr>
-          <w:p>
-            <w:pPr>
-              <w:jc w:val="center"/>
-            </w:pPr>
-            <w:r>
-              <w:rPr>
-                <w:sz w:val="18"/>
-              </w:rPr>
-              <w:t>(подпись)</w:t>
-            </w:r>
-          </w:p>
-        </w:tc>
-        <w:tc>
-          <w:tcPr>
-            <w:tcW w:w="3339" w:type="dxa"/>
-          </w:tcPr>
-          <w:p>
-            <w:pPr>
-              <w:jc w:val="center"/>
-            </w:pPr>
-            <w:r>
-              <w:rPr>
-                <w:sz w:val="18"/>
-              </w:rPr>
-              <w:t>(Фамилия И. О.)</w:t>
-            </w:r>
-          </w:p>
-        </w:tc>
-        <w:tc>
-          <w:tcPr>
-            <w:tcW w:w="3342" w:type="dxa"/>
-          </w:tcPr>
-          <w:p/>
-        </w:tc>
-      </w:tr>
-      <w:tr>
-        <w:trPr>
-          <w:cnfStyle w:val="000000100000" w:firstRow="0" w:lastRow="0" w:firstColumn="0" w:lastColumn="0" w:oddVBand="0" w:evenVBand="0" w:oddHBand="1" w:evenHBand="0" w:firstRowFirstColumn="0" w:firstRowLastColumn="0" w:lastRowFirstColumn="0" w:lastRowLastColumn="0"/>
-        </w:trPr>
-        <w:tc>
-          <w:tcPr>
-            <w:tcW w:w="2674" w:type="dxa"/>
-          </w:tcPr>
-          <w:p/>
-        </w:tc>
-        <w:tc>
-          <w:tcPr>
-            <w:tcW w:w="3339" w:type="dxa"/>
-          </w:tcPr>
-          <w:p/>
-        </w:tc>
-        <w:tc>
-          <w:tcPr>
-            <w:tcW w:w="3342" w:type="dxa"/>
-          </w:tcPr>
-          <w:p/>
-        </w:tc>
-      </w:tr>
-      <w:tr>
-        <w:trPr>
-          <w:cnfStyle w:val="000000010000" w:firstRow="0" w:lastRow="0" w:firstColumn="0" w:lastColumn="0" w:oddVBand="0" w:evenVBand="0" w:oddHBand="0" w:evenHBand="1" w:firstRowFirstColumn="0" w:firstRowLastColumn="0" w:lastRowFirstColumn="0" w:lastRowLastColumn="0"/>
-        </w:trPr>
-        <w:tc>
-          <w:tcPr>
-            <w:tcW w:w="2674" w:type="dxa"/>
-          </w:tcPr>
-          <w:p>
-            <w:pPr>
-              <w:jc w:val="center"/>
-            </w:pPr>
-            <w:r>
-              <w:t>________________/</w:t>
-            </w:r>
-          </w:p>
-        </w:tc>
-        <w:tc>
-          <w:tcPr>
-            <w:tcW w:w="3339" w:type="dxa"/>
-          </w:tcPr>
-          <w:p>
-            <w:pPr>
-              <w:jc w:val="center"/>
-            </w:pPr>
-            <w:r>
-              <w:rPr>
-                <w:u w:val="single"/>
-              </w:rPr>
-              <w:t>Гаврилов С.В.</w:t>
-            </w:r>
-          </w:p>
-        </w:tc>
-        <w:tc>
-          <w:tcPr>
-            <w:tcW w:w="3342" w:type="dxa"/>
-          </w:tcPr>
-          <w:p>
-            <w:pPr>
-              <w:jc w:val="center"/>
-            </w:pPr>
-            <w:r>
-              <w:t>Дата: «22» 06 2021г.</w:t>
-            </w:r>
-          </w:p>
-        </w:tc>
-      </w:tr>
-      <w:tr>
-        <w:trPr>
-          <w:cnfStyle w:val="000000100000" w:firstRow="0" w:lastRow="0" w:firstColumn="0" w:lastColumn="0" w:oddVBand="0" w:evenVBand="0" w:oddHBand="1" w:evenHBand="0" w:firstRowFirstColumn="0" w:firstRowLastColumn="0" w:lastRowFirstColumn="0" w:lastRowLastColumn="0"/>
-        </w:trPr>
-        <w:tc>
-          <w:tcPr>
-            <w:tcW w:w="2674" w:type="dxa"/>
-          </w:tcPr>
-          <w:p>
-            <w:pPr>
-              <w:jc w:val="center"/>
-            </w:pPr>
-            <w:r>
-              <w:rPr>
-                <w:sz w:val="18"/>
-              </w:rPr>
-              <w:t>(подпись)</w:t>
-            </w:r>
-          </w:p>
-        </w:tc>
-        <w:tc>
-          <w:tcPr>
-            <w:tcW w:w="3339" w:type="dxa"/>
-          </w:tcPr>
-          <w:p>
-            <w:pPr>
-              <w:jc w:val="center"/>
-            </w:pPr>
-            <w:r>
-              <w:rPr>
-                <w:sz w:val="18"/>
-              </w:rPr>
-              <w:t>(Фамилия И. О.)</w:t>
-            </w:r>
-          </w:p>
-        </w:tc>
-        <w:tc>
-          <w:tcPr>
-            <w:tcW w:w="3342" w:type="dxa"/>
-          </w:tcPr>
-          <w:p/>
-        </w:tc>
-      </w:tr>
-      <w:tr>
-        <w:trPr>
-          <w:cnfStyle w:val="000000010000" w:firstRow="0" w:lastRow="0" w:firstColumn="0" w:lastColumn="0" w:oddVBand="0" w:evenVBand="0" w:oddHBand="0" w:evenHBand="1" w:firstRowFirstColumn="0" w:firstRowLastColumn="0" w:lastRowFirstColumn="0" w:lastRowLastColumn="0"/>
-        </w:trPr>
-        <w:tc>
-          <w:tcPr>
-            <w:tcW w:w="2674" w:type="dxa"/>
-          </w:tcPr>
-          <w:p/>
-        </w:tc>
-        <w:tc>
-          <w:tcPr>
-            <w:tcW w:w="3339" w:type="dxa"/>
-          </w:tcPr>
-          <w:p/>
-        </w:tc>
-        <w:tc>
-          <w:tcPr>
-            <w:tcW w:w="3342" w:type="dxa"/>
-          </w:tcPr>
-          <w:p/>
-        </w:tc>
-      </w:tr>
-      <w:tr>
-        <w:trPr>
-          <w:cnfStyle w:val="000000100000" w:firstRow="0" w:lastRow="0" w:firstColumn="0" w:lastColumn="0" w:oddVBand="0" w:evenVBand="0" w:oddHBand="1" w:evenHBand="0" w:firstRowFirstColumn="0" w:firstRowLastColumn="0" w:lastRowFirstColumn="0" w:lastRowLastColumn="0"/>
-          <w:trHeight w:val="80"/>
-        </w:trPr>
-        <w:tc>
-          <w:tcPr>
-            <w:tcW w:w="2674" w:type="dxa"/>
-          </w:tcPr>
-          <w:p>
-            <w:pPr>
-              <w:jc w:val="center"/>
-            </w:pPr>
-            <w:r>
-              <w:t>________________/</w:t>
-            </w:r>
-          </w:p>
-        </w:tc>
-        <w:tc>
-          <w:tcPr>
-            <w:tcW w:w="3339" w:type="dxa"/>
-          </w:tcPr>
-          <w:p>
-            <w:pPr>
-              <w:jc w:val="center"/>
-            </w:pPr>
-            <w:r>
-              <w:rPr>
-                <w:u w:val="single"/>
-              </w:rPr>
-              <w:t>Костюшина Ю.</w:t>
-            </w:r>
-          </w:p>
-        </w:tc>
-        <w:tc>
-          <w:tcPr>
-            <w:tcW w:w="3342" w:type="dxa"/>
-          </w:tcPr>
-          <w:p>
-            <w:pPr>
-              <w:jc w:val="center"/>
-            </w:pPr>
-            <w:r>
-              <w:t>Дата: «__» __ 20__г.</w:t>
-            </w:r>
-          </w:p>
-        </w:tc>
-      </w:tr>
-      <w:tr>
-        <w:trPr>
-          <w:cnfStyle w:val="000000010000" w:firstRow="0" w:lastRow="0" w:firstColumn="0" w:lastColumn="0" w:oddVBand="0" w:evenVBand="0" w:oddHBand="0" w:evenHBand="1" w:firstRowFirstColumn="0" w:firstRowLastColumn="0" w:lastRowFirstColumn="0" w:lastRowLastColumn="0"/>
-        </w:trPr>
-        <w:tc>
-          <w:tcPr>
-            <w:tcW w:w="2674" w:type="dxa"/>
-          </w:tcPr>
-          <w:p>
-            <w:pPr>
-              <w:jc w:val="center"/>
-            </w:pPr>
-            <w:r>
-              <w:rPr>
-                <w:sz w:val="18"/>
-              </w:rPr>
-              <w:t>(подпись)</w:t>
-            </w:r>
-          </w:p>
-        </w:tc>
-        <w:tc>
-          <w:tcPr>
-            <w:tcW w:w="3339" w:type="dxa"/>
-          </w:tcPr>
-          <w:p>
-            <w:pPr>
-              <w:jc w:val="center"/>
-            </w:pPr>
-            <w:r>
-              <w:rPr>
-                <w:sz w:val="18"/>
-              </w:rPr>
-              <w:t>(Фамилия И. О.)</w:t>
-            </w:r>
-          </w:p>
-        </w:tc>
-        <w:tc>
-          <w:tcPr>
-            <w:tcW w:w="3342" w:type="dxa"/>
-          </w:tcPr>
-          <w:p/>
-        </w:tc>
-      </w:tr>
-      <w:tr>
-        <w:trPr>
-          <w:cnfStyle w:val="000000100000" w:firstRow="0" w:lastRow="0" w:firstColumn="0" w:lastColumn="0" w:oddVBand="0" w:evenVBand="0" w:oddHBand="1" w:evenHBand="0" w:firstRowFirstColumn="0" w:firstRowLastColumn="0" w:lastRowFirstColumn="0" w:lastRowLastColumn="0"/>
-        </w:trPr>
-        <w:tc>
-          <w:tcPr>
-            <w:tcW w:w="2674" w:type="dxa"/>
-          </w:tcPr>
-          <w:p/>
-        </w:tc>
-        <w:tc>
-          <w:tcPr>
-            <w:tcW w:w="3339" w:type="dxa"/>
-          </w:tcPr>
-          <w:p/>
-        </w:tc>
-        <w:tc>
-          <w:tcPr>
-            <w:tcW w:w="3342" w:type="dxa"/>
-          </w:tcPr>
-          <w:p/>
-        </w:tc>
-      </w:tr>
-      <w:tr>
-        <w:trPr>
-          <w:cnfStyle w:val="000000010000" w:firstRow="0" w:lastRow="0" w:firstColumn="0" w:lastColumn="0" w:oddVBand="0" w:evenVBand="0" w:oddHBand="0" w:evenHBand="1" w:firstRowFirstColumn="0" w:firstRowLastColumn="0" w:lastRowFirstColumn="0" w:lastRowLastColumn="0"/>
-        </w:trPr>
-        <w:tc>
-          <w:tcPr>
-            <w:tcW w:w="2674" w:type="dxa"/>
-          </w:tcPr>
-          <w:p>
-            <w:pPr>
-              <w:jc w:val="center"/>
-            </w:pPr>
-            <w:r>
-              <w:t>________________/</w:t>
-            </w:r>
-          </w:p>
-        </w:tc>
-        <w:tc>
-          <w:tcPr>
-            <w:tcW w:w="3339" w:type="dxa"/>
-          </w:tcPr>
-          <w:p>
-            <w:pPr>
-              <w:jc w:val="center"/>
-            </w:pPr>
-            <w:r>
-              <w:rPr>
-                <w:u w:val="single"/>
-              </w:rPr>
-              <w:t>Белая М.Ф.</w:t>
-            </w:r>
-          </w:p>
-        </w:tc>
-        <w:tc>
-          <w:tcPr>
-            <w:tcW w:w="3342" w:type="dxa"/>
-          </w:tcPr>
-          <w:p>
-            <w:pPr>
-              <w:jc w:val="center"/>
-            </w:pPr>
-            <w:r>
-              <w:t>Дата: «__» __ 20__г.</w:t>
-            </w:r>
-          </w:p>
-        </w:tc>
-      </w:tr>
-      <w:tr>
-        <w:trPr>
-          <w:cnfStyle w:val="000000100000" w:firstRow="0" w:lastRow="0" w:firstColumn="0" w:lastColumn="0" w:oddVBand="0" w:evenVBand="0" w:oddHBand="1" w:evenHBand="0" w:firstRowFirstColumn="0" w:firstRowLastColumn="0" w:lastRowFirstColumn="0" w:lastRowLastColumn="0"/>
-        </w:trPr>
-        <w:tc>
-          <w:tcPr>
-            <w:tcW w:w="2674" w:type="dxa"/>
-          </w:tcPr>
-          <w:p>
-            <w:pPr>
-              <w:jc w:val="center"/>
-            </w:pPr>
-            <w:r>
-              <w:rPr>
-                <w:sz w:val="18"/>
-              </w:rPr>
-              <w:t>(подпись)</w:t>
-            </w:r>
-          </w:p>
-        </w:tc>
-        <w:tc>
-          <w:tcPr>
-            <w:tcW w:w="3339" w:type="dxa"/>
-          </w:tcPr>
-          <w:p>
-            <w:pPr>
-              <w:jc w:val="center"/>
-            </w:pPr>
-            <w:r>
-              <w:rPr>
-                <w:sz w:val="18"/>
-              </w:rPr>
-              <w:t>(Фамилия И. О.)</w:t>
-            </w:r>
-          </w:p>
-        </w:tc>
-        <w:tc>
-          <w:tcPr>
-            <w:tcW w:w="3342" w:type="dxa"/>
-          </w:tcPr>
-          <w:p/>
-        </w:tc>
-      </w:tr>
-      <w:tr>
-        <w:trPr>
-          <w:cnfStyle w:val="000000010000" w:firstRow="0" w:lastRow="0" w:firstColumn="0" w:lastColumn="0" w:oddVBand="0" w:evenVBand="0" w:oddHBand="0" w:evenHBand="1" w:firstRowFirstColumn="0" w:firstRowLastColumn="0" w:lastRowFirstColumn="0" w:lastRowLastColumn="0"/>
-        </w:trPr>
-        <w:tc>
-          <w:tcPr>
-            <w:tcW w:w="2674" w:type="dxa"/>
-          </w:tcPr>
-          <w:p/>
-        </w:tc>
-        <w:tc>
-          <w:tcPr>
-            <w:tcW w:w="3339" w:type="dxa"/>
-          </w:tcPr>
-          <w:p/>
-        </w:tc>
-        <w:tc>
-          <w:tcPr>
-            <w:tcW w:w="3342" w:type="dxa"/>
-          </w:tcPr>
-          <w:p/>
-        </w:tc>
-      </w:tr>
-      <w:tr>
-        <w:trPr>
-          <w:cnfStyle w:val="000000100000" w:firstRow="0" w:lastRow="0" w:firstColumn="0" w:lastColumn="0" w:oddVBand="0" w:evenVBand="0" w:oddHBand="1" w:evenHBand="0" w:firstRowFirstColumn="0" w:firstRowLastColumn="0" w:lastRowFirstColumn="0" w:lastRowLastColumn="0"/>
-        </w:trPr>
-        <w:tc>
-          <w:tcPr>
-            <w:tcW w:w="2674" w:type="dxa"/>
-          </w:tcPr>
-          <w:p>
-            <w:pPr>
-              <w:pStyle w:val="ab"/>
-              <w:spacing w:before="0" w:after="0"/>
-              <w:ind w:right="-572"/>
-              <w:jc w:val="both"/>
-            </w:pPr>
-          </w:p>
-        </w:tc>
-        <w:tc>
-          <w:tcPr>
-            <w:tcW w:w="3339" w:type="dxa"/>
-          </w:tcPr>
-          <w:p>
-            <w:pPr>
-              <w:pStyle w:val="ab"/>
-              <w:spacing w:before="0" w:after="0"/>
-              <w:ind w:right="-572"/>
-              <w:jc w:val="both"/>
-            </w:pPr>
-          </w:p>
-        </w:tc>
-        <w:tc>
-          <w:tcPr>
-            <w:tcW w:w="3342" w:type="dxa"/>
-          </w:tcPr>
-          <w:p>
-            <w:pPr>
-              <w:pStyle w:val="ab"/>
-              <w:spacing w:before="0" w:after="0"/>
-              <w:ind w:right="-572"/>
-              <w:jc w:val="both"/>
-            </w:pPr>
-          </w:p>
-        </w:tc>
-      </w:tr>
-      <w:tr>
-        <w:trPr>
-          <w:cnfStyle w:val="000000010000" w:firstRow="0" w:lastRow="0" w:firstColumn="0" w:lastColumn="0" w:oddVBand="0" w:evenVBand="0" w:oddHBand="0" w:evenHBand="1" w:firstRowFirstColumn="0" w:firstRowLastColumn="0" w:lastRowFirstColumn="0" w:lastRowLastColumn="0"/>
-        </w:trPr>
-        <w:tc>
-          <w:tcPr>
-            <w:tcW w:w="2674" w:type="dxa"/>
-          </w:tcPr>
-          <w:p>
-            <w:pPr>
-              <w:pStyle w:val="ab"/>
-              <w:spacing w:before="0" w:after="0"/>
-              <w:ind w:right="-572"/>
-              <w:jc w:val="both"/>
-            </w:pPr>
-          </w:p>
-        </w:tc>
-        <w:tc>
-          <w:tcPr>
-            <w:tcW w:w="3339" w:type="dxa"/>
-          </w:tcPr>
-          <w:p>
-            <w:pPr>
-              <w:pStyle w:val="ab"/>
-              <w:spacing w:before="0" w:after="0"/>
-              <w:ind w:right="-572"/>
-              <w:jc w:val="both"/>
-            </w:pPr>
-          </w:p>
-        </w:tc>
-        <w:tc>
-          <w:tcPr>
-            <w:tcW w:w="3342" w:type="dxa"/>
-          </w:tcPr>
-          <w:p>
-            <w:pPr>
-              <w:pStyle w:val="ab"/>
-              <w:spacing w:before="0" w:after="0"/>
-              <w:ind w:right="-572"/>
-              <w:jc w:val="both"/>
-            </w:pPr>
-          </w:p>
-        </w:tc>
-      </w:tr>
-      <w:tr>
-        <w:trPr>
-          <w:cnfStyle w:val="000000100000" w:firstRow="0" w:lastRow="0" w:firstColumn="0" w:lastColumn="0" w:oddVBand="0" w:evenVBand="0" w:oddHBand="1" w:evenHBand="0" w:firstRowFirstColumn="0" w:firstRowLastColumn="0" w:lastRowFirstColumn="0" w:lastRowLastColumn="0"/>
-        </w:trPr>
-        <w:tc>
-          <w:tcPr>
-            <w:tcW w:w="2674" w:type="dxa"/>
-          </w:tcPr>
-          <w:p>
-            <w:pPr>
-              <w:pStyle w:val="ab"/>
-              <w:spacing w:before="0" w:after="0"/>
-              <w:ind w:right="-572"/>
-              <w:jc w:val="both"/>
-            </w:pPr>
-          </w:p>
-        </w:tc>
-        <w:tc>
-          <w:tcPr>
-            <w:tcW w:w="3339" w:type="dxa"/>
-          </w:tcPr>
-          <w:p>
-            <w:pPr>
-              <w:pStyle w:val="ab"/>
-              <w:spacing w:before="0" w:after="0"/>
-              <w:ind w:right="-572"/>
-              <w:jc w:val="both"/>
-            </w:pPr>
-          </w:p>
-        </w:tc>
-        <w:tc>
-          <w:tcPr>
-            <w:tcW w:w="3342" w:type="dxa"/>
-          </w:tcPr>
-          <w:p>
-            <w:pPr>
-              <w:pStyle w:val="ab"/>
-              <w:spacing w:before="0" w:after="0"/>
-              <w:ind w:right="-572"/>
-              <w:jc w:val="both"/>
-            </w:pPr>
-          </w:p>
-        </w:tc>
-      </w:tr>
-    </w:tbl>
     <w:p>
       <w:pPr>
         <w:pStyle w:val="ab"/>
@@ -3668,6 +2634,7 @@
         <w:jc w:val="both"/>
       </w:pPr>
       <w:r>
+        <w:lastRenderedPageBreak/>
         <w:t>Уведомление з</w:t>
       </w:r>
       <w:r>
@@ -6859,6 +5826,7 @@
     <w:lsdException w:name="HTML Sample" w:semiHidden="1" w:unhideWhenUsed="1"/>
     <w:lsdException w:name="HTML Typewriter" w:semiHidden="1" w:unhideWhenUsed="1"/>
     <w:lsdException w:name="HTML Variable" w:semiHidden="1" w:unhideWhenUsed="1"/>
+    <w:lsdException w:name="Normal Table" w:semiHidden="1" w:unhideWhenUsed="1"/>
     <w:lsdException w:name="annotation subject" w:semiHidden="1" w:unhideWhenUsed="1"/>
     <w:lsdException w:name="No List" w:semiHidden="1" w:unhideWhenUsed="1"/>
     <w:lsdException w:name="Outline List 1" w:semiHidden="1" w:unhideWhenUsed="1"/>
@@ -6901,8 +5869,11 @@
     <w:lsdException w:name="Table Contemporary" w:semiHidden="1" w:unhideWhenUsed="1"/>
     <w:lsdException w:name="Table Elegant" w:semiHidden="1" w:unhideWhenUsed="1"/>
     <w:lsdException w:name="Table Professional" w:semiHidden="1" w:unhideWhenUsed="1"/>
+    <w:lsdException w:name="Table Subtle 1" w:semiHidden="1" w:unhideWhenUsed="1"/>
     <w:lsdException w:name="Table Subtle 2" w:semiHidden="1" w:unhideWhenUsed="1"/>
     <w:lsdException w:name="Table Web 1" w:semiHidden="1" w:unhideWhenUsed="1"/>
+    <w:lsdException w:name="Table Web 2" w:semiHidden="1" w:unhideWhenUsed="1"/>
+    <w:lsdException w:name="Table Web 3" w:semiHidden="1" w:unhideWhenUsed="1"/>
     <w:lsdException w:name="Balloon Text" w:semiHidden="1" w:unhideWhenUsed="1"/>
     <w:lsdException w:name="Table Grid" w:uiPriority="59"/>
     <w:lsdException w:name="Table Theme" w:semiHidden="1" w:unhideWhenUsed="1"/>
@@ -7130,7 +6101,7 @@
   <w:style w:type="paragraph" w:default="1" w:styleId="a">
     <w:name w:val="Normal"/>
     <w:qFormat/>
-    <w:rsid w:val="00022570"/>
+    <w:rsid w:val="00A26DD1"/>
     <w:pPr>
       <w:spacing w:after="0" w:line="240" w:lineRule="auto"/>
       <w:jc w:val="both"/>
@@ -7206,7 +6177,6 @@
   <w:style w:type="character" w:default="1" w:styleId="a0">
     <w:name w:val="Default Paragraph Font"/>
     <w:uiPriority w:val="1"/>
-    <w:semiHidden/>
     <w:unhideWhenUsed/>
   </w:style>
   <w:style w:type="table" w:default="1" w:styleId="a1">
@@ -7884,17 +6854,14 @@
       </w:rPr>
     </w:tblStylePr>
   </w:style>
-  <w:style w:type="table" w:customStyle="1" w:styleId="tableuanote">
-    <w:name w:val="table_ua_note"/>
+  <w:style w:type="table" w:customStyle="1" w:styleId="uasigntable">
+    <w:name w:val="ua_sign_table"/>
     <w:basedOn w:val="tableuaname"/>
     <w:uiPriority w:val="99"/>
-    <w:rsid w:val="002803C8"/>
+    <w:rsid w:val="00F32E0B"/>
     <w:pPr>
       <w:jc w:val="center"/>
     </w:pPr>
-    <w:rPr>
-      <w:sz w:val="20"/>
-    </w:rPr>
     <w:tblPr/>
     <w:tcPr>
       <w:vAlign w:val="top"/>

</xml_diff>